<commit_message>
Se agregan los datos de dmarroquin-2023076
</commit_message>
<xml_diff>
--- a/Hoja_de_datos.docx
+++ b/Hoja_de_datos.docx
@@ -651,23 +651,36 @@
             <w:r>
               <w:t>Desarrollador</w:t>
             </w:r>
+          </w:p>
+        </w:tc>
+      </w:tr>
+      <w:tr>
+        <w:tc>
+          <w:tcPr>
+            <w:tcW w:w="4414" w:type="dxa"/>
+          </w:tcPr>
+          <w:p>
+            <w:r>
+              <w:t>Diego Antonio Marroquín Franco</w:t>
+            </w:r>
+          </w:p>
+        </w:tc>
+        <w:tc>
+          <w:tcPr>
+            <w:tcW w:w="4414" w:type="dxa"/>
+          </w:tcPr>
+          <w:p>
+            <w:pPr>
+              <w:rPr>
+                <w:u w:val="single"/>
+              </w:rPr>
+            </w:pPr>
+            <w:r>
+              <w:t>Desarrollador</w:t>
+            </w:r>
             <w:bookmarkStart w:id="0" w:name="_GoBack"/>
             <w:bookmarkEnd w:id="0"/>
           </w:p>
-        </w:tc>
-      </w:tr>
-      <w:tr>
-        <w:tc>
-          <w:tcPr>
-            <w:tcW w:w="4414" w:type="dxa"/>
-          </w:tcPr>
-          <w:p/>
-        </w:tc>
-        <w:tc>
-          <w:tcPr>
-            <w:tcW w:w="4414" w:type="dxa"/>
-          </w:tcPr>
-          <w:p/>
         </w:tc>
       </w:tr>
       <w:tr>

</xml_diff>

<commit_message>
Se agrega datos de dmedina-2023045
</commit_message>
<xml_diff>
--- a/Hoja_de_datos.docx
+++ b/Hoja_de_datos.docx
@@ -529,6 +529,7 @@
                 <w:b/>
               </w:rPr>
             </w:pPr>
+            <w:bookmarkStart w:id="0" w:name="_GoBack" w:colFirst="2" w:colLast="2"/>
             <w:r>
               <w:rPr>
                 <w:b/>
@@ -678,8 +679,6 @@
             <w:r>
               <w:t>Desarrollador</w:t>
             </w:r>
-            <w:bookmarkStart w:id="0" w:name="_GoBack"/>
-            <w:bookmarkEnd w:id="0"/>
           </w:p>
         </w:tc>
       </w:tr>
@@ -688,13 +687,26 @@
           <w:tcPr>
             <w:tcW w:w="4414" w:type="dxa"/>
           </w:tcPr>
-          <w:p/>
-        </w:tc>
-        <w:tc>
-          <w:tcPr>
-            <w:tcW w:w="4414" w:type="dxa"/>
-          </w:tcPr>
-          <w:p/>
+          <w:p>
+            <w:r>
+              <w:t xml:space="preserve">Diego Alexander Medina </w:t>
+            </w:r>
+            <w:proofErr w:type="spellStart"/>
+            <w:r>
+              <w:t>Urizar</w:t>
+            </w:r>
+            <w:proofErr w:type="spellEnd"/>
+          </w:p>
+        </w:tc>
+        <w:tc>
+          <w:tcPr>
+            <w:tcW w:w="4414" w:type="dxa"/>
+          </w:tcPr>
+          <w:p>
+            <w:r>
+              <w:t>Desarrollador</w:t>
+            </w:r>
+          </w:p>
         </w:tc>
       </w:tr>
       <w:tr>
@@ -865,6 +877,7 @@
           <w:p/>
         </w:tc>
       </w:tr>
+      <w:bookmarkEnd w:id="0"/>
     </w:tbl>
     <w:p/>
     <w:sectPr>

</xml_diff>

<commit_message>
Se agrega datos de mpamal-2023046
</commit_message>
<xml_diff>
--- a/Hoja_de_datos.docx
+++ b/Hoja_de_datos.docx
@@ -529,7 +529,6 @@
                 <w:b/>
               </w:rPr>
             </w:pPr>
-            <w:bookmarkStart w:id="0" w:name="_GoBack" w:colFirst="2" w:colLast="2"/>
             <w:r>
               <w:rPr>
                 <w:b/>
@@ -742,13 +741,36 @@
           <w:tcPr>
             <w:tcW w:w="4414" w:type="dxa"/>
           </w:tcPr>
-          <w:p/>
-        </w:tc>
-        <w:tc>
-          <w:tcPr>
-            <w:tcW w:w="4414" w:type="dxa"/>
-          </w:tcPr>
-          <w:p/>
+          <w:p>
+            <w:r>
+              <w:t xml:space="preserve">Marcos Joel </w:t>
+            </w:r>
+            <w:proofErr w:type="spellStart"/>
+            <w:r>
+              <w:t>Pamal</w:t>
+            </w:r>
+            <w:proofErr w:type="spellEnd"/>
+            <w:r>
+              <w:t xml:space="preserve"> </w:t>
+            </w:r>
+            <w:proofErr w:type="spellStart"/>
+            <w:r>
+              <w:t>Marroquin</w:t>
+            </w:r>
+            <w:proofErr w:type="spellEnd"/>
+          </w:p>
+        </w:tc>
+        <w:tc>
+          <w:tcPr>
+            <w:tcW w:w="4414" w:type="dxa"/>
+          </w:tcPr>
+          <w:p>
+            <w:r>
+              <w:t>Desarrollador</w:t>
+            </w:r>
+            <w:bookmarkStart w:id="0" w:name="_GoBack"/>
+            <w:bookmarkEnd w:id="0"/>
+          </w:p>
         </w:tc>
       </w:tr>
       <w:tr>
@@ -877,7 +899,6 @@
           <w:p/>
         </w:tc>
       </w:tr>
-      <w:bookmarkEnd w:id="0"/>
     </w:tbl>
     <w:p/>
     <w:sectPr>

</xml_diff>

<commit_message>
Se agrega Datos de ihernandez-2023019
</commit_message>
<xml_diff>
--- a/Hoja_de_datos.docx
+++ b/Hoja_de_datos.docx
@@ -713,13 +713,39 @@
           <w:tcPr>
             <w:tcW w:w="4414" w:type="dxa"/>
           </w:tcPr>
-          <w:p/>
-        </w:tc>
-        <w:tc>
-          <w:tcPr>
-            <w:tcW w:w="4414" w:type="dxa"/>
-          </w:tcPr>
-          <w:p/>
+          <w:p>
+            <w:r>
+              <w:t xml:space="preserve">Ignacio </w:t>
+            </w:r>
+            <w:proofErr w:type="spellStart"/>
+            <w:r>
+              <w:t>Sebastian</w:t>
+            </w:r>
+            <w:proofErr w:type="spellEnd"/>
+            <w:r>
+              <w:t xml:space="preserve"> </w:t>
+            </w:r>
+            <w:proofErr w:type="spellStart"/>
+            <w:r>
+              <w:t>Hernandez</w:t>
+            </w:r>
+            <w:proofErr w:type="spellEnd"/>
+            <w:r>
+              <w:t xml:space="preserve"> Payes</w:t>
+            </w:r>
+          </w:p>
+        </w:tc>
+        <w:tc>
+          <w:tcPr>
+            <w:tcW w:w="4414" w:type="dxa"/>
+          </w:tcPr>
+          <w:p>
+            <w:r>
+              <w:t>Desarrollador</w:t>
+            </w:r>
+            <w:bookmarkStart w:id="0" w:name="_GoBack"/>
+            <w:bookmarkEnd w:id="0"/>
+          </w:p>
         </w:tc>
       </w:tr>
       <w:tr>
@@ -768,8 +794,6 @@
             <w:r>
               <w:t>Desarrollador</w:t>
             </w:r>
-            <w:bookmarkStart w:id="0" w:name="_GoBack"/>
-            <w:bookmarkEnd w:id="0"/>
           </w:p>
         </w:tc>
       </w:tr>

</xml_diff>

<commit_message>
Se agrega datos de gpinula-2020433
</commit_message>
<xml_diff>
--- a/Hoja_de_datos.docx
+++ b/Hoja_de_datos.docx
@@ -743,8 +743,6 @@
             <w:r>
               <w:t>Desarrollador</w:t>
             </w:r>
-            <w:bookmarkStart w:id="0" w:name="_GoBack"/>
-            <w:bookmarkEnd w:id="0"/>
           </w:p>
         </w:tc>
       </w:tr>
@@ -802,13 +800,29 @@
           <w:tcPr>
             <w:tcW w:w="4414" w:type="dxa"/>
           </w:tcPr>
-          <w:p/>
-        </w:tc>
-        <w:tc>
-          <w:tcPr>
-            <w:tcW w:w="4414" w:type="dxa"/>
-          </w:tcPr>
-          <w:p/>
+          <w:p>
+            <w:r>
+              <w:t xml:space="preserve">Gabriel Alexander </w:t>
+            </w:r>
+            <w:proofErr w:type="spellStart"/>
+            <w:r>
+              <w:t>Pinula</w:t>
+            </w:r>
+            <w:proofErr w:type="spellEnd"/>
+            <w:r>
+              <w:t xml:space="preserve"> Jerónimo</w:t>
+            </w:r>
+          </w:p>
+        </w:tc>
+        <w:tc>
+          <w:tcPr>
+            <w:tcW w:w="4414" w:type="dxa"/>
+          </w:tcPr>
+          <w:p>
+            <w:r>
+              <w:t>Desarrollador</w:t>
+            </w:r>
+          </w:p>
         </w:tc>
       </w:tr>
       <w:tr>
@@ -924,7 +938,10 @@
         </w:tc>
       </w:tr>
     </w:tbl>
-    <w:p/>
+    <w:p>
+      <w:bookmarkStart w:id="0" w:name="_GoBack"/>
+      <w:bookmarkEnd w:id="0"/>
+    </w:p>
     <w:sectPr>
       <w:pgSz w:w="12240" w:h="15840"/>
       <w:pgMar w:top="1417" w:right="1701" w:bottom="1417" w:left="1701" w:header="708" w:footer="708" w:gutter="0"/>

</xml_diff>

<commit_message>
Se agrega datos de djulian-2023098
</commit_message>
<xml_diff>
--- a/Hoja_de_datos.docx
+++ b/Hoja_de_datos.docx
@@ -824,19 +824,42 @@
             </w:r>
           </w:p>
         </w:tc>
+        <w:bookmarkStart w:id="0" w:name="_GoBack"/>
+        <w:bookmarkEnd w:id="0"/>
       </w:tr>
       <w:tr>
         <w:tc>
           <w:tcPr>
             <w:tcW w:w="4414" w:type="dxa"/>
           </w:tcPr>
-          <w:p/>
-        </w:tc>
-        <w:tc>
-          <w:tcPr>
-            <w:tcW w:w="4414" w:type="dxa"/>
-          </w:tcPr>
-          <w:p/>
+          <w:p>
+            <w:r>
+              <w:t xml:space="preserve">Dylan Emanuel </w:t>
+            </w:r>
+            <w:proofErr w:type="spellStart"/>
+            <w:r>
+              <w:t>Julian</w:t>
+            </w:r>
+            <w:proofErr w:type="spellEnd"/>
+            <w:r>
+              <w:t xml:space="preserve"> </w:t>
+            </w:r>
+            <w:proofErr w:type="spellStart"/>
+            <w:r>
+              <w:t>Mucía</w:t>
+            </w:r>
+            <w:proofErr w:type="spellEnd"/>
+          </w:p>
+        </w:tc>
+        <w:tc>
+          <w:tcPr>
+            <w:tcW w:w="4414" w:type="dxa"/>
+          </w:tcPr>
+          <w:p>
+            <w:r>
+              <w:t>Desarrollador</w:t>
+            </w:r>
+          </w:p>
         </w:tc>
       </w:tr>
       <w:tr>
@@ -938,10 +961,7 @@
         </w:tc>
       </w:tr>
     </w:tbl>
-    <w:p>
-      <w:bookmarkStart w:id="0" w:name="_GoBack"/>
-      <w:bookmarkEnd w:id="0"/>
-    </w:p>
+    <w:p/>
     <w:sectPr>
       <w:pgSz w:w="12240" w:h="15840"/>
       <w:pgMar w:top="1417" w:right="1701" w:bottom="1417" w:left="1701" w:header="708" w:footer="708" w:gutter="0"/>

</xml_diff>

<commit_message>
Se agrega datos de kterraza-2023022
</commit_message>
<xml_diff>
--- a/Hoja_de_datos.docx
+++ b/Hoja_de_datos.docx
@@ -566,13 +566,8 @@
             <w:tcW w:w="4414" w:type="dxa"/>
           </w:tcPr>
           <w:p>
-            <w:proofErr w:type="spellStart"/>
-            <w:r>
-              <w:t>Jeancarlo</w:t>
-            </w:r>
-            <w:proofErr w:type="spellEnd"/>
-            <w:r>
-              <w:t xml:space="preserve"> </w:t>
+            <w:r>
+              <w:t xml:space="preserve">Jeancarlo </w:t>
             </w:r>
             <w:proofErr w:type="spellStart"/>
             <w:r>
@@ -627,19 +622,11 @@
             <w:r>
               <w:t>Rene Alfredo L</w:t>
             </w:r>
-            <w:proofErr w:type="spellStart"/>
             <w:r>
               <w:rPr>
                 <w:lang w:val="es-MX"/>
               </w:rPr>
-              <w:t>ópez</w:t>
-            </w:r>
-            <w:proofErr w:type="spellEnd"/>
-            <w:r>
-              <w:rPr>
-                <w:lang w:val="es-MX"/>
-              </w:rPr>
-              <w:t xml:space="preserve"> Castellanos </w:t>
+              <w:t xml:space="preserve">ópez Castellanos </w:t>
             </w:r>
           </w:p>
         </w:tc>
@@ -751,13 +738,23 @@
           <w:tcPr>
             <w:tcW w:w="4414" w:type="dxa"/>
           </w:tcPr>
-          <w:p/>
-        </w:tc>
-        <w:tc>
-          <w:tcPr>
-            <w:tcW w:w="4414" w:type="dxa"/>
-          </w:tcPr>
-          <w:p/>
+          <w:p>
+            <w:r>
+              <w:t xml:space="preserve">Kenny Alexander Luciano Terraza Castro </w:t>
+            </w:r>
+          </w:p>
+        </w:tc>
+        <w:tc>
+          <w:tcPr>
+            <w:tcW w:w="4414" w:type="dxa"/>
+          </w:tcPr>
+          <w:p>
+            <w:r>
+              <w:t>Desarrollador</w:t>
+            </w:r>
+            <w:bookmarkStart w:id="0" w:name="_GoBack"/>
+            <w:bookmarkEnd w:id="0"/>
+          </w:p>
         </w:tc>
       </w:tr>
       <w:tr>
@@ -824,8 +821,6 @@
             </w:r>
           </w:p>
         </w:tc>
-        <w:bookmarkStart w:id="0" w:name="_GoBack"/>
-        <w:bookmarkEnd w:id="0"/>
       </w:tr>
       <w:tr>
         <w:tc>

</xml_diff>

<commit_message>
Se agrega modelo de entidades, modelo entidad realción, diagrama entidad realción y script
</commit_message>
<xml_diff>
--- a/Hoja_de_datos.docx
+++ b/Hoja_de_datos.docx
@@ -1,6 +1,6 @@
 
 <file path=word/document.xml><?xml version="1.0" encoding="utf-8"?>
-<w:document xmlns:wpc="http://schemas.microsoft.com/office/word/2010/wordprocessingCanvas" xmlns:mc="http://schemas.openxmlformats.org/markup-compatibility/2006" xmlns:o="urn:schemas-microsoft-com:office:office" xmlns:r="http://schemas.openxmlformats.org/officeDocument/2006/relationships" xmlns:m="http://schemas.openxmlformats.org/officeDocument/2006/math" xmlns:v="urn:schemas-microsoft-com:vml" xmlns:wp14="http://schemas.microsoft.com/office/word/2010/wordprocessingDrawing" xmlns:wp="http://schemas.openxmlformats.org/drawingml/2006/wordprocessingDrawing" xmlns:w10="urn:schemas-microsoft-com:office:word" xmlns:w="http://schemas.openxmlformats.org/wordprocessingml/2006/main" xmlns:w14="http://schemas.microsoft.com/office/word/2010/wordml" xmlns:w15="http://schemas.microsoft.com/office/word/2012/wordml" xmlns:wpg="http://schemas.microsoft.com/office/word/2010/wordprocessingGroup" xmlns:wpi="http://schemas.microsoft.com/office/word/2010/wordprocessingInk" xmlns:wne="http://schemas.microsoft.com/office/word/2006/wordml" xmlns:wps="http://schemas.microsoft.com/office/word/2010/wordprocessingShape" mc:Ignorable="w14 w15 wp14">
+<w:document xmlns:wpc="http://schemas.microsoft.com/office/word/2010/wordprocessingCanvas" xmlns:cx="http://schemas.microsoft.com/office/drawing/2014/chartex" xmlns:cx1="http://schemas.microsoft.com/office/drawing/2015/9/8/chartex" xmlns:cx2="http://schemas.microsoft.com/office/drawing/2015/10/21/chartex" xmlns:cx3="http://schemas.microsoft.com/office/drawing/2016/5/9/chartex" xmlns:cx4="http://schemas.microsoft.com/office/drawing/2016/5/10/chartex" xmlns:cx5="http://schemas.microsoft.com/office/drawing/2016/5/11/chartex" xmlns:cx6="http://schemas.microsoft.com/office/drawing/2016/5/12/chartex" xmlns:cx7="http://schemas.microsoft.com/office/drawing/2016/5/13/chartex" xmlns:cx8="http://schemas.microsoft.com/office/drawing/2016/5/14/chartex" xmlns:mc="http://schemas.openxmlformats.org/markup-compatibility/2006" xmlns:aink="http://schemas.microsoft.com/office/drawing/2016/ink" xmlns:am3d="http://schemas.microsoft.com/office/drawing/2017/model3d" xmlns:o="urn:schemas-microsoft-com:office:office" xmlns:oel="http://schemas.microsoft.com/office/2019/extlst" xmlns:r="http://schemas.openxmlformats.org/officeDocument/2006/relationships" xmlns:m="http://schemas.openxmlformats.org/officeDocument/2006/math" xmlns:v="urn:schemas-microsoft-com:vml" xmlns:wp14="http://schemas.microsoft.com/office/word/2010/wordprocessingDrawing" xmlns:wp="http://schemas.openxmlformats.org/drawingml/2006/wordprocessingDrawing" xmlns:w10="urn:schemas-microsoft-com:office:word" xmlns:w="http://schemas.openxmlformats.org/wordprocessingml/2006/main" xmlns:w14="http://schemas.microsoft.com/office/word/2010/wordml" xmlns:w15="http://schemas.microsoft.com/office/word/2012/wordml" xmlns:w16cex="http://schemas.microsoft.com/office/word/2018/wordml/cex" xmlns:w16cid="http://schemas.microsoft.com/office/word/2016/wordml/cid" xmlns:w16="http://schemas.microsoft.com/office/word/2018/wordml" xmlns:w16du="http://schemas.microsoft.com/office/word/2023/wordml/word16du" xmlns:w16sdtdh="http://schemas.microsoft.com/office/word/2020/wordml/sdtdatahash" xmlns:w16se="http://schemas.microsoft.com/office/word/2015/wordml/symex" xmlns:wpg="http://schemas.microsoft.com/office/word/2010/wordprocessingGroup" xmlns:wpi="http://schemas.microsoft.com/office/word/2010/wordprocessingInk" xmlns:wne="http://schemas.microsoft.com/office/word/2006/wordml" xmlns:wps="http://schemas.microsoft.com/office/word/2010/wordprocessingShape" mc:Ignorable="w14 w15 w16se w16cid w16 w16cex w16sdtdh w16du wp14">
   <w:body>
     <w:p>
       <w:pPr>
@@ -19,7 +19,7 @@
           <w:lang w:eastAsia="es-GT"/>
         </w:rPr>
         <w:drawing>
-          <wp:inline distT="0" distB="0" distL="0" distR="0" wp14:anchorId="0F207700" wp14:editId="6B81F6A4">
+          <wp:inline distT="0" distB="0" distL="0" distR="0" wp14:anchorId="4EB0671D" wp14:editId="60709282">
             <wp:extent cx="2249144" cy="847725"/>
             <wp:effectExtent l="0" t="0" r="0" b="0"/>
             <wp:docPr id="2" name="Imagen 2"/>
@@ -567,23 +567,7 @@
           </w:tcPr>
           <w:p>
             <w:r>
-              <w:t xml:space="preserve">Jeancarlo </w:t>
-            </w:r>
-            <w:proofErr w:type="spellStart"/>
-            <w:r>
-              <w:t>Josue</w:t>
-            </w:r>
-            <w:proofErr w:type="spellEnd"/>
-            <w:r>
-              <w:t xml:space="preserve"> </w:t>
-            </w:r>
-            <w:proofErr w:type="spellStart"/>
-            <w:r>
-              <w:t>Marroquin</w:t>
-            </w:r>
-            <w:proofErr w:type="spellEnd"/>
-            <w:r>
-              <w:t xml:space="preserve"> </w:t>
+              <w:t xml:space="preserve">Jeancarlo Josue Marroquin </w:t>
             </w:r>
             <w:proofErr w:type="spellStart"/>
             <w:r>
@@ -597,13 +581,8 @@
             <w:tcW w:w="4414" w:type="dxa"/>
           </w:tcPr>
           <w:p>
-            <w:proofErr w:type="spellStart"/>
             <w:r>
-              <w:t>Scrum</w:t>
-            </w:r>
-            <w:proofErr w:type="spellEnd"/>
-            <w:r>
-              <w:t xml:space="preserve"> Master</w:t>
+              <w:t>Scrum Master</w:t>
             </w:r>
           </w:p>
         </w:tc>
@@ -675,13 +654,8 @@
           </w:tcPr>
           <w:p>
             <w:r>
-              <w:t xml:space="preserve">Diego Alexander Medina </w:t>
+              <w:t>Diego Alexander Medina Urizar</w:t>
             </w:r>
-            <w:proofErr w:type="spellStart"/>
-            <w:r>
-              <w:t>Urizar</w:t>
-            </w:r>
-            <w:proofErr w:type="spellEnd"/>
           </w:p>
         </w:tc>
         <w:tc>
@@ -752,8 +726,6 @@
             <w:r>
               <w:t>Desarrollador</w:t>
             </w:r>
-            <w:bookmarkStart w:id="0" w:name="_GoBack"/>
-            <w:bookmarkEnd w:id="0"/>
           </w:p>
         </w:tc>
       </w:tr>
@@ -772,13 +744,8 @@
             </w:r>
             <w:proofErr w:type="spellEnd"/>
             <w:r>
-              <w:t xml:space="preserve"> </w:t>
+              <w:t xml:space="preserve"> Marroquin</w:t>
             </w:r>
-            <w:proofErr w:type="spellStart"/>
-            <w:r>
-              <w:t>Marroquin</w:t>
-            </w:r>
-            <w:proofErr w:type="spellEnd"/>
           </w:p>
         </w:tc>
         <w:tc>
@@ -799,15 +766,7 @@
           </w:tcPr>
           <w:p>
             <w:r>
-              <w:t xml:space="preserve">Gabriel Alexander </w:t>
-            </w:r>
-            <w:proofErr w:type="spellStart"/>
-            <w:r>
-              <w:t>Pinula</w:t>
-            </w:r>
-            <w:proofErr w:type="spellEnd"/>
-            <w:r>
-              <w:t xml:space="preserve"> Jerónimo</w:t>
+              <w:t>Gabriel Alexander Pinula Jerónimo</w:t>
             </w:r>
           </w:p>
         </w:tc>
@@ -957,6 +916,3367 @@
       </w:tr>
     </w:tbl>
     <w:p/>
+    <w:p>
+      <w:r>
+        <w:br w:type="page"/>
+      </w:r>
+    </w:p>
+    <w:p>
+      <w:pPr>
+        <w:jc w:val="center"/>
+        <w:rPr>
+          <w:b/>
+          <w:bCs/>
+        </w:rPr>
+      </w:pPr>
+      <w:r>
+        <w:rPr>
+          <w:b/>
+          <w:bCs/>
+        </w:rPr>
+        <w:lastRenderedPageBreak/>
+        <w:t>MODELO DE ENTIDADES</w:t>
+      </w:r>
+    </w:p>
+    <w:p>
+      <w:pPr>
+        <w:rPr>
+          <w:b/>
+          <w:bCs/>
+        </w:rPr>
+      </w:pPr>
+      <w:r>
+        <w:rPr>
+          <w:noProof/>
+        </w:rPr>
+        <w:drawing>
+          <wp:inline distT="0" distB="0" distL="0" distR="0" wp14:anchorId="0A2C8A1B" wp14:editId="24100335">
+            <wp:extent cx="5612130" cy="7001510"/>
+            <wp:effectExtent l="0" t="0" r="7620" b="8890"/>
+            <wp:docPr id="537864705" name="Imagen 3" descr="Diagrama&#10;&#10;Descripción generada automáticamente"/>
+            <wp:cNvGraphicFramePr>
+              <a:graphicFrameLocks xmlns:a="http://schemas.openxmlformats.org/drawingml/2006/main" noChangeAspect="1"/>
+            </wp:cNvGraphicFramePr>
+            <a:graphic xmlns:a="http://schemas.openxmlformats.org/drawingml/2006/main">
+              <a:graphicData uri="http://schemas.openxmlformats.org/drawingml/2006/picture">
+                <pic:pic xmlns:pic="http://schemas.openxmlformats.org/drawingml/2006/picture">
+                  <pic:nvPicPr>
+                    <pic:cNvPr id="537864705" name="Imagen 3" descr="Diagrama&#10;&#10;Descripción generada automáticamente"/>
+                    <pic:cNvPicPr>
+                      <a:picLocks noChangeAspect="1" noChangeArrowheads="1"/>
+                    </pic:cNvPicPr>
+                  </pic:nvPicPr>
+                  <pic:blipFill>
+                    <a:blip r:embed="rId5">
+                      <a:extLst>
+                        <a:ext uri="{28A0092B-C50C-407E-A947-70E740481C1C}">
+                          <a14:useLocalDpi xmlns:a14="http://schemas.microsoft.com/office/drawing/2010/main" val="0"/>
+                        </a:ext>
+                      </a:extLst>
+                    </a:blip>
+                    <a:srcRect/>
+                    <a:stretch>
+                      <a:fillRect/>
+                    </a:stretch>
+                  </pic:blipFill>
+                  <pic:spPr bwMode="auto">
+                    <a:xfrm>
+                      <a:off x="0" y="0"/>
+                      <a:ext cx="5612130" cy="7001510"/>
+                    </a:xfrm>
+                    <a:prstGeom prst="rect">
+                      <a:avLst/>
+                    </a:prstGeom>
+                    <a:noFill/>
+                    <a:ln>
+                      <a:noFill/>
+                    </a:ln>
+                  </pic:spPr>
+                </pic:pic>
+              </a:graphicData>
+            </a:graphic>
+          </wp:inline>
+        </w:drawing>
+      </w:r>
+      <w:r>
+        <w:rPr>
+          <w:b/>
+          <w:bCs/>
+        </w:rPr>
+        <w:br w:type="page"/>
+      </w:r>
+    </w:p>
+    <w:p>
+      <w:pPr>
+        <w:jc w:val="center"/>
+        <w:rPr>
+          <w:b/>
+          <w:bCs/>
+        </w:rPr>
+      </w:pPr>
+      <w:r>
+        <w:rPr>
+          <w:b/>
+          <w:bCs/>
+        </w:rPr>
+        <w:lastRenderedPageBreak/>
+        <w:t>MODELO ENTIDAD RELACIÓN</w:t>
+      </w:r>
+    </w:p>
+    <w:p>
+      <w:pPr>
+        <w:jc w:val="center"/>
+        <w:rPr>
+          <w:b/>
+          <w:bCs/>
+        </w:rPr>
+      </w:pPr>
+    </w:p>
+    <w:p>
+      <w:pPr>
+        <w:rPr>
+          <w:b/>
+          <w:bCs/>
+        </w:rPr>
+      </w:pPr>
+      <w:r>
+        <w:rPr>
+          <w:b/>
+          <w:bCs/>
+          <w:noProof/>
+        </w:rPr>
+        <w:drawing>
+          <wp:inline distT="0" distB="0" distL="0" distR="0" wp14:anchorId="1BA5EC5B" wp14:editId="233A6085">
+            <wp:extent cx="6117200" cy="5124660"/>
+            <wp:effectExtent l="0" t="0" r="0" b="0"/>
+            <wp:docPr id="1175992045" name="Imagen 1"/>
+            <wp:cNvGraphicFramePr>
+              <a:graphicFrameLocks xmlns:a="http://schemas.openxmlformats.org/drawingml/2006/main" noChangeAspect="1"/>
+            </wp:cNvGraphicFramePr>
+            <a:graphic xmlns:a="http://schemas.openxmlformats.org/drawingml/2006/main">
+              <a:graphicData uri="http://schemas.openxmlformats.org/drawingml/2006/picture">
+                <pic:pic xmlns:pic="http://schemas.openxmlformats.org/drawingml/2006/picture">
+                  <pic:nvPicPr>
+                    <pic:cNvPr id="1175992045" name="Imagen 1175992045"/>
+                    <pic:cNvPicPr/>
+                  </pic:nvPicPr>
+                  <pic:blipFill>
+                    <a:blip r:embed="rId6" cstate="print">
+                      <a:extLst>
+                        <a:ext uri="{28A0092B-C50C-407E-A947-70E740481C1C}">
+                          <a14:useLocalDpi xmlns:a14="http://schemas.microsoft.com/office/drawing/2010/main" val="0"/>
+                        </a:ext>
+                      </a:extLst>
+                    </a:blip>
+                    <a:stretch>
+                      <a:fillRect/>
+                    </a:stretch>
+                  </pic:blipFill>
+                  <pic:spPr>
+                    <a:xfrm>
+                      <a:off x="0" y="0"/>
+                      <a:ext cx="6132635" cy="5137591"/>
+                    </a:xfrm>
+                    <a:prstGeom prst="rect">
+                      <a:avLst/>
+                    </a:prstGeom>
+                  </pic:spPr>
+                </pic:pic>
+              </a:graphicData>
+            </a:graphic>
+          </wp:inline>
+        </w:drawing>
+      </w:r>
+      <w:r>
+        <w:rPr>
+          <w:b/>
+          <w:bCs/>
+        </w:rPr>
+        <w:br w:type="page"/>
+      </w:r>
+    </w:p>
+    <w:p>
+      <w:pPr>
+        <w:jc w:val="center"/>
+        <w:rPr>
+          <w:b/>
+          <w:bCs/>
+        </w:rPr>
+      </w:pPr>
+      <w:r>
+        <w:rPr>
+          <w:b/>
+          <w:bCs/>
+        </w:rPr>
+        <w:lastRenderedPageBreak/>
+        <w:t>DIAGRAMA ENTIDAD RELACIÓN</w:t>
+      </w:r>
+    </w:p>
+    <w:p>
+      <w:pPr>
+        <w:jc w:val="center"/>
+        <w:rPr>
+          <w:b/>
+          <w:bCs/>
+        </w:rPr>
+      </w:pPr>
+      <w:r>
+        <w:rPr>
+          <w:b/>
+          <w:bCs/>
+          <w:noProof/>
+        </w:rPr>
+        <w:drawing>
+          <wp:inline distT="0" distB="0" distL="0" distR="0" wp14:anchorId="3FD67E0B" wp14:editId="05C4DDA6">
+            <wp:extent cx="5612130" cy="6249670"/>
+            <wp:effectExtent l="0" t="0" r="7620" b="0"/>
+            <wp:docPr id="1881087401" name="Imagen 2" descr="Imagen que contiene Escala de tiempo&#10;&#10;Descripción generada automáticamente"/>
+            <wp:cNvGraphicFramePr>
+              <a:graphicFrameLocks xmlns:a="http://schemas.openxmlformats.org/drawingml/2006/main" noChangeAspect="1"/>
+            </wp:cNvGraphicFramePr>
+            <a:graphic xmlns:a="http://schemas.openxmlformats.org/drawingml/2006/main">
+              <a:graphicData uri="http://schemas.openxmlformats.org/drawingml/2006/picture">
+                <pic:pic xmlns:pic="http://schemas.openxmlformats.org/drawingml/2006/picture">
+                  <pic:nvPicPr>
+                    <pic:cNvPr id="1881087401" name="Imagen 2" descr="Imagen que contiene Escala de tiempo&#10;&#10;Descripción generada automáticamente"/>
+                    <pic:cNvPicPr/>
+                  </pic:nvPicPr>
+                  <pic:blipFill>
+                    <a:blip r:embed="rId7">
+                      <a:extLst>
+                        <a:ext uri="{28A0092B-C50C-407E-A947-70E740481C1C}">
+                          <a14:useLocalDpi xmlns:a14="http://schemas.microsoft.com/office/drawing/2010/main" val="0"/>
+                        </a:ext>
+                      </a:extLst>
+                    </a:blip>
+                    <a:stretch>
+                      <a:fillRect/>
+                    </a:stretch>
+                  </pic:blipFill>
+                  <pic:spPr>
+                    <a:xfrm>
+                      <a:off x="0" y="0"/>
+                      <a:ext cx="5612130" cy="6249670"/>
+                    </a:xfrm>
+                    <a:prstGeom prst="rect">
+                      <a:avLst/>
+                    </a:prstGeom>
+                  </pic:spPr>
+                </pic:pic>
+              </a:graphicData>
+            </a:graphic>
+          </wp:inline>
+        </w:drawing>
+      </w:r>
+    </w:p>
+    <w:p>
+      <w:pPr>
+        <w:rPr>
+          <w:b/>
+          <w:bCs/>
+        </w:rPr>
+      </w:pPr>
+      <w:r>
+        <w:rPr>
+          <w:b/>
+          <w:bCs/>
+        </w:rPr>
+        <w:br w:type="page"/>
+      </w:r>
+    </w:p>
+    <w:p>
+      <w:pPr>
+        <w:jc w:val="center"/>
+        <w:rPr>
+          <w:b/>
+          <w:bCs/>
+        </w:rPr>
+      </w:pPr>
+      <w:r>
+        <w:rPr>
+          <w:b/>
+          <w:bCs/>
+        </w:rPr>
+        <w:lastRenderedPageBreak/>
+        <w:t>SCRIPT</w:t>
+      </w:r>
+    </w:p>
+    <w:p>
+      <w:pPr>
+        <w:rPr>
+          <w:lang w:val="en-US"/>
+        </w:rPr>
+      </w:pPr>
+      <w:r>
+        <w:rPr>
+          <w:lang w:val="en-US"/>
+        </w:rPr>
+        <w:t xml:space="preserve">drop database if exists </w:t>
+      </w:r>
+      <w:proofErr w:type="gramStart"/>
+      <w:r>
+        <w:rPr>
+          <w:lang w:val="en-US"/>
+        </w:rPr>
+        <w:t>fennec;</w:t>
+      </w:r>
+      <w:proofErr w:type="gramEnd"/>
+    </w:p>
+    <w:p>
+      <w:pPr>
+        <w:rPr>
+          <w:lang w:val="en-US"/>
+        </w:rPr>
+      </w:pPr>
+      <w:r>
+        <w:rPr>
+          <w:lang w:val="en-US"/>
+        </w:rPr>
+        <w:t xml:space="preserve">create database </w:t>
+      </w:r>
+      <w:proofErr w:type="gramStart"/>
+      <w:r>
+        <w:rPr>
+          <w:lang w:val="en-US"/>
+        </w:rPr>
+        <w:t>Fennec;</w:t>
+      </w:r>
+      <w:proofErr w:type="gramEnd"/>
+    </w:p>
+    <w:p>
+      <w:pPr>
+        <w:rPr>
+          <w:lang w:val="en-US"/>
+        </w:rPr>
+      </w:pPr>
+      <w:proofErr w:type="gramStart"/>
+      <w:r>
+        <w:rPr>
+          <w:lang w:val="en-US"/>
+        </w:rPr>
+        <w:t>use  fennec</w:t>
+      </w:r>
+      <w:proofErr w:type="gramEnd"/>
+      <w:r>
+        <w:rPr>
+          <w:lang w:val="en-US"/>
+        </w:rPr>
+        <w:t>;</w:t>
+      </w:r>
+    </w:p>
+    <w:p>
+      <w:pPr>
+        <w:rPr>
+          <w:lang w:val="en-US"/>
+        </w:rPr>
+      </w:pPr>
+      <w:r>
+        <w:rPr>
+          <w:lang w:val="en-US"/>
+        </w:rPr>
+        <w:t xml:space="preserve"> </w:t>
+      </w:r>
+    </w:p>
+    <w:p>
+      <w:pPr>
+        <w:rPr>
+          <w:lang w:val="en-US"/>
+        </w:rPr>
+      </w:pPr>
+      <w:r>
+        <w:rPr>
+          <w:lang w:val="en-US"/>
+        </w:rPr>
+        <w:t>create table Carro (</w:t>
+      </w:r>
+    </w:p>
+    <w:p>
+      <w:pPr>
+        <w:rPr>
+          <w:lang w:val="en-US"/>
+        </w:rPr>
+      </w:pPr>
+      <w:r>
+        <w:rPr>
+          <w:lang w:val="en-US"/>
+        </w:rPr>
+        <w:t xml:space="preserve">    </w:t>
+      </w:r>
+      <w:proofErr w:type="spellStart"/>
+      <w:r>
+        <w:rPr>
+          <w:lang w:val="en-US"/>
+        </w:rPr>
+        <w:t>carroId</w:t>
+      </w:r>
+      <w:proofErr w:type="spellEnd"/>
+      <w:r>
+        <w:rPr>
+          <w:lang w:val="en-US"/>
+        </w:rPr>
+        <w:t xml:space="preserve"> int not null </w:t>
+      </w:r>
+      <w:proofErr w:type="spellStart"/>
+      <w:r>
+        <w:rPr>
+          <w:lang w:val="en-US"/>
+        </w:rPr>
+        <w:t>auto_increment</w:t>
+      </w:r>
+      <w:proofErr w:type="spellEnd"/>
+      <w:r>
+        <w:rPr>
+          <w:lang w:val="en-US"/>
+        </w:rPr>
+        <w:t>,</w:t>
+      </w:r>
+    </w:p>
+    <w:p>
+      <w:pPr>
+        <w:rPr>
+          <w:lang w:val="en-US"/>
+        </w:rPr>
+      </w:pPr>
+      <w:r>
+        <w:rPr>
+          <w:lang w:val="en-US"/>
+        </w:rPr>
+        <w:t xml:space="preserve">    VIN int not null,</w:t>
+      </w:r>
+    </w:p>
+    <w:p>
+      <w:pPr>
+        <w:rPr>
+          <w:lang w:val="en-US"/>
+        </w:rPr>
+      </w:pPr>
+      <w:r>
+        <w:rPr>
+          <w:lang w:val="en-US"/>
+        </w:rPr>
+        <w:t xml:space="preserve">    Marca </w:t>
+      </w:r>
+      <w:proofErr w:type="gramStart"/>
+      <w:r>
+        <w:rPr>
+          <w:lang w:val="en-US"/>
+        </w:rPr>
+        <w:t>VARCHAR(</w:t>
+      </w:r>
+      <w:proofErr w:type="gramEnd"/>
+      <w:r>
+        <w:rPr>
+          <w:lang w:val="en-US"/>
+        </w:rPr>
+        <w:t>50) not null,</w:t>
+      </w:r>
+    </w:p>
+    <w:p>
+      <w:pPr>
+        <w:rPr>
+          <w:lang w:val="en-US"/>
+        </w:rPr>
+      </w:pPr>
+      <w:r>
+        <w:rPr>
+          <w:lang w:val="en-US"/>
+        </w:rPr>
+        <w:t xml:space="preserve">    </w:t>
+      </w:r>
+      <w:proofErr w:type="spellStart"/>
+      <w:r>
+        <w:rPr>
+          <w:lang w:val="en-US"/>
+        </w:rPr>
+        <w:t>Modelo</w:t>
+      </w:r>
+      <w:proofErr w:type="spellEnd"/>
+      <w:r>
+        <w:rPr>
+          <w:lang w:val="en-US"/>
+        </w:rPr>
+        <w:t xml:space="preserve"> </w:t>
+      </w:r>
+      <w:proofErr w:type="gramStart"/>
+      <w:r>
+        <w:rPr>
+          <w:lang w:val="en-US"/>
+        </w:rPr>
+        <w:t>VARCHAR(</w:t>
+      </w:r>
+      <w:proofErr w:type="gramEnd"/>
+      <w:r>
+        <w:rPr>
+          <w:lang w:val="en-US"/>
+        </w:rPr>
+        <w:t>50) not null,</w:t>
+      </w:r>
+    </w:p>
+    <w:p>
+      <w:pPr>
+        <w:rPr>
+          <w:lang w:val="en-US"/>
+        </w:rPr>
+      </w:pPr>
+      <w:r>
+        <w:rPr>
+          <w:lang w:val="en-US"/>
+        </w:rPr>
+        <w:t xml:space="preserve">    Año int not null,</w:t>
+      </w:r>
+    </w:p>
+    <w:p>
+      <w:pPr>
+        <w:rPr>
+          <w:lang w:val="en-US"/>
+        </w:rPr>
+      </w:pPr>
+      <w:r>
+        <w:rPr>
+          <w:lang w:val="en-US"/>
+        </w:rPr>
+        <w:t xml:space="preserve">    </w:t>
+      </w:r>
+      <w:proofErr w:type="spellStart"/>
+      <w:r>
+        <w:rPr>
+          <w:lang w:val="en-US"/>
+        </w:rPr>
+        <w:t>Precio</w:t>
+      </w:r>
+      <w:proofErr w:type="spellEnd"/>
+      <w:r>
+        <w:rPr>
+          <w:lang w:val="en-US"/>
+        </w:rPr>
+        <w:t xml:space="preserve"> </w:t>
+      </w:r>
+      <w:proofErr w:type="gramStart"/>
+      <w:r>
+        <w:rPr>
+          <w:lang w:val="en-US"/>
+        </w:rPr>
+        <w:t>DECIMAL(</w:t>
+      </w:r>
+      <w:proofErr w:type="gramEnd"/>
+      <w:r>
+        <w:rPr>
+          <w:lang w:val="en-US"/>
+        </w:rPr>
+        <w:t>10, 2) not null,</w:t>
+      </w:r>
+    </w:p>
+    <w:p>
+      <w:pPr>
+        <w:rPr>
+          <w:lang w:val="en-US"/>
+        </w:rPr>
+      </w:pPr>
+      <w:r>
+        <w:rPr>
+          <w:lang w:val="en-US"/>
+        </w:rPr>
+        <w:tab/>
+        <w:t xml:space="preserve">primary key </w:t>
+      </w:r>
+      <w:proofErr w:type="spellStart"/>
+      <w:r>
+        <w:rPr>
+          <w:lang w:val="en-US"/>
+        </w:rPr>
+        <w:t>PK_carroId</w:t>
+      </w:r>
+      <w:proofErr w:type="spellEnd"/>
+      <w:r>
+        <w:rPr>
+          <w:lang w:val="en-US"/>
+        </w:rPr>
+        <w:t xml:space="preserve"> (</w:t>
+      </w:r>
+      <w:proofErr w:type="spellStart"/>
+      <w:r>
+        <w:rPr>
+          <w:lang w:val="en-US"/>
+        </w:rPr>
+        <w:t>carroId</w:t>
+      </w:r>
+      <w:proofErr w:type="spellEnd"/>
+      <w:r>
+        <w:rPr>
+          <w:lang w:val="en-US"/>
+        </w:rPr>
+        <w:t>)</w:t>
+      </w:r>
+    </w:p>
+    <w:p>
+      <w:pPr>
+        <w:rPr>
+          <w:lang w:val="en-US"/>
+        </w:rPr>
+      </w:pPr>
+      <w:r>
+        <w:rPr>
+          <w:lang w:val="en-US"/>
+        </w:rPr>
+        <w:t>);</w:t>
+      </w:r>
+    </w:p>
+    <w:p>
+      <w:pPr>
+        <w:rPr>
+          <w:lang w:val="en-US"/>
+        </w:rPr>
+      </w:pPr>
+      <w:r>
+        <w:rPr>
+          <w:lang w:val="en-US"/>
+        </w:rPr>
+        <w:t xml:space="preserve"> </w:t>
+      </w:r>
+    </w:p>
+    <w:p>
+      <w:pPr>
+        <w:rPr>
+          <w:lang w:val="en-US"/>
+        </w:rPr>
+      </w:pPr>
+      <w:r>
+        <w:rPr>
+          <w:lang w:val="en-US"/>
+        </w:rPr>
+        <w:t xml:space="preserve">create table </w:t>
+      </w:r>
+      <w:proofErr w:type="spellStart"/>
+      <w:r>
+        <w:rPr>
+          <w:lang w:val="en-US"/>
+        </w:rPr>
+        <w:t>Cliente</w:t>
+      </w:r>
+      <w:proofErr w:type="spellEnd"/>
+      <w:r>
+        <w:rPr>
+          <w:lang w:val="en-US"/>
+        </w:rPr>
+        <w:t xml:space="preserve"> (</w:t>
+      </w:r>
+    </w:p>
+    <w:p>
+      <w:pPr>
+        <w:rPr>
+          <w:lang w:val="en-US"/>
+        </w:rPr>
+      </w:pPr>
+      <w:r>
+        <w:rPr>
+          <w:lang w:val="en-US"/>
+        </w:rPr>
+        <w:t xml:space="preserve">    </w:t>
+      </w:r>
+      <w:proofErr w:type="spellStart"/>
+      <w:r>
+        <w:rPr>
+          <w:lang w:val="en-US"/>
+        </w:rPr>
+        <w:t>clienteID</w:t>
+      </w:r>
+      <w:proofErr w:type="spellEnd"/>
+      <w:r>
+        <w:rPr>
+          <w:lang w:val="en-US"/>
+        </w:rPr>
+        <w:t xml:space="preserve"> INT PRIMARY KEY,</w:t>
+      </w:r>
+    </w:p>
+    <w:p>
+      <w:r>
+        <w:rPr>
+          <w:lang w:val="en-US"/>
+        </w:rPr>
+        <w:t xml:space="preserve">    </w:t>
+      </w:r>
+      <w:r>
+        <w:t xml:space="preserve">Nombre </w:t>
+      </w:r>
+      <w:proofErr w:type="gramStart"/>
+      <w:r>
+        <w:t>VARCHAR(</w:t>
+      </w:r>
+      <w:proofErr w:type="gramEnd"/>
+      <w:r>
+        <w:t>50),</w:t>
+      </w:r>
+    </w:p>
+    <w:p>
+      <w:r>
+        <w:t xml:space="preserve">    Apellido </w:t>
+      </w:r>
+      <w:proofErr w:type="gramStart"/>
+      <w:r>
+        <w:t>VARCHAR(</w:t>
+      </w:r>
+      <w:proofErr w:type="gramEnd"/>
+      <w:r>
+        <w:t>50),</w:t>
+      </w:r>
+    </w:p>
+    <w:p>
+      <w:r>
+        <w:t xml:space="preserve">    Dirección </w:t>
+      </w:r>
+      <w:proofErr w:type="gramStart"/>
+      <w:r>
+        <w:t>VARCHAR(</w:t>
+      </w:r>
+      <w:proofErr w:type="gramEnd"/>
+      <w:r>
+        <w:t>100),</w:t>
+      </w:r>
+    </w:p>
+    <w:p>
+      <w:r>
+        <w:t xml:space="preserve">    Teléfono </w:t>
+      </w:r>
+      <w:proofErr w:type="gramStart"/>
+      <w:r>
+        <w:t>VARCHAR(</w:t>
+      </w:r>
+      <w:proofErr w:type="gramEnd"/>
+      <w:r>
+        <w:t>20),</w:t>
+      </w:r>
+    </w:p>
+    <w:p>
+      <w:r>
+        <w:t xml:space="preserve">    Correo </w:t>
+      </w:r>
+      <w:proofErr w:type="spellStart"/>
+      <w:proofErr w:type="gramStart"/>
+      <w:r>
+        <w:t>varchar</w:t>
+      </w:r>
+      <w:proofErr w:type="spellEnd"/>
+      <w:r>
+        <w:t>(</w:t>
+      </w:r>
+      <w:proofErr w:type="gramEnd"/>
+      <w:r>
+        <w:t>50)</w:t>
+      </w:r>
+    </w:p>
+    <w:p>
+      <w:r>
+        <w:t>);</w:t>
+      </w:r>
+    </w:p>
+    <w:p>
+      <w:r>
+        <w:t xml:space="preserve"> </w:t>
+      </w:r>
+    </w:p>
+    <w:p>
+      <w:proofErr w:type="spellStart"/>
+      <w:r>
+        <w:t>create</w:t>
+      </w:r>
+      <w:proofErr w:type="spellEnd"/>
+      <w:r>
+        <w:t xml:space="preserve"> table </w:t>
+      </w:r>
+      <w:proofErr w:type="gramStart"/>
+      <w:r>
+        <w:t>Proveedor(</w:t>
+      </w:r>
+      <w:proofErr w:type="gramEnd"/>
+    </w:p>
+    <w:p>
+      <w:pPr>
+        <w:rPr>
+          <w:lang w:val="en-US"/>
+        </w:rPr>
+      </w:pPr>
+      <w:r>
+        <w:tab/>
+      </w:r>
+      <w:proofErr w:type="spellStart"/>
+      <w:r>
+        <w:rPr>
+          <w:lang w:val="en-US"/>
+        </w:rPr>
+        <w:t>CodigoProveedor</w:t>
+      </w:r>
+      <w:proofErr w:type="spellEnd"/>
+      <w:r>
+        <w:rPr>
+          <w:lang w:val="en-US"/>
+        </w:rPr>
+        <w:t xml:space="preserve"> int not null </w:t>
+      </w:r>
+      <w:proofErr w:type="spellStart"/>
+      <w:r>
+        <w:rPr>
+          <w:lang w:val="en-US"/>
+        </w:rPr>
+        <w:t>auto_increment</w:t>
+      </w:r>
+      <w:proofErr w:type="spellEnd"/>
+      <w:r>
+        <w:rPr>
+          <w:lang w:val="en-US"/>
+        </w:rPr>
+        <w:t>,</w:t>
+      </w:r>
+    </w:p>
+    <w:p>
+      <w:pPr>
+        <w:rPr>
+          <w:lang w:val="en-US"/>
+        </w:rPr>
+      </w:pPr>
+      <w:r>
+        <w:rPr>
+          <w:lang w:val="en-US"/>
+        </w:rPr>
+        <w:t xml:space="preserve">    </w:t>
+      </w:r>
+      <w:proofErr w:type="spellStart"/>
+      <w:r>
+        <w:rPr>
+          <w:lang w:val="en-US"/>
+        </w:rPr>
+        <w:t>NombresProveedor</w:t>
+      </w:r>
+      <w:proofErr w:type="spellEnd"/>
+      <w:r>
+        <w:rPr>
+          <w:lang w:val="en-US"/>
+        </w:rPr>
+        <w:t xml:space="preserve"> </w:t>
+      </w:r>
+      <w:proofErr w:type="gramStart"/>
+      <w:r>
+        <w:rPr>
+          <w:lang w:val="en-US"/>
+        </w:rPr>
+        <w:t>varchar(</w:t>
+      </w:r>
+      <w:proofErr w:type="gramEnd"/>
+      <w:r>
+        <w:rPr>
+          <w:lang w:val="en-US"/>
+        </w:rPr>
+        <w:t>50) not null,</w:t>
+      </w:r>
+    </w:p>
+    <w:p>
+      <w:pPr>
+        <w:rPr>
+          <w:lang w:val="en-US"/>
+        </w:rPr>
+      </w:pPr>
+      <w:r>
+        <w:rPr>
+          <w:lang w:val="en-US"/>
+        </w:rPr>
+        <w:tab/>
+      </w:r>
+      <w:proofErr w:type="spellStart"/>
+      <w:r>
+        <w:rPr>
+          <w:lang w:val="en-US"/>
+        </w:rPr>
+        <w:t>ApellidosProveedor</w:t>
+      </w:r>
+      <w:proofErr w:type="spellEnd"/>
+      <w:r>
+        <w:rPr>
+          <w:lang w:val="en-US"/>
+        </w:rPr>
+        <w:t xml:space="preserve"> </w:t>
+      </w:r>
+      <w:proofErr w:type="gramStart"/>
+      <w:r>
+        <w:rPr>
+          <w:lang w:val="en-US"/>
+        </w:rPr>
+        <w:t>varchar(</w:t>
+      </w:r>
+      <w:proofErr w:type="gramEnd"/>
+      <w:r>
+        <w:rPr>
+          <w:lang w:val="en-US"/>
+        </w:rPr>
+        <w:t>50) not null,</w:t>
+      </w:r>
+    </w:p>
+    <w:p>
+      <w:pPr>
+        <w:rPr>
+          <w:lang w:val="en-US"/>
+        </w:rPr>
+      </w:pPr>
+      <w:r>
+        <w:rPr>
+          <w:lang w:val="en-US"/>
+        </w:rPr>
+        <w:t xml:space="preserve">    </w:t>
+      </w:r>
+      <w:proofErr w:type="spellStart"/>
+      <w:r>
+        <w:rPr>
+          <w:lang w:val="en-US"/>
+        </w:rPr>
+        <w:t>DireccionProveedor</w:t>
+      </w:r>
+      <w:proofErr w:type="spellEnd"/>
+      <w:r>
+        <w:rPr>
+          <w:lang w:val="en-US"/>
+        </w:rPr>
+        <w:t xml:space="preserve"> </w:t>
+      </w:r>
+      <w:proofErr w:type="gramStart"/>
+      <w:r>
+        <w:rPr>
+          <w:lang w:val="en-US"/>
+        </w:rPr>
+        <w:t>varchar(</w:t>
+      </w:r>
+      <w:proofErr w:type="gramEnd"/>
+      <w:r>
+        <w:rPr>
+          <w:lang w:val="en-US"/>
+        </w:rPr>
+        <w:t>200) not null,</w:t>
+      </w:r>
+    </w:p>
+    <w:p>
+      <w:pPr>
+        <w:rPr>
+          <w:lang w:val="en-US"/>
+        </w:rPr>
+      </w:pPr>
+      <w:r>
+        <w:rPr>
+          <w:lang w:val="en-US"/>
+        </w:rPr>
+        <w:lastRenderedPageBreak/>
+        <w:t xml:space="preserve">    </w:t>
+      </w:r>
+      <w:proofErr w:type="spellStart"/>
+      <w:r>
+        <w:rPr>
+          <w:lang w:val="en-US"/>
+        </w:rPr>
+        <w:t>TelefonoProveedor</w:t>
+      </w:r>
+      <w:proofErr w:type="spellEnd"/>
+      <w:r>
+        <w:rPr>
+          <w:lang w:val="en-US"/>
+        </w:rPr>
+        <w:t xml:space="preserve"> </w:t>
+      </w:r>
+      <w:proofErr w:type="gramStart"/>
+      <w:r>
+        <w:rPr>
+          <w:lang w:val="en-US"/>
+        </w:rPr>
+        <w:t>varchar(</w:t>
+      </w:r>
+      <w:proofErr w:type="gramEnd"/>
+      <w:r>
+        <w:rPr>
+          <w:lang w:val="en-US"/>
+        </w:rPr>
+        <w:t>8) not null,</w:t>
+      </w:r>
+    </w:p>
+    <w:p>
+      <w:pPr>
+        <w:rPr>
+          <w:lang w:val="en-US"/>
+        </w:rPr>
+      </w:pPr>
+      <w:r>
+        <w:rPr>
+          <w:lang w:val="en-US"/>
+        </w:rPr>
+        <w:t xml:space="preserve">    </w:t>
+      </w:r>
+      <w:proofErr w:type="spellStart"/>
+      <w:r>
+        <w:rPr>
+          <w:lang w:val="en-US"/>
+        </w:rPr>
+        <w:t>CorreoProveedor</w:t>
+      </w:r>
+      <w:proofErr w:type="spellEnd"/>
+      <w:r>
+        <w:rPr>
+          <w:lang w:val="en-US"/>
+        </w:rPr>
+        <w:t xml:space="preserve"> </w:t>
+      </w:r>
+      <w:proofErr w:type="gramStart"/>
+      <w:r>
+        <w:rPr>
+          <w:lang w:val="en-US"/>
+        </w:rPr>
+        <w:t>varchar(</w:t>
+      </w:r>
+      <w:proofErr w:type="gramEnd"/>
+      <w:r>
+        <w:rPr>
+          <w:lang w:val="en-US"/>
+        </w:rPr>
+        <w:t>50) not null,</w:t>
+      </w:r>
+    </w:p>
+    <w:p>
+      <w:pPr>
+        <w:rPr>
+          <w:lang w:val="en-US"/>
+        </w:rPr>
+      </w:pPr>
+      <w:r>
+        <w:rPr>
+          <w:lang w:val="en-US"/>
+        </w:rPr>
+        <w:t xml:space="preserve">    </w:t>
+      </w:r>
+      <w:proofErr w:type="spellStart"/>
+      <w:r>
+        <w:rPr>
+          <w:lang w:val="en-US"/>
+        </w:rPr>
+        <w:t>ObservacionesProveedor</w:t>
+      </w:r>
+      <w:proofErr w:type="spellEnd"/>
+      <w:r>
+        <w:rPr>
+          <w:lang w:val="en-US"/>
+        </w:rPr>
+        <w:t xml:space="preserve"> </w:t>
+      </w:r>
+      <w:proofErr w:type="gramStart"/>
+      <w:r>
+        <w:rPr>
+          <w:lang w:val="en-US"/>
+        </w:rPr>
+        <w:t>varchar(</w:t>
+      </w:r>
+      <w:proofErr w:type="gramEnd"/>
+      <w:r>
+        <w:rPr>
+          <w:lang w:val="en-US"/>
+        </w:rPr>
+        <w:t>150) not null,</w:t>
+      </w:r>
+    </w:p>
+    <w:p>
+      <w:pPr>
+        <w:rPr>
+          <w:lang w:val="en-US"/>
+        </w:rPr>
+      </w:pPr>
+      <w:r>
+        <w:rPr>
+          <w:lang w:val="en-US"/>
+        </w:rPr>
+        <w:t xml:space="preserve">    Primary key </w:t>
+      </w:r>
+      <w:proofErr w:type="spellStart"/>
+      <w:r>
+        <w:rPr>
+          <w:lang w:val="en-US"/>
+        </w:rPr>
+        <w:t>PK_CodigoProveedor</w:t>
+      </w:r>
+      <w:proofErr w:type="spellEnd"/>
+      <w:r>
+        <w:rPr>
+          <w:lang w:val="en-US"/>
+        </w:rPr>
+        <w:t xml:space="preserve"> (</w:t>
+      </w:r>
+      <w:proofErr w:type="spellStart"/>
+      <w:r>
+        <w:rPr>
+          <w:lang w:val="en-US"/>
+        </w:rPr>
+        <w:t>CodigoProveedor</w:t>
+      </w:r>
+      <w:proofErr w:type="spellEnd"/>
+      <w:r>
+        <w:rPr>
+          <w:lang w:val="en-US"/>
+        </w:rPr>
+        <w:t>)</w:t>
+      </w:r>
+    </w:p>
+    <w:p>
+      <w:pPr>
+        <w:rPr>
+          <w:lang w:val="en-US"/>
+        </w:rPr>
+      </w:pPr>
+      <w:r>
+        <w:rPr>
+          <w:lang w:val="en-US"/>
+        </w:rPr>
+        <w:t>);</w:t>
+      </w:r>
+    </w:p>
+    <w:p>
+      <w:pPr>
+        <w:rPr>
+          <w:lang w:val="en-US"/>
+        </w:rPr>
+      </w:pPr>
+      <w:r>
+        <w:rPr>
+          <w:lang w:val="en-US"/>
+        </w:rPr>
+        <w:t xml:space="preserve"> </w:t>
+      </w:r>
+    </w:p>
+    <w:p>
+      <w:pPr>
+        <w:rPr>
+          <w:lang w:val="en-US"/>
+        </w:rPr>
+      </w:pPr>
+      <w:r>
+        <w:rPr>
+          <w:lang w:val="en-US"/>
+        </w:rPr>
+        <w:t xml:space="preserve">create table </w:t>
+      </w:r>
+      <w:proofErr w:type="spellStart"/>
+      <w:r>
+        <w:rPr>
+          <w:lang w:val="en-US"/>
+        </w:rPr>
+        <w:t>TipoEmpleado</w:t>
+      </w:r>
+      <w:proofErr w:type="spellEnd"/>
+      <w:r>
+        <w:rPr>
+          <w:lang w:val="en-US"/>
+        </w:rPr>
+        <w:t xml:space="preserve"> (</w:t>
+      </w:r>
+    </w:p>
+    <w:p>
+      <w:pPr>
+        <w:rPr>
+          <w:lang w:val="en-US"/>
+        </w:rPr>
+      </w:pPr>
+      <w:r>
+        <w:rPr>
+          <w:lang w:val="en-US"/>
+        </w:rPr>
+        <w:t xml:space="preserve">    </w:t>
+      </w:r>
+      <w:proofErr w:type="spellStart"/>
+      <w:r>
+        <w:rPr>
+          <w:lang w:val="en-US"/>
+        </w:rPr>
+        <w:t>codigoTipoEmpleado</w:t>
+      </w:r>
+      <w:proofErr w:type="spellEnd"/>
+      <w:r>
+        <w:rPr>
+          <w:lang w:val="en-US"/>
+        </w:rPr>
+        <w:t xml:space="preserve"> INT PRIMARY KEY,</w:t>
+      </w:r>
+    </w:p>
+    <w:p>
+      <w:pPr>
+        <w:rPr>
+          <w:lang w:val="en-US"/>
+        </w:rPr>
+      </w:pPr>
+      <w:r>
+        <w:rPr>
+          <w:lang w:val="en-US"/>
+        </w:rPr>
+        <w:t xml:space="preserve">    </w:t>
+      </w:r>
+      <w:proofErr w:type="spellStart"/>
+      <w:r>
+        <w:rPr>
+          <w:lang w:val="en-US"/>
+        </w:rPr>
+        <w:t>Descripción</w:t>
+      </w:r>
+      <w:proofErr w:type="spellEnd"/>
+      <w:r>
+        <w:rPr>
+          <w:lang w:val="en-US"/>
+        </w:rPr>
+        <w:t xml:space="preserve"> </w:t>
+      </w:r>
+      <w:proofErr w:type="gramStart"/>
+      <w:r>
+        <w:rPr>
+          <w:lang w:val="en-US"/>
+        </w:rPr>
+        <w:t>VARCHAR(</w:t>
+      </w:r>
+      <w:proofErr w:type="gramEnd"/>
+      <w:r>
+        <w:rPr>
+          <w:lang w:val="en-US"/>
+        </w:rPr>
+        <w:t>50),</w:t>
+      </w:r>
+    </w:p>
+    <w:p>
+      <w:pPr>
+        <w:rPr>
+          <w:lang w:val="en-US"/>
+        </w:rPr>
+      </w:pPr>
+      <w:r>
+        <w:rPr>
+          <w:lang w:val="en-US"/>
+        </w:rPr>
+        <w:t xml:space="preserve">    SalarioBase </w:t>
+      </w:r>
+      <w:proofErr w:type="gramStart"/>
+      <w:r>
+        <w:rPr>
+          <w:lang w:val="en-US"/>
+        </w:rPr>
+        <w:t>DECIMAL(</w:t>
+      </w:r>
+      <w:proofErr w:type="gramEnd"/>
+      <w:r>
+        <w:rPr>
+          <w:lang w:val="en-US"/>
+        </w:rPr>
+        <w:t>10, 2),</w:t>
+      </w:r>
+    </w:p>
+    <w:p>
+      <w:r>
+        <w:rPr>
+          <w:lang w:val="en-US"/>
+        </w:rPr>
+        <w:t xml:space="preserve">    </w:t>
+      </w:r>
+      <w:proofErr w:type="spellStart"/>
+      <w:r>
+        <w:t>Bonificacion</w:t>
+      </w:r>
+      <w:proofErr w:type="spellEnd"/>
+      <w:r>
+        <w:t xml:space="preserve"> </w:t>
+      </w:r>
+      <w:proofErr w:type="gramStart"/>
+      <w:r>
+        <w:t>DECIMAL(</w:t>
+      </w:r>
+      <w:proofErr w:type="gramEnd"/>
+      <w:r>
+        <w:t>10,2),</w:t>
+      </w:r>
+    </w:p>
+    <w:p>
+      <w:r>
+        <w:t xml:space="preserve">    Turno </w:t>
+      </w:r>
+      <w:proofErr w:type="spellStart"/>
+      <w:proofErr w:type="gramStart"/>
+      <w:r>
+        <w:t>varchar</w:t>
+      </w:r>
+      <w:proofErr w:type="spellEnd"/>
+      <w:r>
+        <w:t>(</w:t>
+      </w:r>
+      <w:proofErr w:type="gramEnd"/>
+      <w:r>
+        <w:t>15)</w:t>
+      </w:r>
+    </w:p>
+    <w:p>
+      <w:r>
+        <w:t>);</w:t>
+      </w:r>
+    </w:p>
+    <w:p>
+      <w:r>
+        <w:t xml:space="preserve"> </w:t>
+      </w:r>
+    </w:p>
+    <w:p>
+      <w:r>
+        <w:t>-- Entidades con Llaves Foráneas</w:t>
+      </w:r>
+    </w:p>
+    <w:p>
+      <w:pPr>
+        <w:rPr>
+          <w:lang w:val="en-US"/>
+        </w:rPr>
+      </w:pPr>
+      <w:r>
+        <w:rPr>
+          <w:lang w:val="en-US"/>
+        </w:rPr>
+        <w:t xml:space="preserve">create table </w:t>
+      </w:r>
+      <w:proofErr w:type="spellStart"/>
+      <w:r>
+        <w:rPr>
+          <w:lang w:val="en-US"/>
+        </w:rPr>
+        <w:t>Empleado</w:t>
+      </w:r>
+      <w:proofErr w:type="spellEnd"/>
+      <w:r>
+        <w:rPr>
+          <w:lang w:val="en-US"/>
+        </w:rPr>
+        <w:t xml:space="preserve"> (</w:t>
+      </w:r>
+    </w:p>
+    <w:p>
+      <w:pPr>
+        <w:rPr>
+          <w:lang w:val="en-US"/>
+        </w:rPr>
+      </w:pPr>
+      <w:r>
+        <w:rPr>
+          <w:lang w:val="en-US"/>
+        </w:rPr>
+        <w:t xml:space="preserve">    DPI INT PRIMARY KEY,</w:t>
+      </w:r>
+    </w:p>
+    <w:p>
+      <w:r>
+        <w:rPr>
+          <w:lang w:val="en-US"/>
+        </w:rPr>
+        <w:t xml:space="preserve">    </w:t>
+      </w:r>
+      <w:r>
+        <w:t xml:space="preserve">Nombres </w:t>
+      </w:r>
+      <w:proofErr w:type="gramStart"/>
+      <w:r>
+        <w:t>VARCHAR(</w:t>
+      </w:r>
+      <w:proofErr w:type="gramEnd"/>
+      <w:r>
+        <w:t>50),</w:t>
+      </w:r>
+    </w:p>
+    <w:p>
+      <w:r>
+        <w:t xml:space="preserve">    Apellidos </w:t>
+      </w:r>
+      <w:proofErr w:type="gramStart"/>
+      <w:r>
+        <w:t>VARCHAR(</w:t>
+      </w:r>
+      <w:proofErr w:type="gramEnd"/>
+      <w:r>
+        <w:t>50),</w:t>
+      </w:r>
+    </w:p>
+    <w:p>
+      <w:r>
+        <w:t xml:space="preserve">    </w:t>
+      </w:r>
+      <w:proofErr w:type="spellStart"/>
+      <w:r>
+        <w:t>FechaNacimiento</w:t>
+      </w:r>
+      <w:proofErr w:type="spellEnd"/>
+      <w:r>
+        <w:t xml:space="preserve"> DATE,</w:t>
+      </w:r>
+    </w:p>
+    <w:p>
+      <w:r>
+        <w:t xml:space="preserve">    Correo </w:t>
+      </w:r>
+      <w:proofErr w:type="spellStart"/>
+      <w:proofErr w:type="gramStart"/>
+      <w:r>
+        <w:t>varchar</w:t>
+      </w:r>
+      <w:proofErr w:type="spellEnd"/>
+      <w:r>
+        <w:t>(</w:t>
+      </w:r>
+      <w:proofErr w:type="gramEnd"/>
+      <w:r>
+        <w:t>50),</w:t>
+      </w:r>
+    </w:p>
+    <w:p>
+      <w:r>
+        <w:t xml:space="preserve">    </w:t>
+      </w:r>
+      <w:proofErr w:type="spellStart"/>
+      <w:r>
+        <w:t>Telefono</w:t>
+      </w:r>
+      <w:proofErr w:type="spellEnd"/>
+      <w:r>
+        <w:t xml:space="preserve"> </w:t>
+      </w:r>
+      <w:proofErr w:type="spellStart"/>
+      <w:proofErr w:type="gramStart"/>
+      <w:r>
+        <w:t>varchar</w:t>
+      </w:r>
+      <w:proofErr w:type="spellEnd"/>
+      <w:r>
+        <w:t>(</w:t>
+      </w:r>
+      <w:proofErr w:type="gramEnd"/>
+      <w:r>
+        <w:t>8),</w:t>
+      </w:r>
+    </w:p>
+    <w:p>
+      <w:r>
+        <w:t xml:space="preserve">    </w:t>
+      </w:r>
+      <w:proofErr w:type="spellStart"/>
+      <w:r>
+        <w:t>codigoTipoEmpleado</w:t>
+      </w:r>
+      <w:proofErr w:type="spellEnd"/>
+      <w:r>
+        <w:t xml:space="preserve"> INT,</w:t>
+      </w:r>
+    </w:p>
+    <w:p>
+      <w:r>
+        <w:t xml:space="preserve">    FOREIGN KEY (</w:t>
+      </w:r>
+      <w:proofErr w:type="spellStart"/>
+      <w:r>
+        <w:t>codigoTipoEmpleado</w:t>
+      </w:r>
+      <w:proofErr w:type="spellEnd"/>
+      <w:r>
+        <w:t xml:space="preserve">) REFERENCES </w:t>
+      </w:r>
+      <w:proofErr w:type="spellStart"/>
+      <w:r>
+        <w:t>TipoEmpleado</w:t>
+      </w:r>
+      <w:proofErr w:type="spellEnd"/>
+      <w:r>
+        <w:t>(</w:t>
+      </w:r>
+      <w:proofErr w:type="spellStart"/>
+      <w:r>
+        <w:t>codigoTipoEmpleado</w:t>
+      </w:r>
+      <w:proofErr w:type="spellEnd"/>
+      <w:r>
+        <w:t>)</w:t>
+      </w:r>
+    </w:p>
+    <w:p>
+      <w:r>
+        <w:t>);</w:t>
+      </w:r>
+    </w:p>
+    <w:p>
+      <w:r>
+        <w:t xml:space="preserve"> </w:t>
+      </w:r>
+    </w:p>
+    <w:p>
+      <w:proofErr w:type="spellStart"/>
+      <w:r>
+        <w:t>create</w:t>
+      </w:r>
+      <w:proofErr w:type="spellEnd"/>
+      <w:r>
+        <w:t xml:space="preserve"> table Compra (</w:t>
+      </w:r>
+    </w:p>
+    <w:p>
+      <w:r>
+        <w:t xml:space="preserve">    </w:t>
+      </w:r>
+      <w:proofErr w:type="spellStart"/>
+      <w:r>
+        <w:t>codigoCompra</w:t>
+      </w:r>
+      <w:proofErr w:type="spellEnd"/>
+      <w:r>
+        <w:t xml:space="preserve"> </w:t>
+      </w:r>
+      <w:proofErr w:type="spellStart"/>
+      <w:r>
+        <w:t>int</w:t>
+      </w:r>
+      <w:proofErr w:type="spellEnd"/>
+      <w:r>
+        <w:t xml:space="preserve"> </w:t>
+      </w:r>
+      <w:proofErr w:type="spellStart"/>
+      <w:r>
+        <w:t>not</w:t>
+      </w:r>
+      <w:proofErr w:type="spellEnd"/>
+      <w:r>
+        <w:t xml:space="preserve"> </w:t>
+      </w:r>
+      <w:proofErr w:type="spellStart"/>
+      <w:r>
+        <w:t>null</w:t>
+      </w:r>
+      <w:proofErr w:type="spellEnd"/>
+      <w:r>
+        <w:t xml:space="preserve"> </w:t>
+      </w:r>
+      <w:proofErr w:type="spellStart"/>
+      <w:r>
+        <w:t>auto_increment</w:t>
+      </w:r>
+      <w:proofErr w:type="spellEnd"/>
+      <w:r>
+        <w:t>,</w:t>
+      </w:r>
+    </w:p>
+    <w:p>
+      <w:r>
+        <w:t xml:space="preserve">    fecha date </w:t>
+      </w:r>
+      <w:proofErr w:type="spellStart"/>
+      <w:r>
+        <w:t>not</w:t>
+      </w:r>
+      <w:proofErr w:type="spellEnd"/>
+      <w:r>
+        <w:t xml:space="preserve"> </w:t>
+      </w:r>
+      <w:proofErr w:type="spellStart"/>
+      <w:r>
+        <w:t>null</w:t>
+      </w:r>
+      <w:proofErr w:type="spellEnd"/>
+      <w:r>
+        <w:t>,</w:t>
+      </w:r>
+    </w:p>
+    <w:p>
+      <w:r>
+        <w:lastRenderedPageBreak/>
+        <w:t xml:space="preserve">    </w:t>
+      </w:r>
+      <w:proofErr w:type="spellStart"/>
+      <w:r>
+        <w:t>descripcion</w:t>
+      </w:r>
+      <w:proofErr w:type="spellEnd"/>
+      <w:r>
+        <w:t xml:space="preserve"> </w:t>
+      </w:r>
+      <w:proofErr w:type="spellStart"/>
+      <w:proofErr w:type="gramStart"/>
+      <w:r>
+        <w:t>varchar</w:t>
+      </w:r>
+      <w:proofErr w:type="spellEnd"/>
+      <w:r>
+        <w:t>(</w:t>
+      </w:r>
+      <w:proofErr w:type="gramEnd"/>
+      <w:r>
+        <w:t>50),</w:t>
+      </w:r>
+    </w:p>
+    <w:p>
+      <w:r>
+        <w:t xml:space="preserve">    </w:t>
+      </w:r>
+      <w:proofErr w:type="spellStart"/>
+      <w:r>
+        <w:t>totalDocumento</w:t>
+      </w:r>
+      <w:proofErr w:type="spellEnd"/>
+      <w:r>
+        <w:t xml:space="preserve"> </w:t>
+      </w:r>
+      <w:proofErr w:type="gramStart"/>
+      <w:r>
+        <w:t>decimal(</w:t>
+      </w:r>
+      <w:proofErr w:type="gramEnd"/>
+      <w:r>
+        <w:t>10,2) default 0,</w:t>
+      </w:r>
+    </w:p>
+    <w:p>
+      <w:r>
+        <w:t xml:space="preserve">    estado </w:t>
+      </w:r>
+      <w:proofErr w:type="spellStart"/>
+      <w:r>
+        <w:t>varchar</w:t>
+      </w:r>
+      <w:proofErr w:type="spellEnd"/>
+      <w:r>
+        <w:t xml:space="preserve"> (25) </w:t>
+      </w:r>
+      <w:proofErr w:type="spellStart"/>
+      <w:r>
+        <w:t>not</w:t>
+      </w:r>
+      <w:proofErr w:type="spellEnd"/>
+      <w:r>
+        <w:t xml:space="preserve"> </w:t>
+      </w:r>
+      <w:proofErr w:type="spellStart"/>
+      <w:r>
+        <w:t>null</w:t>
+      </w:r>
+      <w:proofErr w:type="spellEnd"/>
+      <w:r>
+        <w:t>,</w:t>
+      </w:r>
+    </w:p>
+    <w:p>
+      <w:r>
+        <w:t xml:space="preserve">    </w:t>
+      </w:r>
+      <w:proofErr w:type="spellStart"/>
+      <w:r>
+        <w:t>primary</w:t>
+      </w:r>
+      <w:proofErr w:type="spellEnd"/>
+      <w:r>
+        <w:t xml:space="preserve"> </w:t>
+      </w:r>
+      <w:proofErr w:type="spellStart"/>
+      <w:r>
+        <w:t>key</w:t>
+      </w:r>
+      <w:proofErr w:type="spellEnd"/>
+      <w:r>
+        <w:t xml:space="preserve"> </w:t>
+      </w:r>
+      <w:proofErr w:type="spellStart"/>
+      <w:r>
+        <w:t>PK_codigoCompra</w:t>
+      </w:r>
+      <w:proofErr w:type="spellEnd"/>
+      <w:r>
+        <w:t xml:space="preserve"> (</w:t>
+      </w:r>
+      <w:proofErr w:type="spellStart"/>
+      <w:r>
+        <w:t>codigoCompra</w:t>
+      </w:r>
+      <w:proofErr w:type="spellEnd"/>
+      <w:r>
+        <w:t>)</w:t>
+      </w:r>
+    </w:p>
+    <w:p>
+      <w:pPr>
+        <w:rPr>
+          <w:lang w:val="en-US"/>
+        </w:rPr>
+      </w:pPr>
+      <w:r>
+        <w:rPr>
+          <w:lang w:val="en-US"/>
+        </w:rPr>
+        <w:t>);</w:t>
+      </w:r>
+    </w:p>
+    <w:p>
+      <w:pPr>
+        <w:rPr>
+          <w:lang w:val="en-US"/>
+        </w:rPr>
+      </w:pPr>
+      <w:r>
+        <w:rPr>
+          <w:lang w:val="en-US"/>
+        </w:rPr>
+        <w:t xml:space="preserve"> </w:t>
+      </w:r>
+    </w:p>
+    <w:p>
+      <w:pPr>
+        <w:rPr>
+          <w:lang w:val="en-US"/>
+        </w:rPr>
+      </w:pPr>
+      <w:r>
+        <w:rPr>
+          <w:lang w:val="en-US"/>
+        </w:rPr>
+        <w:t xml:space="preserve">create table </w:t>
+      </w:r>
+      <w:proofErr w:type="spellStart"/>
+      <w:r>
+        <w:rPr>
+          <w:lang w:val="en-US"/>
+        </w:rPr>
+        <w:t>DetalleCompra</w:t>
+      </w:r>
+      <w:proofErr w:type="spellEnd"/>
+      <w:r>
+        <w:rPr>
+          <w:lang w:val="en-US"/>
+        </w:rPr>
+        <w:t xml:space="preserve"> (</w:t>
+      </w:r>
+    </w:p>
+    <w:p>
+      <w:pPr>
+        <w:rPr>
+          <w:lang w:val="en-US"/>
+        </w:rPr>
+      </w:pPr>
+      <w:r>
+        <w:rPr>
+          <w:lang w:val="en-US"/>
+        </w:rPr>
+        <w:tab/>
+      </w:r>
+      <w:proofErr w:type="spellStart"/>
+      <w:r>
+        <w:rPr>
+          <w:lang w:val="en-US"/>
+        </w:rPr>
+        <w:t>codigoDetalleCompra</w:t>
+      </w:r>
+      <w:proofErr w:type="spellEnd"/>
+      <w:r>
+        <w:rPr>
+          <w:lang w:val="en-US"/>
+        </w:rPr>
+        <w:t xml:space="preserve"> int not null </w:t>
+      </w:r>
+      <w:proofErr w:type="spellStart"/>
+      <w:r>
+        <w:rPr>
+          <w:lang w:val="en-US"/>
+        </w:rPr>
+        <w:t>auto_increment</w:t>
+      </w:r>
+      <w:proofErr w:type="spellEnd"/>
+      <w:r>
+        <w:rPr>
+          <w:lang w:val="en-US"/>
+        </w:rPr>
+        <w:t>,</w:t>
+      </w:r>
+    </w:p>
+    <w:p>
+      <w:pPr>
+        <w:rPr>
+          <w:lang w:val="en-US"/>
+        </w:rPr>
+      </w:pPr>
+      <w:r>
+        <w:rPr>
+          <w:lang w:val="en-US"/>
+        </w:rPr>
+        <w:t xml:space="preserve">    </w:t>
+      </w:r>
+      <w:proofErr w:type="spellStart"/>
+      <w:r>
+        <w:rPr>
+          <w:lang w:val="en-US"/>
+        </w:rPr>
+        <w:t>costoUnitario</w:t>
+      </w:r>
+      <w:proofErr w:type="spellEnd"/>
+      <w:r>
+        <w:rPr>
+          <w:lang w:val="en-US"/>
+        </w:rPr>
+        <w:t xml:space="preserve"> </w:t>
+      </w:r>
+      <w:proofErr w:type="gramStart"/>
+      <w:r>
+        <w:rPr>
+          <w:lang w:val="en-US"/>
+        </w:rPr>
+        <w:t>decimal(</w:t>
+      </w:r>
+      <w:proofErr w:type="gramEnd"/>
+      <w:r>
+        <w:rPr>
+          <w:lang w:val="en-US"/>
+        </w:rPr>
+        <w:t>10,2) default 0 not null,</w:t>
+      </w:r>
+    </w:p>
+    <w:p>
+      <w:pPr>
+        <w:rPr>
+          <w:lang w:val="en-US"/>
+        </w:rPr>
+      </w:pPr>
+      <w:r>
+        <w:rPr>
+          <w:lang w:val="en-US"/>
+        </w:rPr>
+        <w:t xml:space="preserve">    </w:t>
+      </w:r>
+      <w:proofErr w:type="spellStart"/>
+      <w:r>
+        <w:rPr>
+          <w:lang w:val="en-US"/>
+        </w:rPr>
+        <w:t>cantidad</w:t>
+      </w:r>
+      <w:proofErr w:type="spellEnd"/>
+      <w:r>
+        <w:rPr>
+          <w:lang w:val="en-US"/>
+        </w:rPr>
+        <w:t xml:space="preserve"> int not null,</w:t>
+      </w:r>
+    </w:p>
+    <w:p>
+      <w:pPr>
+        <w:rPr>
+          <w:lang w:val="en-US"/>
+        </w:rPr>
+      </w:pPr>
+      <w:r>
+        <w:rPr>
+          <w:lang w:val="en-US"/>
+        </w:rPr>
+        <w:t xml:space="preserve">    </w:t>
+      </w:r>
+      <w:proofErr w:type="spellStart"/>
+      <w:r>
+        <w:rPr>
+          <w:lang w:val="en-US"/>
+        </w:rPr>
+        <w:t>observaciones</w:t>
+      </w:r>
+      <w:proofErr w:type="spellEnd"/>
+      <w:r>
+        <w:rPr>
+          <w:lang w:val="en-US"/>
+        </w:rPr>
+        <w:t xml:space="preserve"> </w:t>
+      </w:r>
+      <w:proofErr w:type="gramStart"/>
+      <w:r>
+        <w:rPr>
+          <w:lang w:val="en-US"/>
+        </w:rPr>
+        <w:t>varchar(</w:t>
+      </w:r>
+      <w:proofErr w:type="gramEnd"/>
+      <w:r>
+        <w:rPr>
+          <w:lang w:val="en-US"/>
+        </w:rPr>
+        <w:t>150) not null,</w:t>
+      </w:r>
+    </w:p>
+    <w:p>
+      <w:pPr>
+        <w:rPr>
+          <w:lang w:val="en-US"/>
+        </w:rPr>
+      </w:pPr>
+      <w:r>
+        <w:rPr>
+          <w:lang w:val="en-US"/>
+        </w:rPr>
+        <w:t xml:space="preserve">    </w:t>
+      </w:r>
+      <w:proofErr w:type="spellStart"/>
+      <w:r>
+        <w:rPr>
+          <w:lang w:val="en-US"/>
+        </w:rPr>
+        <w:t>tipoDePago</w:t>
+      </w:r>
+      <w:proofErr w:type="spellEnd"/>
+      <w:r>
+        <w:rPr>
+          <w:lang w:val="en-US"/>
+        </w:rPr>
+        <w:t xml:space="preserve"> </w:t>
+      </w:r>
+      <w:proofErr w:type="gramStart"/>
+      <w:r>
+        <w:rPr>
+          <w:lang w:val="en-US"/>
+        </w:rPr>
+        <w:t>varchar(</w:t>
+      </w:r>
+      <w:proofErr w:type="gramEnd"/>
+      <w:r>
+        <w:rPr>
+          <w:lang w:val="en-US"/>
+        </w:rPr>
+        <w:t>50) not null,</w:t>
+      </w:r>
+    </w:p>
+    <w:p>
+      <w:pPr>
+        <w:rPr>
+          <w:lang w:val="en-US"/>
+        </w:rPr>
+      </w:pPr>
+      <w:r>
+        <w:rPr>
+          <w:lang w:val="en-US"/>
+        </w:rPr>
+        <w:t xml:space="preserve">    </w:t>
+      </w:r>
+      <w:proofErr w:type="spellStart"/>
+      <w:r>
+        <w:rPr>
+          <w:lang w:val="en-US"/>
+        </w:rPr>
+        <w:t>carroId</w:t>
+      </w:r>
+      <w:proofErr w:type="spellEnd"/>
+      <w:r>
+        <w:rPr>
+          <w:lang w:val="en-US"/>
+        </w:rPr>
+        <w:t xml:space="preserve"> int not null,</w:t>
+      </w:r>
+    </w:p>
+    <w:p>
+      <w:pPr>
+        <w:rPr>
+          <w:lang w:val="en-US"/>
+        </w:rPr>
+      </w:pPr>
+      <w:r>
+        <w:rPr>
+          <w:lang w:val="en-US"/>
+        </w:rPr>
+        <w:t xml:space="preserve">    </w:t>
+      </w:r>
+      <w:proofErr w:type="spellStart"/>
+      <w:r>
+        <w:rPr>
+          <w:lang w:val="en-US"/>
+        </w:rPr>
+        <w:t>codigoCompra</w:t>
+      </w:r>
+      <w:proofErr w:type="spellEnd"/>
+      <w:r>
+        <w:rPr>
+          <w:lang w:val="en-US"/>
+        </w:rPr>
+        <w:t xml:space="preserve"> int not null,</w:t>
+      </w:r>
+    </w:p>
+    <w:p>
+      <w:pPr>
+        <w:rPr>
+          <w:lang w:val="en-US"/>
+        </w:rPr>
+      </w:pPr>
+      <w:r>
+        <w:rPr>
+          <w:lang w:val="en-US"/>
+        </w:rPr>
+        <w:t xml:space="preserve">    </w:t>
+      </w:r>
+      <w:proofErr w:type="spellStart"/>
+      <w:r>
+        <w:rPr>
+          <w:lang w:val="en-US"/>
+        </w:rPr>
+        <w:t>codigoProveedor</w:t>
+      </w:r>
+      <w:proofErr w:type="spellEnd"/>
+      <w:r>
+        <w:rPr>
+          <w:lang w:val="en-US"/>
+        </w:rPr>
+        <w:t xml:space="preserve"> int not null,</w:t>
+      </w:r>
+    </w:p>
+    <w:p>
+      <w:r>
+        <w:rPr>
+          <w:lang w:val="en-US"/>
+        </w:rPr>
+        <w:t xml:space="preserve">    </w:t>
+      </w:r>
+      <w:proofErr w:type="spellStart"/>
+      <w:r>
+        <w:t>Primary</w:t>
+      </w:r>
+      <w:proofErr w:type="spellEnd"/>
+      <w:r>
+        <w:t xml:space="preserve"> </w:t>
+      </w:r>
+      <w:proofErr w:type="spellStart"/>
+      <w:r>
+        <w:t>key</w:t>
+      </w:r>
+      <w:proofErr w:type="spellEnd"/>
+      <w:r>
+        <w:t xml:space="preserve"> </w:t>
+      </w:r>
+      <w:proofErr w:type="spellStart"/>
+      <w:r>
+        <w:t>PK_codigoDetalleCompra</w:t>
+      </w:r>
+      <w:proofErr w:type="spellEnd"/>
+      <w:r>
+        <w:t xml:space="preserve"> (</w:t>
+      </w:r>
+      <w:proofErr w:type="spellStart"/>
+      <w:r>
+        <w:t>codigoDetalleCompra</w:t>
+      </w:r>
+      <w:proofErr w:type="spellEnd"/>
+      <w:r>
+        <w:t>),</w:t>
+      </w:r>
+    </w:p>
+    <w:p>
+      <w:pPr>
+        <w:rPr>
+          <w:lang w:val="en-US"/>
+        </w:rPr>
+      </w:pPr>
+      <w:r>
+        <w:t xml:space="preserve">    </w:t>
+      </w:r>
+      <w:r>
+        <w:rPr>
+          <w:lang w:val="en-US"/>
+        </w:rPr>
+        <w:t xml:space="preserve">constraint </w:t>
+      </w:r>
+      <w:proofErr w:type="spellStart"/>
+      <w:r>
+        <w:rPr>
+          <w:lang w:val="en-US"/>
+        </w:rPr>
+        <w:t>FK_DetalleCompra_Carro</w:t>
+      </w:r>
+      <w:proofErr w:type="spellEnd"/>
+      <w:r>
+        <w:rPr>
+          <w:lang w:val="en-US"/>
+        </w:rPr>
+        <w:t xml:space="preserve"> foreign key (</w:t>
+      </w:r>
+      <w:proofErr w:type="spellStart"/>
+      <w:r>
+        <w:rPr>
+          <w:lang w:val="en-US"/>
+        </w:rPr>
+        <w:t>carroId</w:t>
+      </w:r>
+      <w:proofErr w:type="spellEnd"/>
+      <w:r>
+        <w:rPr>
+          <w:lang w:val="en-US"/>
+        </w:rPr>
+        <w:t xml:space="preserve">) </w:t>
+      </w:r>
+    </w:p>
+    <w:p>
+      <w:r>
+        <w:rPr>
+          <w:lang w:val="en-US"/>
+        </w:rPr>
+        <w:tab/>
+      </w:r>
+      <w:r>
+        <w:rPr>
+          <w:lang w:val="en-US"/>
+        </w:rPr>
+        <w:tab/>
+      </w:r>
+      <w:proofErr w:type="spellStart"/>
+      <w:r>
+        <w:t>references</w:t>
+      </w:r>
+      <w:proofErr w:type="spellEnd"/>
+      <w:r>
+        <w:t xml:space="preserve"> Carro (</w:t>
+      </w:r>
+      <w:proofErr w:type="spellStart"/>
+      <w:r>
+        <w:t>carroId</w:t>
+      </w:r>
+      <w:proofErr w:type="spellEnd"/>
+      <w:r>
+        <w:t>),</w:t>
+      </w:r>
+    </w:p>
+    <w:p>
+      <w:r>
+        <w:tab/>
+      </w:r>
+      <w:proofErr w:type="spellStart"/>
+      <w:r>
+        <w:t>constraint</w:t>
+      </w:r>
+      <w:proofErr w:type="spellEnd"/>
+      <w:r>
+        <w:t xml:space="preserve"> </w:t>
+      </w:r>
+      <w:proofErr w:type="spellStart"/>
+      <w:r>
+        <w:t>FK_DetalleCompra_Compra</w:t>
+      </w:r>
+      <w:proofErr w:type="spellEnd"/>
+      <w:r>
+        <w:t xml:space="preserve"> </w:t>
+      </w:r>
+      <w:proofErr w:type="spellStart"/>
+      <w:r>
+        <w:t>foreign</w:t>
+      </w:r>
+      <w:proofErr w:type="spellEnd"/>
+      <w:r>
+        <w:t xml:space="preserve"> </w:t>
+      </w:r>
+      <w:proofErr w:type="spellStart"/>
+      <w:r>
+        <w:t>key</w:t>
+      </w:r>
+      <w:proofErr w:type="spellEnd"/>
+      <w:r>
+        <w:t xml:space="preserve"> (</w:t>
+      </w:r>
+      <w:proofErr w:type="spellStart"/>
+      <w:r>
+        <w:t>codigoCompra</w:t>
+      </w:r>
+      <w:proofErr w:type="spellEnd"/>
+      <w:r>
+        <w:t xml:space="preserve">) </w:t>
+      </w:r>
+    </w:p>
+    <w:p>
+      <w:r>
+        <w:tab/>
+      </w:r>
+      <w:r>
+        <w:tab/>
+      </w:r>
+      <w:proofErr w:type="spellStart"/>
+      <w:r>
+        <w:t>references</w:t>
+      </w:r>
+      <w:proofErr w:type="spellEnd"/>
+      <w:r>
+        <w:t xml:space="preserve"> Compra (</w:t>
+      </w:r>
+      <w:proofErr w:type="spellStart"/>
+      <w:r>
+        <w:t>codigoCompra</w:t>
+      </w:r>
+      <w:proofErr w:type="spellEnd"/>
+      <w:r>
+        <w:t>),</w:t>
+      </w:r>
+    </w:p>
+    <w:p>
+      <w:pPr>
+        <w:rPr>
+          <w:lang w:val="en-US"/>
+        </w:rPr>
+      </w:pPr>
+      <w:r>
+        <w:tab/>
+      </w:r>
+      <w:r>
+        <w:rPr>
+          <w:lang w:val="en-US"/>
+        </w:rPr>
+        <w:t xml:space="preserve">constraint </w:t>
+      </w:r>
+      <w:proofErr w:type="spellStart"/>
+      <w:r>
+        <w:rPr>
+          <w:lang w:val="en-US"/>
+        </w:rPr>
+        <w:t>FK_DetalleCompra_Proveedor</w:t>
+      </w:r>
+      <w:proofErr w:type="spellEnd"/>
+      <w:r>
+        <w:rPr>
+          <w:lang w:val="en-US"/>
+        </w:rPr>
+        <w:t xml:space="preserve"> foreign key (</w:t>
+      </w:r>
+      <w:proofErr w:type="spellStart"/>
+      <w:r>
+        <w:rPr>
+          <w:lang w:val="en-US"/>
+        </w:rPr>
+        <w:t>codigoProveedor</w:t>
+      </w:r>
+      <w:proofErr w:type="spellEnd"/>
+      <w:r>
+        <w:rPr>
+          <w:lang w:val="en-US"/>
+        </w:rPr>
+        <w:t xml:space="preserve">) </w:t>
+      </w:r>
+    </w:p>
+    <w:p>
+      <w:pPr>
+        <w:rPr>
+          <w:lang w:val="en-US"/>
+        </w:rPr>
+      </w:pPr>
+      <w:r>
+        <w:rPr>
+          <w:lang w:val="en-US"/>
+        </w:rPr>
+        <w:tab/>
+      </w:r>
+      <w:r>
+        <w:rPr>
+          <w:lang w:val="en-US"/>
+        </w:rPr>
+        <w:tab/>
+        <w:t xml:space="preserve">references </w:t>
+      </w:r>
+      <w:proofErr w:type="spellStart"/>
+      <w:r>
+        <w:rPr>
+          <w:lang w:val="en-US"/>
+        </w:rPr>
+        <w:t>Proveedor</w:t>
+      </w:r>
+      <w:proofErr w:type="spellEnd"/>
+      <w:r>
+        <w:rPr>
+          <w:lang w:val="en-US"/>
+        </w:rPr>
+        <w:t xml:space="preserve"> (</w:t>
+      </w:r>
+      <w:proofErr w:type="spellStart"/>
+      <w:r>
+        <w:rPr>
+          <w:lang w:val="en-US"/>
+        </w:rPr>
+        <w:t>codigoProveedor</w:t>
+      </w:r>
+      <w:proofErr w:type="spellEnd"/>
+      <w:r>
+        <w:rPr>
+          <w:lang w:val="en-US"/>
+        </w:rPr>
+        <w:t>)</w:t>
+      </w:r>
+    </w:p>
+    <w:p>
+      <w:pPr>
+        <w:rPr>
+          <w:lang w:val="en-US"/>
+        </w:rPr>
+      </w:pPr>
+      <w:r>
+        <w:rPr>
+          <w:lang w:val="en-US"/>
+        </w:rPr>
+        <w:t>);</w:t>
+      </w:r>
+    </w:p>
+    <w:p>
+      <w:pPr>
+        <w:rPr>
+          <w:lang w:val="en-US"/>
+        </w:rPr>
+      </w:pPr>
+      <w:r>
+        <w:rPr>
+          <w:lang w:val="en-US"/>
+        </w:rPr>
+        <w:t xml:space="preserve"> </w:t>
+      </w:r>
+    </w:p>
+    <w:p>
+      <w:pPr>
+        <w:rPr>
+          <w:lang w:val="en-US"/>
+        </w:rPr>
+      </w:pPr>
+      <w:r>
+        <w:rPr>
+          <w:lang w:val="en-US"/>
+        </w:rPr>
+        <w:t>create table Factura (</w:t>
+      </w:r>
+    </w:p>
+    <w:p>
+      <w:pPr>
+        <w:rPr>
+          <w:lang w:val="en-US"/>
+        </w:rPr>
+      </w:pPr>
+      <w:r>
+        <w:rPr>
+          <w:lang w:val="en-US"/>
+        </w:rPr>
+        <w:t xml:space="preserve">    </w:t>
+      </w:r>
+      <w:proofErr w:type="spellStart"/>
+      <w:r>
+        <w:rPr>
+          <w:lang w:val="en-US"/>
+        </w:rPr>
+        <w:t>FacturaID</w:t>
+      </w:r>
+      <w:proofErr w:type="spellEnd"/>
+      <w:r>
+        <w:rPr>
+          <w:lang w:val="en-US"/>
+        </w:rPr>
+        <w:t xml:space="preserve"> INT PRIMARY KEY,</w:t>
+      </w:r>
+    </w:p>
+    <w:p>
+      <w:r>
+        <w:rPr>
+          <w:lang w:val="en-US"/>
+        </w:rPr>
+        <w:t xml:space="preserve">    </w:t>
+      </w:r>
+      <w:proofErr w:type="spellStart"/>
+      <w:r>
+        <w:t>FechaEmisión</w:t>
+      </w:r>
+      <w:proofErr w:type="spellEnd"/>
+      <w:r>
+        <w:t xml:space="preserve"> DATE,</w:t>
+      </w:r>
+    </w:p>
+    <w:p>
+      <w:r>
+        <w:t xml:space="preserve">    total </w:t>
+      </w:r>
+      <w:proofErr w:type="gramStart"/>
+      <w:r>
+        <w:t>decimal(</w:t>
+      </w:r>
+      <w:proofErr w:type="gramEnd"/>
+      <w:r>
+        <w:t>10,2),</w:t>
+      </w:r>
+    </w:p>
+    <w:p>
+      <w:r>
+        <w:t xml:space="preserve">    estado </w:t>
+      </w:r>
+      <w:proofErr w:type="spellStart"/>
+      <w:proofErr w:type="gramStart"/>
+      <w:r>
+        <w:t>varchar</w:t>
+      </w:r>
+      <w:proofErr w:type="spellEnd"/>
+      <w:r>
+        <w:t>(</w:t>
+      </w:r>
+      <w:proofErr w:type="gramEnd"/>
+      <w:r>
+        <w:t>25),</w:t>
+      </w:r>
+    </w:p>
+    <w:p>
+      <w:pPr>
+        <w:rPr>
+          <w:lang w:val="en-US"/>
+        </w:rPr>
+      </w:pPr>
+      <w:r>
+        <w:lastRenderedPageBreak/>
+        <w:t xml:space="preserve">    </w:t>
+      </w:r>
+      <w:proofErr w:type="spellStart"/>
+      <w:r>
+        <w:rPr>
+          <w:lang w:val="en-US"/>
+        </w:rPr>
+        <w:t>observaciones</w:t>
+      </w:r>
+      <w:proofErr w:type="spellEnd"/>
+      <w:r>
+        <w:rPr>
+          <w:lang w:val="en-US"/>
+        </w:rPr>
+        <w:t xml:space="preserve"> </w:t>
+      </w:r>
+      <w:proofErr w:type="gramStart"/>
+      <w:r>
+        <w:rPr>
+          <w:lang w:val="en-US"/>
+        </w:rPr>
+        <w:t>varchar(</w:t>
+      </w:r>
+      <w:proofErr w:type="gramEnd"/>
+      <w:r>
+        <w:rPr>
+          <w:lang w:val="en-US"/>
+        </w:rPr>
+        <w:t>50),</w:t>
+      </w:r>
+    </w:p>
+    <w:p>
+      <w:pPr>
+        <w:rPr>
+          <w:lang w:val="en-US"/>
+        </w:rPr>
+      </w:pPr>
+      <w:r>
+        <w:rPr>
+          <w:lang w:val="en-US"/>
+        </w:rPr>
+        <w:t xml:space="preserve">    </w:t>
+      </w:r>
+      <w:proofErr w:type="spellStart"/>
+      <w:r>
+        <w:rPr>
+          <w:lang w:val="en-US"/>
+        </w:rPr>
+        <w:t>clienteID</w:t>
+      </w:r>
+      <w:proofErr w:type="spellEnd"/>
+      <w:r>
+        <w:rPr>
+          <w:lang w:val="en-US"/>
+        </w:rPr>
+        <w:t xml:space="preserve"> int not null,</w:t>
+      </w:r>
+    </w:p>
+    <w:p>
+      <w:pPr>
+        <w:rPr>
+          <w:lang w:val="en-US"/>
+        </w:rPr>
+      </w:pPr>
+      <w:r>
+        <w:rPr>
+          <w:lang w:val="en-US"/>
+        </w:rPr>
+        <w:t xml:space="preserve">    DPI int not null,</w:t>
+      </w:r>
+    </w:p>
+    <w:p>
+      <w:pPr>
+        <w:rPr>
+          <w:lang w:val="en-US"/>
+        </w:rPr>
+      </w:pPr>
+      <w:r>
+        <w:rPr>
+          <w:lang w:val="en-US"/>
+        </w:rPr>
+        <w:t xml:space="preserve">    </w:t>
+      </w:r>
+      <w:proofErr w:type="spellStart"/>
+      <w:r>
+        <w:rPr>
+          <w:lang w:val="en-US"/>
+        </w:rPr>
+        <w:t>carroId</w:t>
+      </w:r>
+      <w:proofErr w:type="spellEnd"/>
+      <w:r>
+        <w:rPr>
+          <w:lang w:val="en-US"/>
+        </w:rPr>
+        <w:t xml:space="preserve"> int not null,</w:t>
+      </w:r>
+    </w:p>
+    <w:p>
+      <w:pPr>
+        <w:rPr>
+          <w:lang w:val="en-US"/>
+        </w:rPr>
+      </w:pPr>
+      <w:r>
+        <w:rPr>
+          <w:lang w:val="en-US"/>
+        </w:rPr>
+        <w:t xml:space="preserve">    constraint </w:t>
+      </w:r>
+      <w:proofErr w:type="spellStart"/>
+      <w:r>
+        <w:rPr>
+          <w:lang w:val="en-US"/>
+        </w:rPr>
+        <w:t>PK_Factura_Cliente</w:t>
+      </w:r>
+      <w:proofErr w:type="spellEnd"/>
+      <w:r>
+        <w:rPr>
+          <w:lang w:val="en-US"/>
+        </w:rPr>
+        <w:t xml:space="preserve"> foreign key (</w:t>
+      </w:r>
+      <w:proofErr w:type="spellStart"/>
+      <w:r>
+        <w:rPr>
+          <w:lang w:val="en-US"/>
+        </w:rPr>
+        <w:t>clienteID</w:t>
+      </w:r>
+      <w:proofErr w:type="spellEnd"/>
+      <w:r>
+        <w:rPr>
+          <w:lang w:val="en-US"/>
+        </w:rPr>
+        <w:t xml:space="preserve">) </w:t>
+      </w:r>
+    </w:p>
+    <w:p>
+      <w:pPr>
+        <w:rPr>
+          <w:lang w:val="en-US"/>
+        </w:rPr>
+      </w:pPr>
+      <w:r>
+        <w:rPr>
+          <w:lang w:val="en-US"/>
+        </w:rPr>
+        <w:tab/>
+      </w:r>
+      <w:r>
+        <w:rPr>
+          <w:lang w:val="en-US"/>
+        </w:rPr>
+        <w:tab/>
+        <w:t xml:space="preserve">references </w:t>
+      </w:r>
+      <w:proofErr w:type="spellStart"/>
+      <w:r>
+        <w:rPr>
+          <w:lang w:val="en-US"/>
+        </w:rPr>
+        <w:t>Cliente</w:t>
+      </w:r>
+      <w:proofErr w:type="spellEnd"/>
+      <w:r>
+        <w:rPr>
+          <w:lang w:val="en-US"/>
+        </w:rPr>
+        <w:t xml:space="preserve"> (</w:t>
+      </w:r>
+      <w:proofErr w:type="spellStart"/>
+      <w:r>
+        <w:rPr>
+          <w:lang w:val="en-US"/>
+        </w:rPr>
+        <w:t>clienteID</w:t>
+      </w:r>
+      <w:proofErr w:type="spellEnd"/>
+      <w:r>
+        <w:rPr>
+          <w:lang w:val="en-US"/>
+        </w:rPr>
+        <w:t>),</w:t>
+      </w:r>
+    </w:p>
+    <w:p>
+      <w:pPr>
+        <w:rPr>
+          <w:lang w:val="en-US"/>
+        </w:rPr>
+      </w:pPr>
+      <w:r>
+        <w:rPr>
+          <w:lang w:val="en-US"/>
+        </w:rPr>
+        <w:tab/>
+        <w:t xml:space="preserve">constraint </w:t>
+      </w:r>
+      <w:proofErr w:type="spellStart"/>
+      <w:r>
+        <w:rPr>
+          <w:lang w:val="en-US"/>
+        </w:rPr>
+        <w:t>PK_Factura_Empleado</w:t>
+      </w:r>
+      <w:proofErr w:type="spellEnd"/>
+      <w:r>
+        <w:rPr>
+          <w:lang w:val="en-US"/>
+        </w:rPr>
+        <w:t xml:space="preserve"> foreign key (DPI) </w:t>
+      </w:r>
+    </w:p>
+    <w:p>
+      <w:pPr>
+        <w:rPr>
+          <w:lang w:val="en-US"/>
+        </w:rPr>
+      </w:pPr>
+      <w:r>
+        <w:rPr>
+          <w:lang w:val="en-US"/>
+        </w:rPr>
+        <w:tab/>
+      </w:r>
+      <w:r>
+        <w:rPr>
+          <w:lang w:val="en-US"/>
+        </w:rPr>
+        <w:tab/>
+        <w:t xml:space="preserve">references </w:t>
+      </w:r>
+      <w:proofErr w:type="spellStart"/>
+      <w:r>
+        <w:rPr>
+          <w:lang w:val="en-US"/>
+        </w:rPr>
+        <w:t>Empleado</w:t>
+      </w:r>
+      <w:proofErr w:type="spellEnd"/>
+      <w:r>
+        <w:rPr>
+          <w:lang w:val="en-US"/>
+        </w:rPr>
+        <w:t xml:space="preserve"> (DPI),</w:t>
+      </w:r>
+    </w:p>
+    <w:p>
+      <w:pPr>
+        <w:rPr>
+          <w:lang w:val="en-US"/>
+        </w:rPr>
+      </w:pPr>
+      <w:r>
+        <w:rPr>
+          <w:lang w:val="en-US"/>
+        </w:rPr>
+        <w:tab/>
+        <w:t xml:space="preserve">constraint </w:t>
+      </w:r>
+      <w:proofErr w:type="spellStart"/>
+      <w:r>
+        <w:rPr>
+          <w:lang w:val="en-US"/>
+        </w:rPr>
+        <w:t>FK_Factura_Carro</w:t>
+      </w:r>
+      <w:proofErr w:type="spellEnd"/>
+      <w:r>
+        <w:rPr>
+          <w:lang w:val="en-US"/>
+        </w:rPr>
+        <w:t xml:space="preserve"> foreign key(</w:t>
+      </w:r>
+      <w:proofErr w:type="spellStart"/>
+      <w:r>
+        <w:rPr>
+          <w:lang w:val="en-US"/>
+        </w:rPr>
+        <w:t>carroId</w:t>
+      </w:r>
+      <w:proofErr w:type="spellEnd"/>
+      <w:r>
+        <w:rPr>
+          <w:lang w:val="en-US"/>
+        </w:rPr>
+        <w:t xml:space="preserve">) </w:t>
+      </w:r>
+    </w:p>
+    <w:p>
+      <w:pPr>
+        <w:rPr>
+          <w:lang w:val="en-US"/>
+        </w:rPr>
+      </w:pPr>
+      <w:r>
+        <w:rPr>
+          <w:lang w:val="en-US"/>
+        </w:rPr>
+        <w:tab/>
+      </w:r>
+      <w:r>
+        <w:rPr>
+          <w:lang w:val="en-US"/>
+        </w:rPr>
+        <w:tab/>
+        <w:t>references Carro(</w:t>
+      </w:r>
+      <w:proofErr w:type="spellStart"/>
+      <w:r>
+        <w:rPr>
+          <w:lang w:val="en-US"/>
+        </w:rPr>
+        <w:t>carroId</w:t>
+      </w:r>
+      <w:proofErr w:type="spellEnd"/>
+      <w:r>
+        <w:rPr>
+          <w:lang w:val="en-US"/>
+        </w:rPr>
+        <w:t>)</w:t>
+      </w:r>
+    </w:p>
+    <w:p>
+      <w:pPr>
+        <w:rPr>
+          <w:lang w:val="en-US"/>
+        </w:rPr>
+      </w:pPr>
+      <w:r>
+        <w:rPr>
+          <w:lang w:val="en-US"/>
+        </w:rPr>
+        <w:t xml:space="preserve"> </w:t>
+      </w:r>
+    </w:p>
+    <w:p>
+      <w:pPr>
+        <w:rPr>
+          <w:lang w:val="en-US"/>
+        </w:rPr>
+      </w:pPr>
+      <w:r>
+        <w:rPr>
+          <w:lang w:val="en-US"/>
+        </w:rPr>
+        <w:t>);</w:t>
+      </w:r>
+    </w:p>
+    <w:p>
+      <w:pPr>
+        <w:rPr>
+          <w:lang w:val="en-US"/>
+        </w:rPr>
+      </w:pPr>
+      <w:r>
+        <w:rPr>
+          <w:lang w:val="en-US"/>
+        </w:rPr>
+        <w:t xml:space="preserve"> </w:t>
+      </w:r>
+    </w:p>
+    <w:p>
+      <w:pPr>
+        <w:rPr>
+          <w:lang w:val="en-US"/>
+        </w:rPr>
+      </w:pPr>
+      <w:r>
+        <w:rPr>
+          <w:lang w:val="en-US"/>
+        </w:rPr>
+        <w:t xml:space="preserve">create table </w:t>
+      </w:r>
+      <w:proofErr w:type="spellStart"/>
+      <w:r>
+        <w:rPr>
+          <w:lang w:val="en-US"/>
+        </w:rPr>
+        <w:t>DetalleFactura</w:t>
+      </w:r>
+      <w:proofErr w:type="spellEnd"/>
+      <w:r>
+        <w:rPr>
+          <w:lang w:val="en-US"/>
+        </w:rPr>
+        <w:t xml:space="preserve"> (</w:t>
+      </w:r>
+    </w:p>
+    <w:p>
+      <w:pPr>
+        <w:rPr>
+          <w:lang w:val="en-US"/>
+        </w:rPr>
+      </w:pPr>
+      <w:r>
+        <w:rPr>
+          <w:lang w:val="en-US"/>
+        </w:rPr>
+        <w:t xml:space="preserve">    </w:t>
+      </w:r>
+      <w:proofErr w:type="spellStart"/>
+      <w:r>
+        <w:rPr>
+          <w:lang w:val="en-US"/>
+        </w:rPr>
+        <w:t>DetalleFacturaID</w:t>
+      </w:r>
+      <w:proofErr w:type="spellEnd"/>
+      <w:r>
+        <w:rPr>
+          <w:lang w:val="en-US"/>
+        </w:rPr>
+        <w:t xml:space="preserve"> INT PRIMARY KEY,</w:t>
+      </w:r>
+    </w:p>
+    <w:p>
+      <w:r>
+        <w:rPr>
+          <w:lang w:val="en-US"/>
+        </w:rPr>
+        <w:t xml:space="preserve">    </w:t>
+      </w:r>
+      <w:r>
+        <w:t>Cantidad INT,</w:t>
+      </w:r>
+    </w:p>
+    <w:p>
+      <w:r>
+        <w:t xml:space="preserve">    </w:t>
+      </w:r>
+      <w:proofErr w:type="spellStart"/>
+      <w:r>
+        <w:t>PrecioUnitario</w:t>
+      </w:r>
+      <w:proofErr w:type="spellEnd"/>
+      <w:r>
+        <w:t xml:space="preserve"> </w:t>
+      </w:r>
+      <w:proofErr w:type="gramStart"/>
+      <w:r>
+        <w:t>DECIMAL(</w:t>
+      </w:r>
+      <w:proofErr w:type="gramEnd"/>
+      <w:r>
+        <w:t>10, 2),</w:t>
+      </w:r>
+    </w:p>
+    <w:p>
+      <w:r>
+        <w:t xml:space="preserve">    </w:t>
+      </w:r>
+      <w:proofErr w:type="spellStart"/>
+      <w:r>
+        <w:t>SubTotal</w:t>
+      </w:r>
+      <w:proofErr w:type="spellEnd"/>
+      <w:r>
+        <w:t xml:space="preserve"> </w:t>
+      </w:r>
+      <w:proofErr w:type="gramStart"/>
+      <w:r>
+        <w:t>DECIMAL(</w:t>
+      </w:r>
+      <w:proofErr w:type="gramEnd"/>
+      <w:r>
+        <w:t>10, 2),</w:t>
+      </w:r>
+    </w:p>
+    <w:p>
+      <w:pPr>
+        <w:rPr>
+          <w:lang w:val="en-US"/>
+        </w:rPr>
+      </w:pPr>
+      <w:r>
+        <w:t xml:space="preserve">    </w:t>
+      </w:r>
+      <w:proofErr w:type="spellStart"/>
+      <w:r>
+        <w:rPr>
+          <w:lang w:val="en-US"/>
+        </w:rPr>
+        <w:t>Descuento</w:t>
+      </w:r>
+      <w:proofErr w:type="spellEnd"/>
+      <w:r>
+        <w:rPr>
+          <w:lang w:val="en-US"/>
+        </w:rPr>
+        <w:t xml:space="preserve"> </w:t>
+      </w:r>
+      <w:proofErr w:type="gramStart"/>
+      <w:r>
+        <w:rPr>
+          <w:lang w:val="en-US"/>
+        </w:rPr>
+        <w:t>DECIMAL(</w:t>
+      </w:r>
+      <w:proofErr w:type="gramEnd"/>
+      <w:r>
+        <w:rPr>
+          <w:lang w:val="en-US"/>
+        </w:rPr>
+        <w:t>10, 2),</w:t>
+      </w:r>
+    </w:p>
+    <w:p>
+      <w:pPr>
+        <w:rPr>
+          <w:lang w:val="en-US"/>
+        </w:rPr>
+      </w:pPr>
+      <w:r>
+        <w:rPr>
+          <w:lang w:val="en-US"/>
+        </w:rPr>
+        <w:t xml:space="preserve">    </w:t>
+      </w:r>
+      <w:proofErr w:type="spellStart"/>
+      <w:r>
+        <w:rPr>
+          <w:lang w:val="en-US"/>
+        </w:rPr>
+        <w:t>FacturaID</w:t>
+      </w:r>
+      <w:proofErr w:type="spellEnd"/>
+      <w:r>
+        <w:rPr>
+          <w:lang w:val="en-US"/>
+        </w:rPr>
+        <w:t xml:space="preserve"> INT,</w:t>
+      </w:r>
+    </w:p>
+    <w:p>
+      <w:pPr>
+        <w:rPr>
+          <w:lang w:val="en-US"/>
+        </w:rPr>
+      </w:pPr>
+      <w:r>
+        <w:rPr>
+          <w:lang w:val="en-US"/>
+        </w:rPr>
+        <w:t xml:space="preserve">    FOREIGN KEY (</w:t>
+      </w:r>
+      <w:proofErr w:type="spellStart"/>
+      <w:r>
+        <w:rPr>
+          <w:lang w:val="en-US"/>
+        </w:rPr>
+        <w:t>FacturaID</w:t>
+      </w:r>
+      <w:proofErr w:type="spellEnd"/>
+      <w:r>
+        <w:rPr>
+          <w:lang w:val="en-US"/>
+        </w:rPr>
+        <w:t xml:space="preserve">) REFERENCES </w:t>
+      </w:r>
+      <w:proofErr w:type="gramStart"/>
+      <w:r>
+        <w:rPr>
+          <w:lang w:val="en-US"/>
+        </w:rPr>
+        <w:t>Factura(</w:t>
+      </w:r>
+      <w:proofErr w:type="spellStart"/>
+      <w:proofErr w:type="gramEnd"/>
+      <w:r>
+        <w:rPr>
+          <w:lang w:val="en-US"/>
+        </w:rPr>
+        <w:t>FacturaID</w:t>
+      </w:r>
+      <w:proofErr w:type="spellEnd"/>
+      <w:r>
+        <w:rPr>
+          <w:lang w:val="en-US"/>
+        </w:rPr>
+        <w:t>)</w:t>
+      </w:r>
+    </w:p>
+    <w:p>
+      <w:pPr>
+        <w:rPr>
+          <w:lang w:val="en-US"/>
+        </w:rPr>
+      </w:pPr>
+      <w:r>
+        <w:rPr>
+          <w:lang w:val="en-US"/>
+        </w:rPr>
+        <w:t>);</w:t>
+      </w:r>
+    </w:p>
+    <w:p>
+      <w:pPr>
+        <w:rPr>
+          <w:lang w:val="en-US"/>
+        </w:rPr>
+      </w:pPr>
+      <w:r>
+        <w:rPr>
+          <w:lang w:val="en-US"/>
+        </w:rPr>
+        <w:t xml:space="preserve"> </w:t>
+      </w:r>
+    </w:p>
+    <w:p>
+      <w:pPr>
+        <w:rPr>
+          <w:lang w:val="en-US"/>
+        </w:rPr>
+      </w:pPr>
+      <w:r>
+        <w:rPr>
+          <w:lang w:val="en-US"/>
+        </w:rPr>
+        <w:t xml:space="preserve">Create table </w:t>
+      </w:r>
+      <w:proofErr w:type="spellStart"/>
+      <w:proofErr w:type="gramStart"/>
+      <w:r>
+        <w:rPr>
+          <w:lang w:val="en-US"/>
+        </w:rPr>
+        <w:t>DetalleCarro</w:t>
+      </w:r>
+      <w:proofErr w:type="spellEnd"/>
+      <w:r>
+        <w:rPr>
+          <w:lang w:val="en-US"/>
+        </w:rPr>
+        <w:t>(</w:t>
+      </w:r>
+      <w:proofErr w:type="gramEnd"/>
+    </w:p>
+    <w:p>
+      <w:pPr>
+        <w:rPr>
+          <w:lang w:val="en-US"/>
+        </w:rPr>
+      </w:pPr>
+      <w:r>
+        <w:rPr>
+          <w:lang w:val="en-US"/>
+        </w:rPr>
+        <w:tab/>
+      </w:r>
+      <w:proofErr w:type="spellStart"/>
+      <w:r>
+        <w:rPr>
+          <w:lang w:val="en-US"/>
+        </w:rPr>
+        <w:t>codigoDetalleCarro</w:t>
+      </w:r>
+      <w:proofErr w:type="spellEnd"/>
+      <w:r>
+        <w:rPr>
+          <w:lang w:val="en-US"/>
+        </w:rPr>
+        <w:t xml:space="preserve"> int not null,</w:t>
+      </w:r>
+    </w:p>
+    <w:p>
+      <w:r>
+        <w:rPr>
+          <w:lang w:val="en-US"/>
+        </w:rPr>
+        <w:t xml:space="preserve">    </w:t>
+      </w:r>
+      <w:proofErr w:type="spellStart"/>
+      <w:r>
+        <w:t>tipoCarro</w:t>
+      </w:r>
+      <w:proofErr w:type="spellEnd"/>
+      <w:r>
+        <w:t xml:space="preserve"> </w:t>
+      </w:r>
+      <w:proofErr w:type="spellStart"/>
+      <w:proofErr w:type="gramStart"/>
+      <w:r>
+        <w:t>varchar</w:t>
+      </w:r>
+      <w:proofErr w:type="spellEnd"/>
+      <w:r>
+        <w:t>(</w:t>
+      </w:r>
+      <w:proofErr w:type="gramEnd"/>
+      <w:r>
+        <w:t xml:space="preserve">25) </w:t>
+      </w:r>
+      <w:proofErr w:type="spellStart"/>
+      <w:r>
+        <w:t>not</w:t>
+      </w:r>
+      <w:proofErr w:type="spellEnd"/>
+      <w:r>
+        <w:t xml:space="preserve"> </w:t>
+      </w:r>
+      <w:proofErr w:type="spellStart"/>
+      <w:r>
+        <w:t>null</w:t>
+      </w:r>
+      <w:proofErr w:type="spellEnd"/>
+      <w:r>
+        <w:t>,</w:t>
+      </w:r>
+    </w:p>
+    <w:p>
+      <w:r>
+        <w:t xml:space="preserve">    puertas </w:t>
+      </w:r>
+      <w:proofErr w:type="spellStart"/>
+      <w:r>
+        <w:t>int</w:t>
+      </w:r>
+      <w:proofErr w:type="spellEnd"/>
+      <w:r>
+        <w:t xml:space="preserve"> </w:t>
+      </w:r>
+      <w:proofErr w:type="spellStart"/>
+      <w:r>
+        <w:t>not</w:t>
+      </w:r>
+      <w:proofErr w:type="spellEnd"/>
+      <w:r>
+        <w:t xml:space="preserve"> </w:t>
+      </w:r>
+      <w:proofErr w:type="spellStart"/>
+      <w:r>
+        <w:t>null</w:t>
+      </w:r>
+      <w:proofErr w:type="spellEnd"/>
+      <w:r>
+        <w:t>,</w:t>
+      </w:r>
+    </w:p>
+    <w:p>
+      <w:r>
+        <w:t xml:space="preserve">    </w:t>
+      </w:r>
+      <w:proofErr w:type="spellStart"/>
+      <w:r>
+        <w:t>transimsion</w:t>
+      </w:r>
+      <w:proofErr w:type="spellEnd"/>
+      <w:r>
+        <w:t xml:space="preserve"> </w:t>
+      </w:r>
+      <w:proofErr w:type="spellStart"/>
+      <w:proofErr w:type="gramStart"/>
+      <w:r>
+        <w:t>varchar</w:t>
+      </w:r>
+      <w:proofErr w:type="spellEnd"/>
+      <w:r>
+        <w:t>(</w:t>
+      </w:r>
+      <w:proofErr w:type="gramEnd"/>
+      <w:r>
+        <w:t>25),</w:t>
+      </w:r>
+    </w:p>
+    <w:p>
+      <w:r>
+        <w:t xml:space="preserve">    </w:t>
+      </w:r>
+      <w:proofErr w:type="spellStart"/>
+      <w:r>
+        <w:t>tipoLlantas</w:t>
+      </w:r>
+      <w:proofErr w:type="spellEnd"/>
+      <w:r>
+        <w:t xml:space="preserve"> </w:t>
+      </w:r>
+      <w:proofErr w:type="spellStart"/>
+      <w:proofErr w:type="gramStart"/>
+      <w:r>
+        <w:t>varchar</w:t>
+      </w:r>
+      <w:proofErr w:type="spellEnd"/>
+      <w:r>
+        <w:t>(</w:t>
+      </w:r>
+      <w:proofErr w:type="gramEnd"/>
+      <w:r>
+        <w:t>50),</w:t>
+      </w:r>
+    </w:p>
+    <w:p>
+      <w:pPr>
+        <w:rPr>
+          <w:lang w:val="en-US"/>
+        </w:rPr>
+      </w:pPr>
+      <w:r>
+        <w:lastRenderedPageBreak/>
+        <w:t xml:space="preserve">    </w:t>
+      </w:r>
+      <w:r>
+        <w:rPr>
+          <w:lang w:val="en-US"/>
+        </w:rPr>
+        <w:t xml:space="preserve">color </w:t>
+      </w:r>
+      <w:proofErr w:type="gramStart"/>
+      <w:r>
+        <w:rPr>
+          <w:lang w:val="en-US"/>
+        </w:rPr>
+        <w:t>varchar(</w:t>
+      </w:r>
+      <w:proofErr w:type="gramEnd"/>
+      <w:r>
+        <w:rPr>
+          <w:lang w:val="en-US"/>
+        </w:rPr>
+        <w:t>50),</w:t>
+      </w:r>
+    </w:p>
+    <w:p>
+      <w:pPr>
+        <w:rPr>
+          <w:lang w:val="en-US"/>
+        </w:rPr>
+      </w:pPr>
+      <w:r>
+        <w:rPr>
+          <w:lang w:val="en-US"/>
+        </w:rPr>
+        <w:t xml:space="preserve">    </w:t>
+      </w:r>
+      <w:proofErr w:type="spellStart"/>
+      <w:r>
+        <w:rPr>
+          <w:lang w:val="en-US"/>
+        </w:rPr>
+        <w:t>carroId</w:t>
+      </w:r>
+      <w:proofErr w:type="spellEnd"/>
+      <w:r>
+        <w:rPr>
+          <w:lang w:val="en-US"/>
+        </w:rPr>
+        <w:t xml:space="preserve"> int not null,</w:t>
+      </w:r>
+    </w:p>
+    <w:p>
+      <w:r>
+        <w:rPr>
+          <w:lang w:val="en-US"/>
+        </w:rPr>
+        <w:t xml:space="preserve">    </w:t>
+      </w:r>
+      <w:proofErr w:type="spellStart"/>
+      <w:r>
+        <w:t>Primary</w:t>
+      </w:r>
+      <w:proofErr w:type="spellEnd"/>
+      <w:r>
+        <w:t xml:space="preserve"> </w:t>
+      </w:r>
+      <w:proofErr w:type="spellStart"/>
+      <w:r>
+        <w:t>key</w:t>
+      </w:r>
+      <w:proofErr w:type="spellEnd"/>
+      <w:r>
+        <w:t xml:space="preserve"> </w:t>
+      </w:r>
+      <w:proofErr w:type="spellStart"/>
+      <w:r>
+        <w:t>PK_codigoDetalleCarro</w:t>
+      </w:r>
+      <w:proofErr w:type="spellEnd"/>
+      <w:r>
+        <w:t xml:space="preserve"> (</w:t>
+      </w:r>
+      <w:proofErr w:type="spellStart"/>
+      <w:r>
+        <w:t>codigoDetalleCarro</w:t>
+      </w:r>
+      <w:proofErr w:type="spellEnd"/>
+      <w:r>
+        <w:t>),</w:t>
+      </w:r>
+    </w:p>
+    <w:p>
+      <w:r>
+        <w:t xml:space="preserve">    </w:t>
+      </w:r>
+      <w:proofErr w:type="spellStart"/>
+      <w:r>
+        <w:t>constraint</w:t>
+      </w:r>
+      <w:proofErr w:type="spellEnd"/>
+      <w:r>
+        <w:t xml:space="preserve"> </w:t>
+      </w:r>
+      <w:proofErr w:type="spellStart"/>
+      <w:r>
+        <w:t>FK_DetalleCarro_Carro</w:t>
+      </w:r>
+      <w:proofErr w:type="spellEnd"/>
+      <w:r>
+        <w:t xml:space="preserve"> </w:t>
+      </w:r>
+      <w:proofErr w:type="spellStart"/>
+      <w:r>
+        <w:t>foreign</w:t>
+      </w:r>
+      <w:proofErr w:type="spellEnd"/>
+      <w:r>
+        <w:t xml:space="preserve"> </w:t>
+      </w:r>
+      <w:proofErr w:type="spellStart"/>
+      <w:r>
+        <w:t>key</w:t>
+      </w:r>
+      <w:proofErr w:type="spellEnd"/>
+      <w:r>
+        <w:t xml:space="preserve"> (</w:t>
+      </w:r>
+      <w:proofErr w:type="spellStart"/>
+      <w:r>
+        <w:t>carroId</w:t>
+      </w:r>
+      <w:proofErr w:type="spellEnd"/>
+      <w:r>
+        <w:t>)</w:t>
+      </w:r>
+    </w:p>
+    <w:p>
+      <w:r>
+        <w:tab/>
+      </w:r>
+      <w:r>
+        <w:tab/>
+      </w:r>
+      <w:proofErr w:type="spellStart"/>
+      <w:r>
+        <w:t>references</w:t>
+      </w:r>
+      <w:proofErr w:type="spellEnd"/>
+      <w:r>
+        <w:t xml:space="preserve"> Carro (</w:t>
+      </w:r>
+      <w:proofErr w:type="spellStart"/>
+      <w:r>
+        <w:t>carroId</w:t>
+      </w:r>
+      <w:proofErr w:type="spellEnd"/>
+      <w:r>
+        <w:t>)</w:t>
+      </w:r>
+    </w:p>
+    <w:p>
+      <w:r>
+        <w:t>);</w:t>
+      </w:r>
+    </w:p>
     <w:sectPr>
       <w:pgSz w:w="12240" w:h="15840"/>
       <w:pgMar w:top="1417" w:right="1701" w:bottom="1417" w:left="1701" w:header="708" w:footer="708" w:gutter="0"/>
@@ -968,7 +4288,7 @@
 </file>
 
 <file path=word/styles.xml><?xml version="1.0" encoding="utf-8"?>
-<w:styles xmlns:mc="http://schemas.openxmlformats.org/markup-compatibility/2006" xmlns:r="http://schemas.openxmlformats.org/officeDocument/2006/relationships" xmlns:w="http://schemas.openxmlformats.org/wordprocessingml/2006/main" xmlns:w14="http://schemas.microsoft.com/office/word/2010/wordml" xmlns:w15="http://schemas.microsoft.com/office/word/2012/wordml" mc:Ignorable="w14 w15">
+<w:styles xmlns:mc="http://schemas.openxmlformats.org/markup-compatibility/2006" xmlns:r="http://schemas.openxmlformats.org/officeDocument/2006/relationships" xmlns:w="http://schemas.openxmlformats.org/wordprocessingml/2006/main" xmlns:w14="http://schemas.microsoft.com/office/word/2010/wordml" xmlns:w15="http://schemas.microsoft.com/office/word/2012/wordml" xmlns:w16cex="http://schemas.microsoft.com/office/word/2018/wordml/cex" xmlns:w16cid="http://schemas.microsoft.com/office/word/2016/wordml/cid" xmlns:w16="http://schemas.microsoft.com/office/word/2018/wordml" xmlns:w16du="http://schemas.microsoft.com/office/word/2023/wordml/word16du" xmlns:w16sdtdh="http://schemas.microsoft.com/office/word/2020/wordml/sdtdatahash" xmlns:w16se="http://schemas.microsoft.com/office/word/2015/wordml/symex" mc:Ignorable="w14 w15 w16se w16cid w16 w16cex w16sdtdh w16du">
   <w:docDefaults>
     <w:rPrDefault>
       <w:rPr>
@@ -984,7 +4304,7 @@
       </w:pPr>
     </w:pPrDefault>
   </w:docDefaults>
-  <w:latentStyles w:defLockedState="0" w:defUIPriority="99" w:defSemiHidden="0" w:defUnhideWhenUsed="0" w:defQFormat="0" w:count="371">
+  <w:latentStyles w:defLockedState="0" w:defUIPriority="99" w:defSemiHidden="0" w:defUnhideWhenUsed="0" w:defQFormat="0" w:count="376">
     <w:lsdException w:name="Normal" w:uiPriority="0" w:qFormat="1"/>
     <w:lsdException w:name="heading 1" w:uiPriority="9" w:qFormat="1"/>
     <w:lsdException w:name="heading 2" w:semiHidden="1" w:uiPriority="9" w:unhideWhenUsed="1" w:qFormat="1"/>
@@ -1356,6 +4676,11 @@
     <w:lsdException w:name="List Table 5 Dark Accent 6" w:uiPriority="50"/>
     <w:lsdException w:name="List Table 6 Colorful Accent 6" w:uiPriority="51"/>
     <w:lsdException w:name="List Table 7 Colorful Accent 6" w:uiPriority="52"/>
+    <w:lsdException w:name="Mention" w:semiHidden="1" w:unhideWhenUsed="1"/>
+    <w:lsdException w:name="Smart Hyperlink" w:semiHidden="1" w:unhideWhenUsed="1"/>
+    <w:lsdException w:name="Hashtag" w:semiHidden="1" w:unhideWhenUsed="1"/>
+    <w:lsdException w:name="Unresolved Mention" w:semiHidden="1" w:unhideWhenUsed="1"/>
+    <w:lsdException w:name="Smart Link" w:semiHidden="1" w:unhideWhenUsed="1"/>
   </w:latentStyles>
   <w:style w:type="paragraph" w:default="1" w:styleId="Normal">
     <w:name w:val="Normal"/>

</xml_diff>

<commit_message>
Se agrega descripción del proyecto al archivo de Hoja_de_datos
</commit_message>
<xml_diff>
--- a/Hoja_de_datos.docx
+++ b/Hoja_de_datos.docx
@@ -1,6 +1,6 @@
 
 <file path=word/document.xml><?xml version="1.0" encoding="utf-8"?>
-<w:document xmlns:wpc="http://schemas.microsoft.com/office/word/2010/wordprocessingCanvas" xmlns:cx="http://schemas.microsoft.com/office/drawing/2014/chartex" xmlns:cx1="http://schemas.microsoft.com/office/drawing/2015/9/8/chartex" xmlns:cx2="http://schemas.microsoft.com/office/drawing/2015/10/21/chartex" xmlns:cx3="http://schemas.microsoft.com/office/drawing/2016/5/9/chartex" xmlns:cx4="http://schemas.microsoft.com/office/drawing/2016/5/10/chartex" xmlns:cx5="http://schemas.microsoft.com/office/drawing/2016/5/11/chartex" xmlns:cx6="http://schemas.microsoft.com/office/drawing/2016/5/12/chartex" xmlns:cx7="http://schemas.microsoft.com/office/drawing/2016/5/13/chartex" xmlns:cx8="http://schemas.microsoft.com/office/drawing/2016/5/14/chartex" xmlns:mc="http://schemas.openxmlformats.org/markup-compatibility/2006" xmlns:aink="http://schemas.microsoft.com/office/drawing/2016/ink" xmlns:am3d="http://schemas.microsoft.com/office/drawing/2017/model3d" xmlns:o="urn:schemas-microsoft-com:office:office" xmlns:oel="http://schemas.microsoft.com/office/2019/extlst" xmlns:r="http://schemas.openxmlformats.org/officeDocument/2006/relationships" xmlns:m="http://schemas.openxmlformats.org/officeDocument/2006/math" xmlns:v="urn:schemas-microsoft-com:vml" xmlns:wp14="http://schemas.microsoft.com/office/word/2010/wordprocessingDrawing" xmlns:wp="http://schemas.openxmlformats.org/drawingml/2006/wordprocessingDrawing" xmlns:w10="urn:schemas-microsoft-com:office:word" xmlns:w="http://schemas.openxmlformats.org/wordprocessingml/2006/main" xmlns:w14="http://schemas.microsoft.com/office/word/2010/wordml" xmlns:w15="http://schemas.microsoft.com/office/word/2012/wordml" xmlns:w16cex="http://schemas.microsoft.com/office/word/2018/wordml/cex" xmlns:w16cid="http://schemas.microsoft.com/office/word/2016/wordml/cid" xmlns:w16="http://schemas.microsoft.com/office/word/2018/wordml" xmlns:w16du="http://schemas.microsoft.com/office/word/2023/wordml/word16du" xmlns:w16sdtdh="http://schemas.microsoft.com/office/word/2020/wordml/sdtdatahash" xmlns:w16se="http://schemas.microsoft.com/office/word/2015/wordml/symex" xmlns:wpg="http://schemas.microsoft.com/office/word/2010/wordprocessingGroup" xmlns:wpi="http://schemas.microsoft.com/office/word/2010/wordprocessingInk" xmlns:wne="http://schemas.microsoft.com/office/word/2006/wordml" xmlns:wps="http://schemas.microsoft.com/office/word/2010/wordprocessingShape" mc:Ignorable="w14 w15 w16se w16cid w16 w16cex w16sdtdh w16du wp14">
+<w:document xmlns:wpc="http://schemas.microsoft.com/office/word/2010/wordprocessingCanvas" xmlns:mc="http://schemas.openxmlformats.org/markup-compatibility/2006" xmlns:o="urn:schemas-microsoft-com:office:office" xmlns:r="http://schemas.openxmlformats.org/officeDocument/2006/relationships" xmlns:m="http://schemas.openxmlformats.org/officeDocument/2006/math" xmlns:v="urn:schemas-microsoft-com:vml" xmlns:wp14="http://schemas.microsoft.com/office/word/2010/wordprocessingDrawing" xmlns:wp="http://schemas.openxmlformats.org/drawingml/2006/wordprocessingDrawing" xmlns:w10="urn:schemas-microsoft-com:office:word" xmlns:w="http://schemas.openxmlformats.org/wordprocessingml/2006/main" xmlns:w14="http://schemas.microsoft.com/office/word/2010/wordml" xmlns:w15="http://schemas.microsoft.com/office/word/2012/wordml" xmlns:wpg="http://schemas.microsoft.com/office/word/2010/wordprocessingGroup" xmlns:wpi="http://schemas.microsoft.com/office/word/2010/wordprocessingInk" xmlns:wne="http://schemas.microsoft.com/office/word/2006/wordml" xmlns:wps="http://schemas.microsoft.com/office/word/2010/wordprocessingShape" mc:Ignorable="w14 w15 wp14">
   <w:body>
     <w:p>
       <w:pPr>
@@ -36,7 +36,7 @@
                     </pic:cNvPicPr>
                   </pic:nvPicPr>
                   <pic:blipFill>
-                    <a:blip r:embed="rId4" cstate="print">
+                    <a:blip r:embed="rId5" cstate="print">
                       <a:extLst>
                         <a:ext uri="{28A0092B-C50C-407E-A947-70E740481C1C}">
                           <a14:useLocalDpi xmlns:a14="http://schemas.microsoft.com/office/drawing/2010/main" val="0"/>
@@ -566,8 +566,29 @@
             <w:tcW w:w="4414" w:type="dxa"/>
           </w:tcPr>
           <w:p>
+            <w:proofErr w:type="spellStart"/>
             <w:r>
-              <w:t xml:space="preserve">Jeancarlo Josue Marroquin </w:t>
+              <w:t>Jeancarlo</w:t>
+            </w:r>
+            <w:proofErr w:type="spellEnd"/>
+            <w:r>
+              <w:t xml:space="preserve"> </w:t>
+            </w:r>
+            <w:proofErr w:type="spellStart"/>
+            <w:r>
+              <w:t>Josue</w:t>
+            </w:r>
+            <w:proofErr w:type="spellEnd"/>
+            <w:r>
+              <w:t xml:space="preserve"> </w:t>
+            </w:r>
+            <w:proofErr w:type="spellStart"/>
+            <w:r>
+              <w:t>Marroquin</w:t>
+            </w:r>
+            <w:proofErr w:type="spellEnd"/>
+            <w:r>
+              <w:t xml:space="preserve"> </w:t>
             </w:r>
             <w:proofErr w:type="spellStart"/>
             <w:r>
@@ -744,8 +765,13 @@
             </w:r>
             <w:proofErr w:type="spellEnd"/>
             <w:r>
-              <w:t xml:space="preserve"> Marroquin</w:t>
+              <w:t xml:space="preserve"> </w:t>
             </w:r>
+            <w:proofErr w:type="spellStart"/>
+            <w:r>
+              <w:t>Marroquin</w:t>
+            </w:r>
+            <w:proofErr w:type="spellEnd"/>
           </w:p>
         </w:tc>
         <w:tc>
@@ -788,15 +814,7 @@
           </w:tcPr>
           <w:p>
             <w:r>
-              <w:t xml:space="preserve">Dylan Emanuel </w:t>
-            </w:r>
-            <w:proofErr w:type="spellStart"/>
-            <w:r>
-              <w:t>Julian</w:t>
-            </w:r>
-            <w:proofErr w:type="spellEnd"/>
-            <w:r>
-              <w:t xml:space="preserve"> </w:t>
+              <w:t xml:space="preserve">Dylan Emanuel Julian </w:t>
             </w:r>
             <w:proofErr w:type="spellStart"/>
             <w:r>
@@ -923,16 +941,691 @@
     </w:p>
     <w:p>
       <w:pPr>
-        <w:jc w:val="center"/>
-        <w:rPr>
+        <w:spacing w:line="360" w:lineRule="auto"/>
+        <w:jc w:val="both"/>
+        <w:rPr>
+          <w:rFonts w:ascii="Times New Roman" w:hAnsi="Times New Roman" w:cs="Times New Roman"/>
+          <w:b/>
+        </w:rPr>
+      </w:pPr>
+      <w:proofErr w:type="spellStart"/>
+      <w:r>
+        <w:rPr>
+          <w:rFonts w:ascii="Times New Roman" w:hAnsi="Times New Roman" w:cs="Times New Roman"/>
+          <w:b/>
+        </w:rPr>
+        <w:lastRenderedPageBreak/>
+        <w:t>Fennec</w:t>
+      </w:r>
+      <w:proofErr w:type="spellEnd"/>
+      <w:r>
+        <w:rPr>
+          <w:rFonts w:ascii="Times New Roman" w:hAnsi="Times New Roman" w:cs="Times New Roman"/>
+          <w:b/>
+        </w:rPr>
+        <w:t xml:space="preserve"> Auto-Ventas</w:t>
+      </w:r>
+    </w:p>
+    <w:p>
+      <w:pPr>
+        <w:spacing w:line="360" w:lineRule="auto"/>
+        <w:jc w:val="both"/>
+        <w:rPr>
+          <w:rFonts w:ascii="Times New Roman" w:hAnsi="Times New Roman" w:cs="Times New Roman"/>
+          <w:b/>
+        </w:rPr>
+      </w:pPr>
+      <w:r>
+        <w:rPr>
+          <w:rFonts w:ascii="Times New Roman" w:hAnsi="Times New Roman" w:cs="Times New Roman"/>
+          <w:b/>
+        </w:rPr>
+        <w:t>Visión</w:t>
+      </w:r>
+    </w:p>
+    <w:p>
+      <w:pPr>
+        <w:pStyle w:val="NormalWeb"/>
+        <w:spacing w:line="360" w:lineRule="auto"/>
+        <w:jc w:val="both"/>
+        <w:rPr>
+          <w:sz w:val="22"/>
+        </w:rPr>
+      </w:pPr>
+      <w:r>
+        <w:rPr>
+          <w:sz w:val="22"/>
+        </w:rPr>
+        <w:t xml:space="preserve">En </w:t>
+      </w:r>
+      <w:proofErr w:type="spellStart"/>
+      <w:r>
+        <w:rPr>
+          <w:sz w:val="22"/>
+        </w:rPr>
+        <w:t>Fennec</w:t>
+      </w:r>
+      <w:proofErr w:type="spellEnd"/>
+      <w:r>
+        <w:rPr>
+          <w:sz w:val="22"/>
+        </w:rPr>
+        <w:t xml:space="preserve"> Auto-Ventas, nos comprometemos a ser el ejemplo a seguir de confianza en la compra y venta de automóviles de segunda mano. Nuestro objetivo es ofrecer a nuestros clientes una experiencia única y satisfactoria, basada en la seguridad, calidad y variedad de nuestros vehículos además de precios coherentes.</w:t>
+      </w:r>
+    </w:p>
+    <w:p>
+      <w:pPr>
+        <w:pStyle w:val="NormalWeb"/>
+        <w:spacing w:line="360" w:lineRule="auto"/>
+        <w:jc w:val="both"/>
+        <w:rPr>
+          <w:sz w:val="22"/>
+        </w:rPr>
+      </w:pPr>
+      <w:r>
+        <w:rPr>
+          <w:sz w:val="22"/>
+        </w:rPr>
+        <w:t>Nos distinguimos por la rigurosa selección y reparación de cada automóvil, asegurando que cada unidad cumpla con nuestros estándares de calidad más exigentes. Trabajamos con mecánicos altamente calificados y utilizamos repuestos de primera calidad, garantizando así el correcto funcionamiento y la durabilidad de cada vehículo que ofrecemos.</w:t>
+      </w:r>
+    </w:p>
+    <w:p>
+      <w:pPr>
+        <w:pStyle w:val="NormalWeb"/>
+        <w:spacing w:line="360" w:lineRule="auto"/>
+        <w:jc w:val="both"/>
+        <w:rPr>
+          <w:sz w:val="22"/>
+        </w:rPr>
+      </w:pPr>
+      <w:r>
+        <w:rPr>
+          <w:sz w:val="22"/>
+        </w:rPr>
+        <w:t xml:space="preserve">Entendemos las necesidades diversas de nuestros clientes, por lo que disponemos de una amplia gama de automóviles, desde elegantes sedanes hasta robustas camionetas agrícolas, modernos </w:t>
+      </w:r>
+      <w:proofErr w:type="spellStart"/>
+      <w:r>
+        <w:rPr>
+          <w:sz w:val="22"/>
+        </w:rPr>
+        <w:t>SUVs</w:t>
+      </w:r>
+      <w:proofErr w:type="spellEnd"/>
+      <w:r>
+        <w:rPr>
+          <w:sz w:val="22"/>
+        </w:rPr>
+        <w:t xml:space="preserve"> y versátiles pick ups. Esta variedad nos permite satisfacer las preferencias y requisitos específicos de cada comprador, asegurando que encuentren el vehículo perfecto para sus necesidades.</w:t>
+      </w:r>
+    </w:p>
+    <w:p>
+      <w:pPr>
+        <w:pStyle w:val="NormalWeb"/>
+        <w:spacing w:line="360" w:lineRule="auto"/>
+        <w:jc w:val="both"/>
+        <w:rPr>
+          <w:sz w:val="22"/>
+        </w:rPr>
+      </w:pPr>
+      <w:r>
+        <w:rPr>
+          <w:sz w:val="22"/>
+        </w:rPr>
+        <w:t xml:space="preserve">En </w:t>
+      </w:r>
+      <w:proofErr w:type="spellStart"/>
+      <w:r>
+        <w:rPr>
+          <w:sz w:val="22"/>
+        </w:rPr>
+        <w:t>Fennec</w:t>
+      </w:r>
+      <w:proofErr w:type="spellEnd"/>
+      <w:r>
+        <w:rPr>
+          <w:sz w:val="22"/>
+        </w:rPr>
+        <w:t xml:space="preserve"> Auto-Ventas, nuestra visión es ser reconocidos no solo por la calidad de nuestros productos, sino también por el excelente servicio al cliente. Nos esforzamos por construir relaciones a largo plazo con cada uno de nuestros clientes, ofreciendo transparencia, honestidad y atención personalizada en cada paso del proceso de compra y venta.</w:t>
+      </w:r>
+    </w:p>
+    <w:p>
+      <w:pPr>
+        <w:pStyle w:val="NormalWeb"/>
+        <w:spacing w:line="360" w:lineRule="auto"/>
+        <w:jc w:val="both"/>
+        <w:rPr>
+          <w:b/>
+          <w:sz w:val="22"/>
+        </w:rPr>
+      </w:pPr>
+      <w:r>
+        <w:rPr>
+          <w:sz w:val="22"/>
+        </w:rPr>
+        <w:t>Nos proyectamos como líderes en el mercado, innovando continuamente para adaptarnos a las nuevas tendencias y necesidades del sector automotriz. Con cada venta, aspiramos a superar las expectativas de nuestros clientes, proporcionando no solo un vehículo, sino también tranquilidad y satisfacción en cada viaje.</w:t>
+      </w:r>
+    </w:p>
+    <w:p>
+      <w:pPr>
+        <w:pStyle w:val="NormalWeb"/>
+        <w:spacing w:line="360" w:lineRule="auto"/>
+        <w:jc w:val="both"/>
+        <w:rPr>
+          <w:b/>
+          <w:sz w:val="22"/>
+        </w:rPr>
+      </w:pPr>
+      <w:r>
+        <w:rPr>
+          <w:b/>
+          <w:sz w:val="22"/>
+        </w:rPr>
+        <w:t>Misión</w:t>
+      </w:r>
+    </w:p>
+    <w:p>
+      <w:pPr>
+        <w:pStyle w:val="NormalWeb"/>
+        <w:spacing w:line="360" w:lineRule="auto"/>
+        <w:jc w:val="both"/>
+        <w:rPr>
+          <w:sz w:val="22"/>
+        </w:rPr>
+      </w:pPr>
+      <w:r>
+        <w:rPr>
+          <w:sz w:val="22"/>
+        </w:rPr>
+        <w:t xml:space="preserve">En </w:t>
+      </w:r>
+      <w:proofErr w:type="spellStart"/>
+      <w:r>
+        <w:rPr>
+          <w:sz w:val="22"/>
+        </w:rPr>
+        <w:t>Fennec</w:t>
+      </w:r>
+      <w:proofErr w:type="spellEnd"/>
+      <w:r>
+        <w:rPr>
+          <w:sz w:val="22"/>
+        </w:rPr>
+        <w:t xml:space="preserve"> Auto-Ventas, nuestra misión es proporcionar a nuestros clientes una plataforma confiable y segura para la compra y venta de automóviles usados. Nos comprometemos a ofrecer vehículos de la más alta calidad, meticulosamente seleccionados, reparados y probados para garantizar su óptimo rendimiento y seguridad.</w:t>
+      </w:r>
+    </w:p>
+    <w:p>
+      <w:pPr>
+        <w:pStyle w:val="NormalWeb"/>
+        <w:spacing w:line="360" w:lineRule="auto"/>
+        <w:jc w:val="both"/>
+        <w:rPr>
+          <w:sz w:val="22"/>
+        </w:rPr>
+      </w:pPr>
+      <w:r>
+        <w:rPr>
+          <w:sz w:val="22"/>
+        </w:rPr>
+        <w:lastRenderedPageBreak/>
+        <w:t>Nos dedicamos a superar las expectativas de nuestros clientes mediante un servicio al cliente excepcional, basado en la transparencia, la honestidad y la atención personalizada. Nuestro objetivo es crear experiencias de compra satisfactorias, donde cada cliente encuentre el vehículo perfecto que se ajuste a sus necesidades y presupuesto.</w:t>
+      </w:r>
+    </w:p>
+    <w:p>
+      <w:pPr>
+        <w:pStyle w:val="NormalWeb"/>
+        <w:spacing w:line="360" w:lineRule="auto"/>
+        <w:jc w:val="both"/>
+        <w:rPr>
+          <w:sz w:val="22"/>
+        </w:rPr>
+      </w:pPr>
+      <w:r>
+        <w:rPr>
+          <w:sz w:val="22"/>
+        </w:rPr>
+        <w:t>Valoramos la confianza que nuestros clientes depositan en nosotros y nos esforzamos por mantenernos como líderes en el mercado, adaptándonos constantemente a las nuevas demandas y tendencias del sector automotriz. Aspiramos a ser reconocidos no solo por la calidad de nuestros productos, sino también por la integridad y el compromiso que demostramos en cada interacción.</w:t>
+      </w:r>
+    </w:p>
+    <w:p>
+      <w:pPr>
+        <w:pStyle w:val="NormalWeb"/>
+        <w:spacing w:line="360" w:lineRule="auto"/>
+        <w:jc w:val="both"/>
+        <w:rPr>
+          <w:b/>
+          <w:sz w:val="22"/>
+        </w:rPr>
+      </w:pPr>
+      <w:r>
+        <w:t>.</w:t>
+      </w:r>
+      <w:r>
+        <w:rPr>
+          <w:b/>
+          <w:sz w:val="22"/>
+        </w:rPr>
+        <w:t>Valores</w:t>
+      </w:r>
+      <w:bookmarkStart w:id="0" w:name="_GoBack"/>
+      <w:bookmarkEnd w:id="0"/>
+    </w:p>
+    <w:p>
+      <w:pPr>
+        <w:pStyle w:val="NormalWeb"/>
+        <w:spacing w:line="360" w:lineRule="auto"/>
+        <w:jc w:val="both"/>
+        <w:rPr>
+          <w:sz w:val="22"/>
+        </w:rPr>
+      </w:pPr>
+      <w:r>
+        <w:rPr>
+          <w:sz w:val="22"/>
+        </w:rPr>
+        <w:t xml:space="preserve">También en </w:t>
+      </w:r>
+      <w:proofErr w:type="spellStart"/>
+      <w:r>
+        <w:rPr>
+          <w:sz w:val="22"/>
+        </w:rPr>
+        <w:t>Fennec</w:t>
+      </w:r>
+      <w:proofErr w:type="spellEnd"/>
+      <w:r>
+        <w:rPr>
+          <w:sz w:val="22"/>
+        </w:rPr>
+        <w:t xml:space="preserve"> nos proponemos regirnos bajo unos valores puntuales que para nosotros son muy importantes para el correcto funcionamiento de la empresa.</w:t>
+      </w:r>
+    </w:p>
+    <w:p>
+      <w:pPr>
+        <w:numPr>
+          <w:ilvl w:val="0"/>
+          <w:numId w:val="1"/>
+        </w:numPr>
+        <w:spacing w:before="100" w:beforeAutospacing="1" w:after="100" w:afterAutospacing="1" w:line="360" w:lineRule="auto"/>
+        <w:jc w:val="both"/>
+        <w:rPr>
+          <w:rFonts w:ascii="Times New Roman" w:eastAsia="Times New Roman" w:hAnsi="Times New Roman" w:cs="Times New Roman"/>
+          <w:lang w:eastAsia="es-GT"/>
+        </w:rPr>
+      </w:pPr>
+      <w:r>
+        <w:rPr>
+          <w:rFonts w:ascii="Times New Roman" w:eastAsia="Times New Roman" w:hAnsi="Times New Roman" w:cs="Times New Roman"/>
           <w:b/>
           <w:bCs/>
-        </w:rPr>
-      </w:pPr>
-      <w:r>
-        <w:rPr>
+          <w:lang w:eastAsia="es-GT"/>
+        </w:rPr>
+        <w:t>Integridad:</w:t>
+      </w:r>
+      <w:r>
+        <w:rPr>
+          <w:rFonts w:ascii="Times New Roman" w:eastAsia="Times New Roman" w:hAnsi="Times New Roman" w:cs="Times New Roman"/>
+          <w:lang w:eastAsia="es-GT"/>
+        </w:rPr>
+        <w:t xml:space="preserve"> Actuamos con honestidad y transparencia en todas nuestras interacciones, manteniendo altos estándares éticos en cada aspecto de nuestro negocio.</w:t>
+      </w:r>
+    </w:p>
+    <w:p>
+      <w:pPr>
+        <w:numPr>
+          <w:ilvl w:val="0"/>
+          <w:numId w:val="1"/>
+        </w:numPr>
+        <w:spacing w:before="100" w:beforeAutospacing="1" w:after="100" w:afterAutospacing="1" w:line="360" w:lineRule="auto"/>
+        <w:jc w:val="both"/>
+        <w:rPr>
+          <w:rFonts w:ascii="Times New Roman" w:eastAsia="Times New Roman" w:hAnsi="Times New Roman" w:cs="Times New Roman"/>
+          <w:lang w:eastAsia="es-GT"/>
+        </w:rPr>
+      </w:pPr>
+      <w:r>
+        <w:rPr>
+          <w:rFonts w:ascii="Times New Roman" w:eastAsia="Times New Roman" w:hAnsi="Times New Roman" w:cs="Times New Roman"/>
           <w:b/>
           <w:bCs/>
+          <w:lang w:eastAsia="es-GT"/>
+        </w:rPr>
+        <w:t>Calidad:</w:t>
+      </w:r>
+      <w:r>
+        <w:rPr>
+          <w:rFonts w:ascii="Times New Roman" w:eastAsia="Times New Roman" w:hAnsi="Times New Roman" w:cs="Times New Roman"/>
+          <w:lang w:eastAsia="es-GT"/>
+        </w:rPr>
+        <w:t xml:space="preserve"> Nos comprometemos a ofrecer solo vehículos de la más alta calidad, seleccionados cuidadosamente y reparados con los mejores estándares de la industria automotriz.</w:t>
+      </w:r>
+    </w:p>
+    <w:p>
+      <w:pPr>
+        <w:numPr>
+          <w:ilvl w:val="0"/>
+          <w:numId w:val="1"/>
+        </w:numPr>
+        <w:spacing w:before="100" w:beforeAutospacing="1" w:after="100" w:afterAutospacing="1" w:line="360" w:lineRule="auto"/>
+        <w:jc w:val="both"/>
+        <w:rPr>
+          <w:rFonts w:ascii="Times New Roman" w:eastAsia="Times New Roman" w:hAnsi="Times New Roman" w:cs="Times New Roman"/>
+          <w:lang w:eastAsia="es-GT"/>
+        </w:rPr>
+      </w:pPr>
+      <w:r>
+        <w:rPr>
+          <w:rFonts w:ascii="Times New Roman" w:eastAsia="Times New Roman" w:hAnsi="Times New Roman" w:cs="Times New Roman"/>
+          <w:b/>
+          <w:bCs/>
+          <w:lang w:eastAsia="es-GT"/>
+        </w:rPr>
+        <w:t>Confianza:</w:t>
+      </w:r>
+      <w:r>
+        <w:rPr>
+          <w:rFonts w:ascii="Times New Roman" w:eastAsia="Times New Roman" w:hAnsi="Times New Roman" w:cs="Times New Roman"/>
+          <w:lang w:eastAsia="es-GT"/>
+        </w:rPr>
+        <w:t xml:space="preserve"> Construimos relaciones duraderas basadas en la confianza mutua con nuestros clientes, asegurando que cada compra sea una experiencia segura y satisfactoria.</w:t>
+      </w:r>
+    </w:p>
+    <w:p>
+      <w:pPr>
+        <w:numPr>
+          <w:ilvl w:val="0"/>
+          <w:numId w:val="1"/>
+        </w:numPr>
+        <w:spacing w:before="100" w:beforeAutospacing="1" w:after="100" w:afterAutospacing="1" w:line="360" w:lineRule="auto"/>
+        <w:jc w:val="both"/>
+        <w:rPr>
+          <w:rFonts w:ascii="Times New Roman" w:eastAsia="Times New Roman" w:hAnsi="Times New Roman" w:cs="Times New Roman"/>
+          <w:lang w:eastAsia="es-GT"/>
+        </w:rPr>
+      </w:pPr>
+      <w:r>
+        <w:rPr>
+          <w:rFonts w:ascii="Times New Roman" w:eastAsia="Times New Roman" w:hAnsi="Times New Roman" w:cs="Times New Roman"/>
+          <w:b/>
+          <w:bCs/>
+          <w:lang w:eastAsia="es-GT"/>
+        </w:rPr>
+        <w:t>Honestidad:</w:t>
+      </w:r>
+      <w:r>
+        <w:rPr>
+          <w:rFonts w:ascii="Times New Roman" w:eastAsia="Times New Roman" w:hAnsi="Times New Roman" w:cs="Times New Roman"/>
+          <w:lang w:eastAsia="es-GT"/>
+        </w:rPr>
+        <w:t xml:space="preserve"> Nos comprometemos a ser francos y directos en nuestras comunicaciones y acciones, brindando información precisa y completa a nuestros clientes en todo momento.</w:t>
+      </w:r>
+    </w:p>
+    <w:p>
+      <w:pPr>
+        <w:numPr>
+          <w:ilvl w:val="0"/>
+          <w:numId w:val="1"/>
+        </w:numPr>
+        <w:spacing w:before="100" w:beforeAutospacing="1" w:after="100" w:afterAutospacing="1" w:line="360" w:lineRule="auto"/>
+        <w:jc w:val="both"/>
+        <w:rPr>
+          <w:rFonts w:ascii="Times New Roman" w:eastAsia="Times New Roman" w:hAnsi="Times New Roman" w:cs="Times New Roman"/>
+          <w:lang w:eastAsia="es-GT"/>
+        </w:rPr>
+      </w:pPr>
+      <w:r>
+        <w:rPr>
+          <w:rFonts w:ascii="Times New Roman" w:eastAsia="Times New Roman" w:hAnsi="Times New Roman" w:cs="Times New Roman"/>
+          <w:b/>
+          <w:bCs/>
+          <w:lang w:eastAsia="es-GT"/>
+        </w:rPr>
+        <w:t>Servicio al Cliente:</w:t>
+      </w:r>
+      <w:r>
+        <w:rPr>
+          <w:rFonts w:ascii="Times New Roman" w:eastAsia="Times New Roman" w:hAnsi="Times New Roman" w:cs="Times New Roman"/>
+          <w:lang w:eastAsia="es-GT"/>
+        </w:rPr>
+        <w:t xml:space="preserve"> Priorizamos la satisfacción del cliente mediante un servicio personalizado y atento, adaptándonos a las necesidades individuales de cada comprador.</w:t>
+      </w:r>
+    </w:p>
+    <w:p>
+      <w:pPr>
+        <w:numPr>
+          <w:ilvl w:val="0"/>
+          <w:numId w:val="1"/>
+        </w:numPr>
+        <w:spacing w:before="100" w:beforeAutospacing="1" w:after="100" w:afterAutospacing="1" w:line="360" w:lineRule="auto"/>
+        <w:jc w:val="both"/>
+        <w:rPr>
+          <w:rFonts w:ascii="Times New Roman" w:eastAsia="Times New Roman" w:hAnsi="Times New Roman" w:cs="Times New Roman"/>
+          <w:lang w:eastAsia="es-GT"/>
+        </w:rPr>
+      </w:pPr>
+      <w:r>
+        <w:rPr>
+          <w:rFonts w:ascii="Times New Roman" w:eastAsia="Times New Roman" w:hAnsi="Times New Roman" w:cs="Times New Roman"/>
+          <w:b/>
+          <w:bCs/>
+          <w:lang w:eastAsia="es-GT"/>
+        </w:rPr>
+        <w:t>Innovación:</w:t>
+      </w:r>
+      <w:r>
+        <w:rPr>
+          <w:rFonts w:ascii="Times New Roman" w:eastAsia="Times New Roman" w:hAnsi="Times New Roman" w:cs="Times New Roman"/>
+          <w:lang w:eastAsia="es-GT"/>
+        </w:rPr>
+        <w:t xml:space="preserve"> Buscamos constantemente nuevas formas de mejorar y adaptarnos a las tendencias cambiantes del mercado automotriz, ofreciendo soluciones innovadoras y eficaces.</w:t>
+      </w:r>
+    </w:p>
+    <w:p>
+      <w:pPr>
+        <w:numPr>
+          <w:ilvl w:val="0"/>
+          <w:numId w:val="1"/>
+        </w:numPr>
+        <w:spacing w:before="100" w:beforeAutospacing="1" w:after="100" w:afterAutospacing="1" w:line="360" w:lineRule="auto"/>
+        <w:jc w:val="both"/>
+        <w:rPr>
+          <w:rFonts w:ascii="Times New Roman" w:eastAsia="Times New Roman" w:hAnsi="Times New Roman" w:cs="Times New Roman"/>
+          <w:lang w:eastAsia="es-GT"/>
+        </w:rPr>
+      </w:pPr>
+      <w:r>
+        <w:rPr>
+          <w:rFonts w:ascii="Times New Roman" w:eastAsia="Times New Roman" w:hAnsi="Times New Roman" w:cs="Times New Roman"/>
+          <w:b/>
+          <w:bCs/>
+          <w:lang w:eastAsia="es-GT"/>
+        </w:rPr>
+        <w:t>Compromiso con la Excelencia:</w:t>
+      </w:r>
+      <w:r>
+        <w:rPr>
+          <w:rFonts w:ascii="Times New Roman" w:eastAsia="Times New Roman" w:hAnsi="Times New Roman" w:cs="Times New Roman"/>
+          <w:lang w:eastAsia="es-GT"/>
+        </w:rPr>
+        <w:t xml:space="preserve"> Nos esforzamos por superar las expectativas en todo lo que hacemos, buscando la mejora continua y el perfeccionamiento en nuestros procesos y servicios.</w:t>
+      </w:r>
+    </w:p>
+    <w:p>
+      <w:pPr>
+        <w:spacing w:before="100" w:beforeAutospacing="1" w:after="100" w:afterAutospacing="1" w:line="360" w:lineRule="auto"/>
+        <w:jc w:val="both"/>
+        <w:rPr>
+          <w:rFonts w:ascii="Times New Roman" w:eastAsia="Times New Roman" w:hAnsi="Times New Roman" w:cs="Times New Roman"/>
+          <w:lang w:eastAsia="es-GT"/>
+        </w:rPr>
+      </w:pPr>
+      <w:r>
+        <w:rPr>
+          <w:rFonts w:ascii="Times New Roman" w:eastAsia="Times New Roman" w:hAnsi="Times New Roman" w:cs="Times New Roman"/>
+          <w:lang w:eastAsia="es-GT"/>
+        </w:rPr>
+        <w:t xml:space="preserve">Estos valores fundamentales guían nuestras acciones y decisiones en </w:t>
+      </w:r>
+      <w:proofErr w:type="spellStart"/>
+      <w:r>
+        <w:rPr>
+          <w:rFonts w:ascii="Times New Roman" w:eastAsia="Times New Roman" w:hAnsi="Times New Roman" w:cs="Times New Roman"/>
+          <w:lang w:eastAsia="es-GT"/>
+        </w:rPr>
+        <w:t>Fennec</w:t>
+      </w:r>
+      <w:proofErr w:type="spellEnd"/>
+      <w:r>
+        <w:rPr>
+          <w:rFonts w:ascii="Times New Roman" w:eastAsia="Times New Roman" w:hAnsi="Times New Roman" w:cs="Times New Roman"/>
+          <w:lang w:eastAsia="es-GT"/>
+        </w:rPr>
+        <w:t xml:space="preserve"> Auto-Ventas, reflejando nuestro compromiso con la calidad, la confianza, la honestidad y la satisfacción del cliente en cada paso del camino.</w:t>
+      </w:r>
+    </w:p>
+    <w:p>
+      <w:pPr>
+        <w:spacing w:before="100" w:beforeAutospacing="1" w:after="100" w:afterAutospacing="1" w:line="360" w:lineRule="auto"/>
+        <w:jc w:val="both"/>
+        <w:rPr>
+          <w:rFonts w:ascii="Times New Roman" w:eastAsia="Times New Roman" w:hAnsi="Times New Roman" w:cs="Times New Roman"/>
+          <w:lang w:eastAsia="es-GT"/>
+        </w:rPr>
+      </w:pPr>
+      <w:r>
+        <w:rPr>
+          <w:rFonts w:ascii="Times New Roman" w:eastAsia="Times New Roman" w:hAnsi="Times New Roman" w:cs="Times New Roman"/>
+          <w:b/>
+          <w:lang w:eastAsia="es-GT"/>
+        </w:rPr>
+        <w:lastRenderedPageBreak/>
+        <w:t>Conclusión</w:t>
+      </w:r>
+      <w:r>
+        <w:br/>
+      </w:r>
+      <w:r>
+        <w:br/>
+      </w:r>
+      <w:r>
+        <w:t xml:space="preserve">En </w:t>
+      </w:r>
+      <w:proofErr w:type="spellStart"/>
+      <w:r>
+        <w:t>Fennec</w:t>
+      </w:r>
+      <w:proofErr w:type="spellEnd"/>
+      <w:r>
+        <w:t xml:space="preserve"> Auto-Ventas, nos dedicamos apasionadamente a ofrecer una experiencia excepcional en la compra y venta de automóviles usados. Guiados por nuestros valores de integridad, calidad, confianza, honestidad, servicio al cliente, innovación y compromiso con la excelencia, nos esforzamos por superar las expectativas de nuestros clientes en cada interacción.</w:t>
+      </w:r>
+    </w:p>
+    <w:p>
+      <w:pPr>
+        <w:spacing w:before="100" w:beforeAutospacing="1" w:after="100" w:afterAutospacing="1" w:line="360" w:lineRule="auto"/>
+        <w:jc w:val="both"/>
+        <w:rPr>
+          <w:rFonts w:ascii="Times New Roman" w:eastAsia="Times New Roman" w:hAnsi="Times New Roman" w:cs="Times New Roman"/>
+          <w:szCs w:val="24"/>
+          <w:lang w:eastAsia="es-GT"/>
+        </w:rPr>
+      </w:pPr>
+      <w:r>
+        <w:rPr>
+          <w:rFonts w:ascii="Times New Roman" w:eastAsia="Times New Roman" w:hAnsi="Times New Roman" w:cs="Times New Roman"/>
+          <w:szCs w:val="24"/>
+          <w:lang w:eastAsia="es-GT"/>
+        </w:rPr>
+        <w:t>Nuestro compromiso con la transparencia y la ética nos distingue en el mercado, asegurando que cada vehículo que ofrecemos cumpla con los más altos estándares de calidad y seguridad. Valoramos la confianza que nuestros clientes depositan en nosotros y trabajamos incansablemente para mantener relaciones duraderas basadas en el respeto mutuo y la satisfacción continua.</w:t>
+      </w:r>
+    </w:p>
+    <w:p>
+      <w:pPr>
+        <w:spacing w:before="100" w:beforeAutospacing="1" w:after="100" w:afterAutospacing="1" w:line="360" w:lineRule="auto"/>
+        <w:jc w:val="both"/>
+        <w:rPr>
+          <w:rFonts w:ascii="Times New Roman" w:eastAsia="Times New Roman" w:hAnsi="Times New Roman" w:cs="Times New Roman"/>
+          <w:szCs w:val="24"/>
+          <w:lang w:eastAsia="es-GT"/>
+        </w:rPr>
+      </w:pPr>
+      <w:r>
+        <w:rPr>
+          <w:rFonts w:ascii="Times New Roman" w:eastAsia="Times New Roman" w:hAnsi="Times New Roman" w:cs="Times New Roman"/>
+          <w:szCs w:val="24"/>
+          <w:lang w:eastAsia="es-GT"/>
+        </w:rPr>
+        <w:t>Como líderes en la industria automotriz, no solo nos esforzamos por ofrecer una amplia variedad de vehículos que se adaptan a diversas necesidades y preferencias, sino también por innovar constantemente para anticiparnos y satisfacer las demandas cambiantes del mercado.</w:t>
+      </w:r>
+    </w:p>
+    <w:p>
+      <w:pPr>
+        <w:spacing w:before="100" w:beforeAutospacing="1" w:after="100" w:afterAutospacing="1" w:line="360" w:lineRule="auto"/>
+        <w:jc w:val="both"/>
+        <w:rPr>
+          <w:rFonts w:ascii="Times New Roman" w:eastAsia="Times New Roman" w:hAnsi="Times New Roman" w:cs="Times New Roman"/>
+          <w:szCs w:val="24"/>
+          <w:lang w:eastAsia="es-GT"/>
+        </w:rPr>
+      </w:pPr>
+      <w:r>
+        <w:rPr>
+          <w:rFonts w:ascii="Times New Roman" w:eastAsia="Times New Roman" w:hAnsi="Times New Roman" w:cs="Times New Roman"/>
+          <w:szCs w:val="24"/>
+          <w:lang w:eastAsia="es-GT"/>
+        </w:rPr>
+        <w:t xml:space="preserve">En resumen, en </w:t>
+      </w:r>
+      <w:proofErr w:type="spellStart"/>
+      <w:r>
+        <w:rPr>
+          <w:rFonts w:ascii="Times New Roman" w:eastAsia="Times New Roman" w:hAnsi="Times New Roman" w:cs="Times New Roman"/>
+          <w:szCs w:val="24"/>
+          <w:lang w:eastAsia="es-GT"/>
+        </w:rPr>
+        <w:t>Fennec</w:t>
+      </w:r>
+      <w:proofErr w:type="spellEnd"/>
+      <w:r>
+        <w:rPr>
+          <w:rFonts w:ascii="Times New Roman" w:eastAsia="Times New Roman" w:hAnsi="Times New Roman" w:cs="Times New Roman"/>
+          <w:szCs w:val="24"/>
+          <w:lang w:eastAsia="es-GT"/>
+        </w:rPr>
+        <w:t xml:space="preserve"> Auto-Ventas estamos comprometidos a transformar la experiencia de compra de automóviles usados, garantizando a nuestros clientes no solo vehículos de calidad superior, sino también una relación de confianza y un servicio excepcional que perdura a lo largo del tiempo.</w:t>
+      </w:r>
+    </w:p>
+    <w:p>
+      <w:pPr>
+        <w:jc w:val="both"/>
+        <w:rPr>
+          <w:rFonts w:ascii="Times New Roman" w:hAnsi="Times New Roman" w:cs="Times New Roman"/>
+        </w:rPr>
+      </w:pPr>
+    </w:p>
+    <w:p/>
+    <w:p/>
+    <w:p/>
+    <w:p/>
+    <w:p/>
+    <w:p/>
+    <w:p/>
+    <w:p/>
+    <w:p/>
+    <w:p/>
+    <w:p/>
+    <w:p/>
+    <w:p>
+      <w:pPr>
+        <w:jc w:val="center"/>
+        <w:rPr>
+          <w:b/>
+          <w:bCs/>
+        </w:rPr>
+      </w:pPr>
+      <w:r>
+        <w:rPr>
+          <w:b/>
+          <w:bCs/>
         </w:rPr>
         <w:lastRenderedPageBreak/>
         <w:t>MODELO DE ENTIDADES</w:t>
@@ -948,6 +1641,7 @@
       <w:r>
         <w:rPr>
           <w:noProof/>
+          <w:lang w:eastAsia="es-GT"/>
         </w:rPr>
         <w:drawing>
           <wp:inline distT="0" distB="0" distL="0" distR="0" wp14:anchorId="0A2C8A1B" wp14:editId="24100335">
@@ -967,7 +1661,7 @@
                     </pic:cNvPicPr>
                   </pic:nvPicPr>
                   <pic:blipFill>
-                    <a:blip r:embed="rId5">
+                    <a:blip r:embed="rId6">
                       <a:extLst>
                         <a:ext uri="{28A0092B-C50C-407E-A947-70E740481C1C}">
                           <a14:useLocalDpi xmlns:a14="http://schemas.microsoft.com/office/drawing/2010/main" val="0"/>
@@ -1044,6 +1738,7 @@
           <w:b/>
           <w:bCs/>
           <w:noProof/>
+          <w:lang w:eastAsia="es-GT"/>
         </w:rPr>
         <w:drawing>
           <wp:inline distT="0" distB="0" distL="0" distR="0" wp14:anchorId="1BA5EC5B" wp14:editId="233A6085">
@@ -1061,7 +1756,7 @@
                     <pic:cNvPicPr/>
                   </pic:nvPicPr>
                   <pic:blipFill>
-                    <a:blip r:embed="rId6" cstate="print">
+                    <a:blip r:embed="rId7" cstate="print">
                       <a:extLst>
                         <a:ext uri="{28A0092B-C50C-407E-A947-70E740481C1C}">
                           <a14:useLocalDpi xmlns:a14="http://schemas.microsoft.com/office/drawing/2010/main" val="0"/>
@@ -1125,6 +1820,7 @@
           <w:b/>
           <w:bCs/>
           <w:noProof/>
+          <w:lang w:eastAsia="es-GT"/>
         </w:rPr>
         <w:drawing>
           <wp:inline distT="0" distB="0" distL="0" distR="0" wp14:anchorId="3FD67E0B" wp14:editId="05C4DDA6">
@@ -1142,7 +1838,7 @@
                     <pic:cNvPicPr/>
                   </pic:nvPicPr>
                   <pic:blipFill>
-                    <a:blip r:embed="rId7">
+                    <a:blip r:embed="rId8">
                       <a:extLst>
                         <a:ext uri="{28A0092B-C50C-407E-A947-70E740481C1C}">
                           <a14:useLocalDpi xmlns:a14="http://schemas.microsoft.com/office/drawing/2010/main" val="0"/>
@@ -1207,41 +1903,41 @@
           <w:lang w:val="en-US"/>
         </w:rPr>
       </w:pPr>
-      <w:r>
-        <w:rPr>
-          <w:lang w:val="en-US"/>
-        </w:rPr>
-        <w:t xml:space="preserve">drop database if exists </w:t>
-      </w:r>
       <w:proofErr w:type="gramStart"/>
       <w:r>
         <w:rPr>
           <w:lang w:val="en-US"/>
         </w:rPr>
-        <w:t>fennec;</w:t>
+        <w:t>drop</w:t>
       </w:r>
       <w:proofErr w:type="gramEnd"/>
-    </w:p>
-    <w:p>
-      <w:pPr>
-        <w:rPr>
-          <w:lang w:val="en-US"/>
-        </w:rPr>
-      </w:pPr>
-      <w:r>
-        <w:rPr>
-          <w:lang w:val="en-US"/>
-        </w:rPr>
-        <w:t xml:space="preserve">create database </w:t>
-      </w:r>
+      <w:r>
+        <w:rPr>
+          <w:lang w:val="en-US"/>
+        </w:rPr>
+        <w:t xml:space="preserve"> database if exists fennec;</w:t>
+      </w:r>
+    </w:p>
+    <w:p>
+      <w:pPr>
+        <w:rPr>
+          <w:lang w:val="en-US"/>
+        </w:rPr>
+      </w:pPr>
       <w:proofErr w:type="gramStart"/>
       <w:r>
         <w:rPr>
           <w:lang w:val="en-US"/>
         </w:rPr>
-        <w:t>Fennec;</w:t>
+        <w:t>create</w:t>
       </w:r>
       <w:proofErr w:type="gramEnd"/>
+      <w:r>
+        <w:rPr>
+          <w:lang w:val="en-US"/>
+        </w:rPr>
+        <w:t xml:space="preserve"> database Fennec;</w:t>
+      </w:r>
     </w:p>
     <w:p>
       <w:pPr>
@@ -1314,7 +2010,21 @@
         <w:rPr>
           <w:lang w:val="en-US"/>
         </w:rPr>
-        <w:t xml:space="preserve"> int not null </w:t>
+        <w:t xml:space="preserve"> </w:t>
+      </w:r>
+      <w:proofErr w:type="spellStart"/>
+      <w:r>
+        <w:rPr>
+          <w:lang w:val="en-US"/>
+        </w:rPr>
+        <w:t>int</w:t>
+      </w:r>
+      <w:proofErr w:type="spellEnd"/>
+      <w:r>
+        <w:rPr>
+          <w:lang w:val="en-US"/>
+        </w:rPr>
+        <w:t xml:space="preserve"> not null </w:t>
       </w:r>
       <w:proofErr w:type="spellStart"/>
       <w:r>
@@ -1676,18 +2386,23 @@
     </w:p>
     <w:p>
       <w:proofErr w:type="spellStart"/>
+      <w:proofErr w:type="gramStart"/>
       <w:r>
         <w:t>create</w:t>
       </w:r>
       <w:proofErr w:type="spellEnd"/>
-      <w:r>
-        <w:t xml:space="preserve"> table </w:t>
-      </w:r>
-      <w:proofErr w:type="gramStart"/>
-      <w:r>
-        <w:t>Proveedor(</w:t>
-      </w:r>
       <w:proofErr w:type="gramEnd"/>
+      <w:r>
+        <w:t xml:space="preserve"> </w:t>
+      </w:r>
+      <w:proofErr w:type="spellStart"/>
+      <w:r>
+        <w:t>table</w:t>
+      </w:r>
+      <w:proofErr w:type="spellEnd"/>
+      <w:r>
+        <w:t xml:space="preserve"> Proveedor(</w:t>
+      </w:r>
     </w:p>
     <w:p>
       <w:pPr>
@@ -1710,7 +2425,21 @@
         <w:rPr>
           <w:lang w:val="en-US"/>
         </w:rPr>
-        <w:t xml:space="preserve"> int not null </w:t>
+        <w:t xml:space="preserve"> </w:t>
+      </w:r>
+      <w:proofErr w:type="spellStart"/>
+      <w:r>
+        <w:rPr>
+          <w:lang w:val="en-US"/>
+        </w:rPr>
+        <w:t>int</w:t>
+      </w:r>
+      <w:proofErr w:type="spellEnd"/>
+      <w:r>
+        <w:rPr>
+          <w:lang w:val="en-US"/>
+        </w:rPr>
+        <w:t xml:space="preserve"> not null </w:t>
       </w:r>
       <w:proofErr w:type="spellStart"/>
       <w:r>
@@ -2096,78 +2825,47 @@
       </w:r>
     </w:p>
     <w:p>
-      <w:pPr>
-        <w:rPr>
-          <w:lang w:val="en-US"/>
-        </w:rPr>
-      </w:pPr>
       <w:r>
         <w:rPr>
           <w:lang w:val="en-US"/>
         </w:rPr>
         <w:t xml:space="preserve">    </w:t>
       </w:r>
-      <w:proofErr w:type="spellStart"/>
-      <w:r>
-        <w:rPr>
-          <w:lang w:val="en-US"/>
-        </w:rPr>
-        <w:t>Descripción</w:t>
-      </w:r>
-      <w:proofErr w:type="spellEnd"/>
-      <w:r>
-        <w:rPr>
-          <w:lang w:val="en-US"/>
-        </w:rPr>
-        <w:t xml:space="preserve"> </w:t>
+      <w:r>
+        <w:t xml:space="preserve">Descripción </w:t>
       </w:r>
       <w:proofErr w:type="gramStart"/>
       <w:r>
-        <w:rPr>
-          <w:lang w:val="en-US"/>
-        </w:rPr>
         <w:t>VARCHAR(</w:t>
       </w:r>
       <w:proofErr w:type="gramEnd"/>
       <w:r>
-        <w:rPr>
-          <w:lang w:val="en-US"/>
-        </w:rPr>
         <w:t>50),</w:t>
       </w:r>
     </w:p>
     <w:p>
-      <w:pPr>
-        <w:rPr>
-          <w:lang w:val="en-US"/>
-        </w:rPr>
-      </w:pPr>
-      <w:r>
-        <w:rPr>
-          <w:lang w:val="en-US"/>
-        </w:rPr>
-        <w:t xml:space="preserve">    SalarioBase </w:t>
+      <w:r>
+        <w:t xml:space="preserve">    </w:t>
+      </w:r>
+      <w:proofErr w:type="spellStart"/>
+      <w:r>
+        <w:t>SalarioBase</w:t>
+      </w:r>
+      <w:proofErr w:type="spellEnd"/>
+      <w:r>
+        <w:t xml:space="preserve"> </w:t>
       </w:r>
       <w:proofErr w:type="gramStart"/>
       <w:r>
-        <w:rPr>
-          <w:lang w:val="en-US"/>
-        </w:rPr>
         <w:t>DECIMAL(</w:t>
       </w:r>
       <w:proofErr w:type="gramEnd"/>
       <w:r>
-        <w:rPr>
-          <w:lang w:val="en-US"/>
-        </w:rPr>
         <w:t>10, 2),</w:t>
       </w:r>
     </w:p>
     <w:p>
       <w:r>
-        <w:rPr>
-          <w:lang w:val="en-US"/>
-        </w:rPr>
         <w:t xml:space="preserve">    </w:t>
       </w:r>
       <w:proofErr w:type="spellStart"/>
@@ -2408,7 +3106,15 @@
       </w:r>
       <w:proofErr w:type="spellEnd"/>
       <w:r>
-        <w:t xml:space="preserve"> table Compra (</w:t>
+        <w:t xml:space="preserve"> </w:t>
+      </w:r>
+      <w:proofErr w:type="spellStart"/>
+      <w:r>
+        <w:t>table</w:t>
+      </w:r>
+      <w:proofErr w:type="spellEnd"/>
+      <w:r>
+        <w:t xml:space="preserve"> Compra (</w:t>
       </w:r>
     </w:p>
     <w:p>
@@ -2483,206 +3189,421 @@
         <w:t xml:space="preserve">    </w:t>
       </w:r>
       <w:proofErr w:type="spellStart"/>
+      <w:proofErr w:type="gramStart"/>
       <w:r>
         <w:t>descripcion</w:t>
       </w:r>
       <w:proofErr w:type="spellEnd"/>
-      <w:r>
-        <w:t xml:space="preserve"> </w:t>
+      <w:proofErr w:type="gramEnd"/>
+      <w:r>
+        <w:t xml:space="preserve"> </w:t>
+      </w:r>
+      <w:proofErr w:type="spellStart"/>
+      <w:r>
+        <w:t>varchar</w:t>
+      </w:r>
+      <w:proofErr w:type="spellEnd"/>
+      <w:r>
+        <w:t>(50),</w:t>
+      </w:r>
+    </w:p>
+    <w:p>
+      <w:r>
+        <w:t xml:space="preserve">    </w:t>
       </w:r>
       <w:proofErr w:type="spellStart"/>
       <w:proofErr w:type="gramStart"/>
       <w:r>
+        <w:t>totalDocumento</w:t>
+      </w:r>
+      <w:proofErr w:type="spellEnd"/>
+      <w:proofErr w:type="gramEnd"/>
+      <w:r>
+        <w:t xml:space="preserve"> decimal(10,2) default 0,</w:t>
+      </w:r>
+    </w:p>
+    <w:p>
+      <w:r>
+        <w:t xml:space="preserve">    estado </w:t>
+      </w:r>
+      <w:proofErr w:type="spellStart"/>
+      <w:r>
         <w:t>varchar</w:t>
       </w:r>
       <w:proofErr w:type="spellEnd"/>
       <w:r>
-        <w:t>(</w:t>
-      </w:r>
+        <w:t xml:space="preserve"> (25) </w:t>
+      </w:r>
+      <w:proofErr w:type="spellStart"/>
+      <w:r>
+        <w:t>not</w:t>
+      </w:r>
+      <w:proofErr w:type="spellEnd"/>
+      <w:r>
+        <w:t xml:space="preserve"> </w:t>
+      </w:r>
+      <w:proofErr w:type="spellStart"/>
+      <w:r>
+        <w:t>null</w:t>
+      </w:r>
+      <w:proofErr w:type="spellEnd"/>
+      <w:r>
+        <w:t>,</w:t>
+      </w:r>
+    </w:p>
+    <w:p>
+      <w:r>
+        <w:t xml:space="preserve">    </w:t>
+      </w:r>
+      <w:proofErr w:type="spellStart"/>
+      <w:r>
+        <w:t>primary</w:t>
+      </w:r>
+      <w:proofErr w:type="spellEnd"/>
+      <w:r>
+        <w:t xml:space="preserve"> </w:t>
+      </w:r>
+      <w:proofErr w:type="spellStart"/>
+      <w:r>
+        <w:t>key</w:t>
+      </w:r>
+      <w:proofErr w:type="spellEnd"/>
+      <w:r>
+        <w:t xml:space="preserve"> </w:t>
+      </w:r>
+      <w:proofErr w:type="spellStart"/>
+      <w:r>
+        <w:t>PK_codigoCompra</w:t>
+      </w:r>
+      <w:proofErr w:type="spellEnd"/>
+      <w:r>
+        <w:t xml:space="preserve"> (</w:t>
+      </w:r>
+      <w:proofErr w:type="spellStart"/>
+      <w:r>
+        <w:t>codigoCompra</w:t>
+      </w:r>
+      <w:proofErr w:type="spellEnd"/>
+      <w:r>
+        <w:t>)</w:t>
+      </w:r>
+    </w:p>
+    <w:p>
+      <w:pPr>
+        <w:rPr>
+          <w:lang w:val="en-US"/>
+        </w:rPr>
+      </w:pPr>
+      <w:r>
+        <w:rPr>
+          <w:lang w:val="en-US"/>
+        </w:rPr>
+        <w:t>);</w:t>
+      </w:r>
+    </w:p>
+    <w:p>
+      <w:pPr>
+        <w:rPr>
+          <w:lang w:val="en-US"/>
+        </w:rPr>
+      </w:pPr>
+      <w:r>
+        <w:rPr>
+          <w:lang w:val="en-US"/>
+        </w:rPr>
+        <w:t xml:space="preserve"> </w:t>
+      </w:r>
+    </w:p>
+    <w:p>
+      <w:pPr>
+        <w:rPr>
+          <w:lang w:val="en-US"/>
+        </w:rPr>
+      </w:pPr>
+      <w:r>
+        <w:rPr>
+          <w:lang w:val="en-US"/>
+        </w:rPr>
+        <w:t xml:space="preserve">create table </w:t>
+      </w:r>
+      <w:proofErr w:type="spellStart"/>
+      <w:r>
+        <w:rPr>
+          <w:lang w:val="en-US"/>
+        </w:rPr>
+        <w:t>DetalleCompra</w:t>
+      </w:r>
+      <w:proofErr w:type="spellEnd"/>
+      <w:r>
+        <w:rPr>
+          <w:lang w:val="en-US"/>
+        </w:rPr>
+        <w:t xml:space="preserve"> (</w:t>
+      </w:r>
+    </w:p>
+    <w:p>
+      <w:pPr>
+        <w:rPr>
+          <w:lang w:val="en-US"/>
+        </w:rPr>
+      </w:pPr>
+      <w:r>
+        <w:rPr>
+          <w:lang w:val="en-US"/>
+        </w:rPr>
+        <w:tab/>
+      </w:r>
+      <w:proofErr w:type="spellStart"/>
+      <w:r>
+        <w:rPr>
+          <w:lang w:val="en-US"/>
+        </w:rPr>
+        <w:t>codigoDetalleCompra</w:t>
+      </w:r>
+      <w:proofErr w:type="spellEnd"/>
+      <w:r>
+        <w:rPr>
+          <w:lang w:val="en-US"/>
+        </w:rPr>
+        <w:t xml:space="preserve"> </w:t>
+      </w:r>
+      <w:proofErr w:type="spellStart"/>
+      <w:r>
+        <w:rPr>
+          <w:lang w:val="en-US"/>
+        </w:rPr>
+        <w:t>int</w:t>
+      </w:r>
+      <w:proofErr w:type="spellEnd"/>
+      <w:r>
+        <w:rPr>
+          <w:lang w:val="en-US"/>
+        </w:rPr>
+        <w:t xml:space="preserve"> not null </w:t>
+      </w:r>
+      <w:proofErr w:type="spellStart"/>
+      <w:r>
+        <w:rPr>
+          <w:lang w:val="en-US"/>
+        </w:rPr>
+        <w:t>auto_increment</w:t>
+      </w:r>
+      <w:proofErr w:type="spellEnd"/>
+      <w:r>
+        <w:rPr>
+          <w:lang w:val="en-US"/>
+        </w:rPr>
+        <w:t>,</w:t>
+      </w:r>
+    </w:p>
+    <w:p>
+      <w:pPr>
+        <w:rPr>
+          <w:lang w:val="en-US"/>
+        </w:rPr>
+      </w:pPr>
+      <w:r>
+        <w:rPr>
+          <w:lang w:val="en-US"/>
+        </w:rPr>
+        <w:t xml:space="preserve">    </w:t>
+      </w:r>
+      <w:proofErr w:type="spellStart"/>
+      <w:proofErr w:type="gramStart"/>
+      <w:r>
+        <w:rPr>
+          <w:lang w:val="en-US"/>
+        </w:rPr>
+        <w:t>costoUnitario</w:t>
+      </w:r>
+      <w:proofErr w:type="spellEnd"/>
       <w:proofErr w:type="gramEnd"/>
       <w:r>
-        <w:t>50),</w:t>
-      </w:r>
-    </w:p>
-    <w:p>
-      <w:r>
+        <w:rPr>
+          <w:lang w:val="en-US"/>
+        </w:rPr>
+        <w:t xml:space="preserve"> decimal(10,2) default 0 not null,</w:t>
+      </w:r>
+    </w:p>
+    <w:p>
+      <w:pPr>
+        <w:rPr>
+          <w:lang w:val="en-US"/>
+        </w:rPr>
+      </w:pPr>
+      <w:r>
+        <w:rPr>
+          <w:lang w:val="en-US"/>
+        </w:rPr>
         <w:t xml:space="preserve">    </w:t>
       </w:r>
       <w:proofErr w:type="spellStart"/>
       <w:r>
-        <w:t>totalDocumento</w:t>
-      </w:r>
-      <w:proofErr w:type="spellEnd"/>
-      <w:r>
-        <w:t xml:space="preserve"> </w:t>
-      </w:r>
+        <w:rPr>
+          <w:lang w:val="en-US"/>
+        </w:rPr>
+        <w:t>cantidad</w:t>
+      </w:r>
+      <w:proofErr w:type="spellEnd"/>
+      <w:r>
+        <w:rPr>
+          <w:lang w:val="en-US"/>
+        </w:rPr>
+        <w:t xml:space="preserve"> </w:t>
+      </w:r>
+      <w:proofErr w:type="spellStart"/>
+      <w:r>
+        <w:rPr>
+          <w:lang w:val="en-US"/>
+        </w:rPr>
+        <w:t>int</w:t>
+      </w:r>
+      <w:proofErr w:type="spellEnd"/>
+      <w:r>
+        <w:rPr>
+          <w:lang w:val="en-US"/>
+        </w:rPr>
+        <w:t xml:space="preserve"> not null,</w:t>
+      </w:r>
+    </w:p>
+    <w:p>
+      <w:pPr>
+        <w:rPr>
+          <w:lang w:val="en-US"/>
+        </w:rPr>
+      </w:pPr>
+      <w:r>
+        <w:rPr>
+          <w:lang w:val="en-US"/>
+        </w:rPr>
+        <w:t xml:space="preserve">    </w:t>
+      </w:r>
+      <w:proofErr w:type="spellStart"/>
       <w:proofErr w:type="gramStart"/>
       <w:r>
-        <w:t>decimal(</w:t>
-      </w:r>
+        <w:rPr>
+          <w:lang w:val="en-US"/>
+        </w:rPr>
+        <w:t>observaciones</w:t>
+      </w:r>
+      <w:proofErr w:type="spellEnd"/>
       <w:proofErr w:type="gramEnd"/>
       <w:r>
-        <w:t>10,2) default 0,</w:t>
-      </w:r>
-    </w:p>
-    <w:p>
-      <w:r>
-        <w:t xml:space="preserve">    estado </w:t>
-      </w:r>
-      <w:proofErr w:type="spellStart"/>
-      <w:r>
-        <w:t>varchar</w:t>
-      </w:r>
-      <w:proofErr w:type="spellEnd"/>
-      <w:r>
-        <w:t xml:space="preserve"> (25) </w:t>
-      </w:r>
-      <w:proofErr w:type="spellStart"/>
-      <w:r>
-        <w:t>not</w:t>
-      </w:r>
-      <w:proofErr w:type="spellEnd"/>
-      <w:r>
-        <w:t xml:space="preserve"> </w:t>
-      </w:r>
-      <w:proofErr w:type="spellStart"/>
-      <w:r>
-        <w:t>null</w:t>
-      </w:r>
-      <w:proofErr w:type="spellEnd"/>
-      <w:r>
-        <w:t>,</w:t>
-      </w:r>
-    </w:p>
-    <w:p>
-      <w:r>
+        <w:rPr>
+          <w:lang w:val="en-US"/>
+        </w:rPr>
+        <w:t xml:space="preserve"> varchar(150) not null,</w:t>
+      </w:r>
+    </w:p>
+    <w:p>
+      <w:pPr>
+        <w:rPr>
+          <w:lang w:val="en-US"/>
+        </w:rPr>
+      </w:pPr>
+      <w:r>
+        <w:rPr>
+          <w:lang w:val="en-US"/>
+        </w:rPr>
         <w:t xml:space="preserve">    </w:t>
       </w:r>
       <w:proofErr w:type="spellStart"/>
-      <w:r>
-        <w:t>primary</w:t>
-      </w:r>
-      <w:proofErr w:type="spellEnd"/>
-      <w:r>
-        <w:t xml:space="preserve"> </w:t>
-      </w:r>
-      <w:proofErr w:type="spellStart"/>
-      <w:r>
-        <w:t>key</w:t>
-      </w:r>
-      <w:proofErr w:type="spellEnd"/>
-      <w:r>
-        <w:t xml:space="preserve"> </w:t>
-      </w:r>
-      <w:proofErr w:type="spellStart"/>
-      <w:r>
-        <w:t>PK_codigoCompra</w:t>
-      </w:r>
-      <w:proofErr w:type="spellEnd"/>
-      <w:r>
-        <w:t xml:space="preserve"> (</w:t>
-      </w:r>
-      <w:proofErr w:type="spellStart"/>
-      <w:r>
+      <w:proofErr w:type="gramStart"/>
+      <w:r>
+        <w:rPr>
+          <w:lang w:val="en-US"/>
+        </w:rPr>
+        <w:t>tipoDePago</w:t>
+      </w:r>
+      <w:proofErr w:type="spellEnd"/>
+      <w:proofErr w:type="gramEnd"/>
+      <w:r>
+        <w:rPr>
+          <w:lang w:val="en-US"/>
+        </w:rPr>
+        <w:t xml:space="preserve"> varchar(50) not null,</w:t>
+      </w:r>
+    </w:p>
+    <w:p>
+      <w:pPr>
+        <w:rPr>
+          <w:lang w:val="en-US"/>
+        </w:rPr>
+      </w:pPr>
+      <w:r>
+        <w:rPr>
+          <w:lang w:val="en-US"/>
+        </w:rPr>
+        <w:t xml:space="preserve">    </w:t>
+      </w:r>
+      <w:proofErr w:type="spellStart"/>
+      <w:r>
+        <w:rPr>
+          <w:lang w:val="en-US"/>
+        </w:rPr>
+        <w:t>carroId</w:t>
+      </w:r>
+      <w:proofErr w:type="spellEnd"/>
+      <w:r>
+        <w:rPr>
+          <w:lang w:val="en-US"/>
+        </w:rPr>
+        <w:t xml:space="preserve"> </w:t>
+      </w:r>
+      <w:proofErr w:type="spellStart"/>
+      <w:r>
+        <w:rPr>
+          <w:lang w:val="en-US"/>
+        </w:rPr>
+        <w:t>int</w:t>
+      </w:r>
+      <w:proofErr w:type="spellEnd"/>
+      <w:r>
+        <w:rPr>
+          <w:lang w:val="en-US"/>
+        </w:rPr>
+        <w:t xml:space="preserve"> not null,</w:t>
+      </w:r>
+    </w:p>
+    <w:p>
+      <w:pPr>
+        <w:rPr>
+          <w:lang w:val="en-US"/>
+        </w:rPr>
+      </w:pPr>
+      <w:r>
+        <w:rPr>
+          <w:lang w:val="en-US"/>
+        </w:rPr>
+        <w:t xml:space="preserve">    </w:t>
+      </w:r>
+      <w:proofErr w:type="spellStart"/>
+      <w:r>
+        <w:rPr>
+          <w:lang w:val="en-US"/>
+        </w:rPr>
         <w:t>codigoCompra</w:t>
       </w:r>
       <w:proofErr w:type="spellEnd"/>
       <w:r>
-        <w:t>)</w:t>
-      </w:r>
-    </w:p>
-    <w:p>
-      <w:pPr>
-        <w:rPr>
-          <w:lang w:val="en-US"/>
-        </w:rPr>
-      </w:pPr>
-      <w:r>
-        <w:rPr>
-          <w:lang w:val="en-US"/>
-        </w:rPr>
-        <w:t>);</w:t>
-      </w:r>
-    </w:p>
-    <w:p>
-      <w:pPr>
-        <w:rPr>
-          <w:lang w:val="en-US"/>
-        </w:rPr>
-      </w:pPr>
-      <w:r>
-        <w:rPr>
-          <w:lang w:val="en-US"/>
-        </w:rPr>
-        <w:t xml:space="preserve"> </w:t>
-      </w:r>
-    </w:p>
-    <w:p>
-      <w:pPr>
-        <w:rPr>
-          <w:lang w:val="en-US"/>
-        </w:rPr>
-      </w:pPr>
-      <w:r>
-        <w:rPr>
-          <w:lang w:val="en-US"/>
-        </w:rPr>
-        <w:t xml:space="preserve">create table </w:t>
-      </w:r>
-      <w:proofErr w:type="spellStart"/>
-      <w:r>
-        <w:rPr>
-          <w:lang w:val="en-US"/>
-        </w:rPr>
-        <w:t>DetalleCompra</w:t>
-      </w:r>
-      <w:proofErr w:type="spellEnd"/>
-      <w:r>
-        <w:rPr>
-          <w:lang w:val="en-US"/>
-        </w:rPr>
-        <w:t xml:space="preserve"> (</w:t>
-      </w:r>
-    </w:p>
-    <w:p>
-      <w:pPr>
-        <w:rPr>
-          <w:lang w:val="en-US"/>
-        </w:rPr>
-      </w:pPr>
-      <w:r>
-        <w:rPr>
-          <w:lang w:val="en-US"/>
-        </w:rPr>
-        <w:tab/>
-      </w:r>
-      <w:proofErr w:type="spellStart"/>
-      <w:r>
-        <w:rPr>
-          <w:lang w:val="en-US"/>
-        </w:rPr>
-        <w:t>codigoDetalleCompra</w:t>
-      </w:r>
-      <w:proofErr w:type="spellEnd"/>
-      <w:r>
-        <w:rPr>
-          <w:lang w:val="en-US"/>
-        </w:rPr>
-        <w:t xml:space="preserve"> int not null </w:t>
-      </w:r>
-      <w:proofErr w:type="spellStart"/>
-      <w:r>
-        <w:rPr>
-          <w:lang w:val="en-US"/>
-        </w:rPr>
-        <w:t>auto_increment</w:t>
-      </w:r>
-      <w:proofErr w:type="spellEnd"/>
-      <w:r>
-        <w:rPr>
-          <w:lang w:val="en-US"/>
-        </w:rPr>
-        <w:t>,</w:t>
+        <w:rPr>
+          <w:lang w:val="en-US"/>
+        </w:rPr>
+        <w:t xml:space="preserve"> </w:t>
+      </w:r>
+      <w:proofErr w:type="spellStart"/>
+      <w:r>
+        <w:rPr>
+          <w:lang w:val="en-US"/>
+        </w:rPr>
+        <w:t>int</w:t>
+      </w:r>
+      <w:proofErr w:type="spellEnd"/>
+      <w:r>
+        <w:rPr>
+          <w:lang w:val="en-US"/>
+        </w:rPr>
+        <w:t xml:space="preserve"> not null,</w:t>
       </w:r>
     </w:p>
     <w:p>
@@ -2702,210 +3623,6 @@
         <w:rPr>
           <w:lang w:val="en-US"/>
         </w:rPr>
-        <w:t>costoUnitario</w:t>
-      </w:r>
-      <w:proofErr w:type="spellEnd"/>
-      <w:r>
-        <w:rPr>
-          <w:lang w:val="en-US"/>
-        </w:rPr>
-        <w:t xml:space="preserve"> </w:t>
-      </w:r>
-      <w:proofErr w:type="gramStart"/>
-      <w:r>
-        <w:rPr>
-          <w:lang w:val="en-US"/>
-        </w:rPr>
-        <w:t>decimal(</w:t>
-      </w:r>
-      <w:proofErr w:type="gramEnd"/>
-      <w:r>
-        <w:rPr>
-          <w:lang w:val="en-US"/>
-        </w:rPr>
-        <w:t>10,2) default 0 not null,</w:t>
-      </w:r>
-    </w:p>
-    <w:p>
-      <w:pPr>
-        <w:rPr>
-          <w:lang w:val="en-US"/>
-        </w:rPr>
-      </w:pPr>
-      <w:r>
-        <w:rPr>
-          <w:lang w:val="en-US"/>
-        </w:rPr>
-        <w:t xml:space="preserve">    </w:t>
-      </w:r>
-      <w:proofErr w:type="spellStart"/>
-      <w:r>
-        <w:rPr>
-          <w:lang w:val="en-US"/>
-        </w:rPr>
-        <w:t>cantidad</w:t>
-      </w:r>
-      <w:proofErr w:type="spellEnd"/>
-      <w:r>
-        <w:rPr>
-          <w:lang w:val="en-US"/>
-        </w:rPr>
-        <w:t xml:space="preserve"> int not null,</w:t>
-      </w:r>
-    </w:p>
-    <w:p>
-      <w:pPr>
-        <w:rPr>
-          <w:lang w:val="en-US"/>
-        </w:rPr>
-      </w:pPr>
-      <w:r>
-        <w:rPr>
-          <w:lang w:val="en-US"/>
-        </w:rPr>
-        <w:t xml:space="preserve">    </w:t>
-      </w:r>
-      <w:proofErr w:type="spellStart"/>
-      <w:r>
-        <w:rPr>
-          <w:lang w:val="en-US"/>
-        </w:rPr>
-        <w:t>observaciones</w:t>
-      </w:r>
-      <w:proofErr w:type="spellEnd"/>
-      <w:r>
-        <w:rPr>
-          <w:lang w:val="en-US"/>
-        </w:rPr>
-        <w:t xml:space="preserve"> </w:t>
-      </w:r>
-      <w:proofErr w:type="gramStart"/>
-      <w:r>
-        <w:rPr>
-          <w:lang w:val="en-US"/>
-        </w:rPr>
-        <w:t>varchar(</w:t>
-      </w:r>
-      <w:proofErr w:type="gramEnd"/>
-      <w:r>
-        <w:rPr>
-          <w:lang w:val="en-US"/>
-        </w:rPr>
-        <w:t>150) not null,</w:t>
-      </w:r>
-    </w:p>
-    <w:p>
-      <w:pPr>
-        <w:rPr>
-          <w:lang w:val="en-US"/>
-        </w:rPr>
-      </w:pPr>
-      <w:r>
-        <w:rPr>
-          <w:lang w:val="en-US"/>
-        </w:rPr>
-        <w:t xml:space="preserve">    </w:t>
-      </w:r>
-      <w:proofErr w:type="spellStart"/>
-      <w:r>
-        <w:rPr>
-          <w:lang w:val="en-US"/>
-        </w:rPr>
-        <w:t>tipoDePago</w:t>
-      </w:r>
-      <w:proofErr w:type="spellEnd"/>
-      <w:r>
-        <w:rPr>
-          <w:lang w:val="en-US"/>
-        </w:rPr>
-        <w:t xml:space="preserve"> </w:t>
-      </w:r>
-      <w:proofErr w:type="gramStart"/>
-      <w:r>
-        <w:rPr>
-          <w:lang w:val="en-US"/>
-        </w:rPr>
-        <w:t>varchar(</w:t>
-      </w:r>
-      <w:proofErr w:type="gramEnd"/>
-      <w:r>
-        <w:rPr>
-          <w:lang w:val="en-US"/>
-        </w:rPr>
-        <w:t>50) not null,</w:t>
-      </w:r>
-    </w:p>
-    <w:p>
-      <w:pPr>
-        <w:rPr>
-          <w:lang w:val="en-US"/>
-        </w:rPr>
-      </w:pPr>
-      <w:r>
-        <w:rPr>
-          <w:lang w:val="en-US"/>
-        </w:rPr>
-        <w:t xml:space="preserve">    </w:t>
-      </w:r>
-      <w:proofErr w:type="spellStart"/>
-      <w:r>
-        <w:rPr>
-          <w:lang w:val="en-US"/>
-        </w:rPr>
-        <w:t>carroId</w:t>
-      </w:r>
-      <w:proofErr w:type="spellEnd"/>
-      <w:r>
-        <w:rPr>
-          <w:lang w:val="en-US"/>
-        </w:rPr>
-        <w:t xml:space="preserve"> int not null,</w:t>
-      </w:r>
-    </w:p>
-    <w:p>
-      <w:pPr>
-        <w:rPr>
-          <w:lang w:val="en-US"/>
-        </w:rPr>
-      </w:pPr>
-      <w:r>
-        <w:rPr>
-          <w:lang w:val="en-US"/>
-        </w:rPr>
-        <w:t xml:space="preserve">    </w:t>
-      </w:r>
-      <w:proofErr w:type="spellStart"/>
-      <w:r>
-        <w:rPr>
-          <w:lang w:val="en-US"/>
-        </w:rPr>
-        <w:t>codigoCompra</w:t>
-      </w:r>
-      <w:proofErr w:type="spellEnd"/>
-      <w:r>
-        <w:rPr>
-          <w:lang w:val="en-US"/>
-        </w:rPr>
-        <w:t xml:space="preserve"> int not null,</w:t>
-      </w:r>
-    </w:p>
-    <w:p>
-      <w:pPr>
-        <w:rPr>
-          <w:lang w:val="en-US"/>
-        </w:rPr>
-      </w:pPr>
-      <w:r>
-        <w:rPr>
-          <w:lang w:val="en-US"/>
-        </w:rPr>
-        <w:t xml:space="preserve">    </w:t>
-      </w:r>
-      <w:proofErr w:type="spellStart"/>
-      <w:r>
-        <w:rPr>
-          <w:lang w:val="en-US"/>
-        </w:rPr>
         <w:t>codigoProveedor</w:t>
       </w:r>
       <w:proofErr w:type="spellEnd"/>
@@ -2913,7 +3630,21 @@
         <w:rPr>
           <w:lang w:val="en-US"/>
         </w:rPr>
-        <w:t xml:space="preserve"> int not null,</w:t>
+        <w:t xml:space="preserve"> </w:t>
+      </w:r>
+      <w:proofErr w:type="spellStart"/>
+      <w:r>
+        <w:rPr>
+          <w:lang w:val="en-US"/>
+        </w:rPr>
+        <w:t>int</w:t>
+      </w:r>
+      <w:proofErr w:type="spellEnd"/>
+      <w:r>
+        <w:rPr>
+          <w:lang w:val="en-US"/>
+        </w:rPr>
+        <w:t xml:space="preserve"> not null,</w:t>
       </w:r>
     </w:p>
     <w:p>
@@ -3275,72 +4006,111 @@
     </w:p>
     <w:p>
       <w:r>
-        <w:t xml:space="preserve">    total </w:t>
+        <w:t xml:space="preserve">    </w:t>
       </w:r>
       <w:proofErr w:type="gramStart"/>
       <w:r>
-        <w:t>decimal(</w:t>
+        <w:t>total</w:t>
       </w:r>
       <w:proofErr w:type="gramEnd"/>
       <w:r>
-        <w:t>10,2),</w:t>
-      </w:r>
-    </w:p>
-    <w:p>
-      <w:r>
-        <w:t xml:space="preserve">    estado </w:t>
-      </w:r>
-      <w:proofErr w:type="spellStart"/>
+        <w:t xml:space="preserve"> decimal(10,2),</w:t>
+      </w:r>
+    </w:p>
+    <w:p>
+      <w:r>
+        <w:t xml:space="preserve">    </w:t>
+      </w:r>
       <w:proofErr w:type="gramStart"/>
       <w:r>
+        <w:t>estado</w:t>
+      </w:r>
+      <w:proofErr w:type="gramEnd"/>
+      <w:r>
+        <w:t xml:space="preserve"> </w:t>
+      </w:r>
+      <w:proofErr w:type="spellStart"/>
+      <w:r>
         <w:t>varchar</w:t>
       </w:r>
       <w:proofErr w:type="spellEnd"/>
       <w:r>
-        <w:t>(</w:t>
-      </w:r>
-      <w:proofErr w:type="gramEnd"/>
-      <w:r>
-        <w:t>25),</w:t>
-      </w:r>
-    </w:p>
-    <w:p>
-      <w:pPr>
-        <w:rPr>
-          <w:lang w:val="en-US"/>
-        </w:rPr>
-      </w:pPr>
+        <w:t>(25),</w:t>
+      </w:r>
+    </w:p>
+    <w:p>
       <w:r>
         <w:lastRenderedPageBreak/>
         <w:t xml:space="preserve">    </w:t>
       </w:r>
-      <w:proofErr w:type="spellStart"/>
-      <w:r>
-        <w:rPr>
-          <w:lang w:val="en-US"/>
-        </w:rPr>
+      <w:proofErr w:type="gramStart"/>
+      <w:r>
         <w:t>observaciones</w:t>
       </w:r>
-      <w:proofErr w:type="spellEnd"/>
-      <w:r>
-        <w:rPr>
-          <w:lang w:val="en-US"/>
-        </w:rPr>
-        <w:t xml:space="preserve"> </w:t>
-      </w:r>
+      <w:proofErr w:type="gramEnd"/>
+      <w:r>
+        <w:t xml:space="preserve"> </w:t>
+      </w:r>
+      <w:proofErr w:type="spellStart"/>
+      <w:r>
+        <w:t>varchar</w:t>
+      </w:r>
+      <w:proofErr w:type="spellEnd"/>
+      <w:r>
+        <w:t>(50),</w:t>
+      </w:r>
+    </w:p>
+    <w:p>
+      <w:pPr>
+        <w:rPr>
+          <w:lang w:val="en-US"/>
+        </w:rPr>
+      </w:pPr>
+      <w:r>
+        <w:t xml:space="preserve">    </w:t>
+      </w:r>
+      <w:proofErr w:type="spellStart"/>
       <w:proofErr w:type="gramStart"/>
       <w:r>
         <w:rPr>
           <w:lang w:val="en-US"/>
         </w:rPr>
-        <w:t>varchar(</w:t>
-      </w:r>
+        <w:t>clienteID</w:t>
+      </w:r>
+      <w:proofErr w:type="spellEnd"/>
       <w:proofErr w:type="gramEnd"/>
       <w:r>
         <w:rPr>
           <w:lang w:val="en-US"/>
         </w:rPr>
-        <w:t>50),</w:t>
+        <w:t xml:space="preserve"> </w:t>
+      </w:r>
+      <w:proofErr w:type="spellStart"/>
+      <w:r>
+        <w:rPr>
+          <w:lang w:val="en-US"/>
+        </w:rPr>
+        <w:t>int</w:t>
+      </w:r>
+      <w:proofErr w:type="spellEnd"/>
+      <w:r>
+        <w:rPr>
+          <w:lang w:val="en-US"/>
+        </w:rPr>
+        <w:t xml:space="preserve"> not null,</w:t>
+      </w:r>
+    </w:p>
+    <w:p>
+      <w:pPr>
+        <w:rPr>
+          <w:lang w:val="en-US"/>
+        </w:rPr>
+      </w:pPr>
+      <w:r>
+        <w:rPr>
+          <w:lang w:val="en-US"/>
+        </w:rPr>
+        <w:t xml:space="preserve">    DPI int not null,</w:t>
       </w:r>
     </w:p>
     <w:p>
@@ -3360,46 +4130,6 @@
         <w:rPr>
           <w:lang w:val="en-US"/>
         </w:rPr>
-        <w:t>clienteID</w:t>
-      </w:r>
-      <w:proofErr w:type="spellEnd"/>
-      <w:r>
-        <w:rPr>
-          <w:lang w:val="en-US"/>
-        </w:rPr>
-        <w:t xml:space="preserve"> int not null,</w:t>
-      </w:r>
-    </w:p>
-    <w:p>
-      <w:pPr>
-        <w:rPr>
-          <w:lang w:val="en-US"/>
-        </w:rPr>
-      </w:pPr>
-      <w:r>
-        <w:rPr>
-          <w:lang w:val="en-US"/>
-        </w:rPr>
-        <w:t xml:space="preserve">    DPI int not null,</w:t>
-      </w:r>
-    </w:p>
-    <w:p>
-      <w:pPr>
-        <w:rPr>
-          <w:lang w:val="en-US"/>
-        </w:rPr>
-      </w:pPr>
-      <w:r>
-        <w:rPr>
-          <w:lang w:val="en-US"/>
-        </w:rPr>
-        <w:t xml:space="preserve">    </w:t>
-      </w:r>
-      <w:proofErr w:type="spellStart"/>
-      <w:r>
-        <w:rPr>
-          <w:lang w:val="en-US"/>
-        </w:rPr>
         <w:t>carroId</w:t>
       </w:r>
       <w:proofErr w:type="spellEnd"/>
@@ -3407,7 +4137,21 @@
         <w:rPr>
           <w:lang w:val="en-US"/>
         </w:rPr>
-        <w:t xml:space="preserve"> int not null,</w:t>
+        <w:t xml:space="preserve"> </w:t>
+      </w:r>
+      <w:proofErr w:type="spellStart"/>
+      <w:r>
+        <w:rPr>
+          <w:lang w:val="en-US"/>
+        </w:rPr>
+        <w:t>int</w:t>
+      </w:r>
+      <w:proofErr w:type="spellEnd"/>
+      <w:r>
+        <w:rPr>
+          <w:lang w:val="en-US"/>
+        </w:rPr>
+        <w:t xml:space="preserve"> not null,</w:t>
       </w:r>
     </w:p>
     <w:p>
@@ -3620,7 +4364,21 @@
           <w:lang w:val="en-US"/>
         </w:rPr>
         <w:tab/>
-        <w:t>references Carro(</w:t>
+        <w:t xml:space="preserve">references </w:t>
+      </w:r>
+      <w:proofErr w:type="spellStart"/>
+      <w:r>
+        <w:rPr>
+          <w:lang w:val="en-US"/>
+        </w:rPr>
+        <w:t>Carro</w:t>
+      </w:r>
+      <w:proofErr w:type="spellEnd"/>
+      <w:r>
+        <w:rPr>
+          <w:lang w:val="en-US"/>
+        </w:rPr>
+        <w:t>(</w:t>
       </w:r>
       <w:proofErr w:type="spellStart"/>
       <w:r>
@@ -3784,40 +4542,18 @@
       </w:r>
     </w:p>
     <w:p>
-      <w:pPr>
-        <w:rPr>
-          <w:lang w:val="en-US"/>
-        </w:rPr>
-      </w:pPr>
       <w:r>
         <w:t xml:space="preserve">    </w:t>
       </w:r>
-      <w:proofErr w:type="spellStart"/>
-      <w:r>
-        <w:rPr>
-          <w:lang w:val="en-US"/>
-        </w:rPr>
-        <w:t>Descuento</w:t>
-      </w:r>
-      <w:proofErr w:type="spellEnd"/>
-      <w:r>
-        <w:rPr>
-          <w:lang w:val="en-US"/>
-        </w:rPr>
-        <w:t xml:space="preserve"> </w:t>
+      <w:r>
+        <w:t xml:space="preserve">Descuento </w:t>
       </w:r>
       <w:proofErr w:type="gramStart"/>
       <w:r>
-        <w:rPr>
-          <w:lang w:val="en-US"/>
-        </w:rPr>
         <w:t>DECIMAL(</w:t>
       </w:r>
       <w:proofErr w:type="gramEnd"/>
       <w:r>
-        <w:rPr>
-          <w:lang w:val="en-US"/>
-        </w:rPr>
         <w:t>10, 2),</w:t>
       </w:r>
     </w:p>
@@ -3828,9 +4564,6 @@
         </w:rPr>
       </w:pPr>
       <w:r>
-        <w:rPr>
-          <w:lang w:val="en-US"/>
-        </w:rPr>
         <w:t xml:space="preserve">    </w:t>
       </w:r>
       <w:proofErr w:type="spellStart"/>
@@ -3874,12 +4607,20 @@
         </w:rPr>
         <w:t xml:space="preserve">) REFERENCES </w:t>
       </w:r>
+      <w:proofErr w:type="spellStart"/>
       <w:proofErr w:type="gramStart"/>
       <w:r>
         <w:rPr>
           <w:lang w:val="en-US"/>
         </w:rPr>
-        <w:t>Factura(</w:t>
+        <w:t>Factura</w:t>
+      </w:r>
+      <w:proofErr w:type="spellEnd"/>
+      <w:r>
+        <w:rPr>
+          <w:lang w:val="en-US"/>
+        </w:rPr>
+        <w:t>(</w:t>
       </w:r>
       <w:proofErr w:type="spellStart"/>
       <w:proofErr w:type="gramEnd"/>
@@ -3976,7 +4717,21 @@
         <w:rPr>
           <w:lang w:val="en-US"/>
         </w:rPr>
-        <w:t xml:space="preserve"> int not null,</w:t>
+        <w:t xml:space="preserve"> </w:t>
+      </w:r>
+      <w:proofErr w:type="spellStart"/>
+      <w:r>
+        <w:rPr>
+          <w:lang w:val="en-US"/>
+        </w:rPr>
+        <w:t>int</w:t>
+      </w:r>
+      <w:proofErr w:type="spellEnd"/>
+      <w:r>
+        <w:rPr>
+          <w:lang w:val="en-US"/>
+        </w:rPr>
+        <w:t xml:space="preserve"> not null,</w:t>
       </w:r>
     </w:p>
     <w:p>
@@ -3987,168 +4742,148 @@
         <w:t xml:space="preserve">    </w:t>
       </w:r>
       <w:proofErr w:type="spellStart"/>
+      <w:proofErr w:type="gramStart"/>
       <w:r>
         <w:t>tipoCarro</w:t>
       </w:r>
       <w:proofErr w:type="spellEnd"/>
-      <w:r>
-        <w:t xml:space="preserve"> </w:t>
+      <w:proofErr w:type="gramEnd"/>
+      <w:r>
+        <w:t xml:space="preserve"> </w:t>
+      </w:r>
+      <w:proofErr w:type="spellStart"/>
+      <w:r>
+        <w:t>varchar</w:t>
+      </w:r>
+      <w:proofErr w:type="spellEnd"/>
+      <w:r>
+        <w:t xml:space="preserve">(25) </w:t>
+      </w:r>
+      <w:proofErr w:type="spellStart"/>
+      <w:r>
+        <w:t>not</w:t>
+      </w:r>
+      <w:proofErr w:type="spellEnd"/>
+      <w:r>
+        <w:t xml:space="preserve"> </w:t>
+      </w:r>
+      <w:proofErr w:type="spellStart"/>
+      <w:r>
+        <w:t>null</w:t>
+      </w:r>
+      <w:proofErr w:type="spellEnd"/>
+      <w:r>
+        <w:t>,</w:t>
+      </w:r>
+    </w:p>
+    <w:p>
+      <w:r>
+        <w:t xml:space="preserve">    puertas </w:t>
+      </w:r>
+      <w:proofErr w:type="spellStart"/>
+      <w:r>
+        <w:t>int</w:t>
+      </w:r>
+      <w:proofErr w:type="spellEnd"/>
+      <w:r>
+        <w:t xml:space="preserve"> </w:t>
+      </w:r>
+      <w:proofErr w:type="spellStart"/>
+      <w:r>
+        <w:t>not</w:t>
+      </w:r>
+      <w:proofErr w:type="spellEnd"/>
+      <w:r>
+        <w:t xml:space="preserve"> </w:t>
+      </w:r>
+      <w:proofErr w:type="spellStart"/>
+      <w:r>
+        <w:t>null</w:t>
+      </w:r>
+      <w:proofErr w:type="spellEnd"/>
+      <w:r>
+        <w:t>,</w:t>
+      </w:r>
+    </w:p>
+    <w:p>
+      <w:r>
+        <w:t xml:space="preserve">    </w:t>
       </w:r>
       <w:proofErr w:type="spellStart"/>
       <w:proofErr w:type="gramStart"/>
       <w:r>
+        <w:t>transimsion</w:t>
+      </w:r>
+      <w:proofErr w:type="spellEnd"/>
+      <w:proofErr w:type="gramEnd"/>
+      <w:r>
+        <w:t xml:space="preserve"> </w:t>
+      </w:r>
+      <w:proofErr w:type="spellStart"/>
+      <w:r>
         <w:t>varchar</w:t>
       </w:r>
       <w:proofErr w:type="spellEnd"/>
       <w:r>
-        <w:t>(</w:t>
-      </w:r>
+        <w:t>(25),</w:t>
+      </w:r>
+    </w:p>
+    <w:p>
+      <w:r>
+        <w:t xml:space="preserve">    </w:t>
+      </w:r>
+      <w:proofErr w:type="spellStart"/>
+      <w:proofErr w:type="gramStart"/>
+      <w:r>
+        <w:t>tipoLlantas</w:t>
+      </w:r>
+      <w:proofErr w:type="spellEnd"/>
       <w:proofErr w:type="gramEnd"/>
       <w:r>
-        <w:t xml:space="preserve">25) </w:t>
-      </w:r>
-      <w:proofErr w:type="spellStart"/>
-      <w:r>
-        <w:t>not</w:t>
-      </w:r>
-      <w:proofErr w:type="spellEnd"/>
-      <w:r>
-        <w:t xml:space="preserve"> </w:t>
-      </w:r>
-      <w:proofErr w:type="spellStart"/>
-      <w:r>
-        <w:t>null</w:t>
-      </w:r>
-      <w:proofErr w:type="spellEnd"/>
-      <w:r>
-        <w:t>,</w:t>
-      </w:r>
-    </w:p>
-    <w:p>
-      <w:r>
-        <w:t xml:space="preserve">    puertas </w:t>
-      </w:r>
-      <w:proofErr w:type="spellStart"/>
-      <w:r>
-        <w:t>int</w:t>
-      </w:r>
-      <w:proofErr w:type="spellEnd"/>
-      <w:r>
-        <w:t xml:space="preserve"> </w:t>
-      </w:r>
-      <w:proofErr w:type="spellStart"/>
-      <w:r>
-        <w:t>not</w:t>
-      </w:r>
-      <w:proofErr w:type="spellEnd"/>
-      <w:r>
-        <w:t xml:space="preserve"> </w:t>
-      </w:r>
-      <w:proofErr w:type="spellStart"/>
-      <w:r>
-        <w:t>null</w:t>
-      </w:r>
-      <w:proofErr w:type="spellEnd"/>
-      <w:r>
-        <w:t>,</w:t>
-      </w:r>
-    </w:p>
-    <w:p>
-      <w:r>
-        <w:t xml:space="preserve">    </w:t>
-      </w:r>
-      <w:proofErr w:type="spellStart"/>
-      <w:r>
-        <w:t>transimsion</w:t>
-      </w:r>
-      <w:proofErr w:type="spellEnd"/>
-      <w:r>
-        <w:t xml:space="preserve"> </w:t>
-      </w:r>
-      <w:proofErr w:type="spellStart"/>
-      <w:proofErr w:type="gramStart"/>
+        <w:t xml:space="preserve"> </w:t>
+      </w:r>
+      <w:proofErr w:type="spellStart"/>
       <w:r>
         <w:t>varchar</w:t>
       </w:r>
       <w:proofErr w:type="spellEnd"/>
       <w:r>
-        <w:t>(</w:t>
-      </w:r>
-      <w:proofErr w:type="gramEnd"/>
-      <w:r>
-        <w:t>25),</w:t>
-      </w:r>
-    </w:p>
-    <w:p>
-      <w:r>
-        <w:t xml:space="preserve">    </w:t>
-      </w:r>
-      <w:proofErr w:type="spellStart"/>
-      <w:r>
-        <w:t>tipoLlantas</w:t>
-      </w:r>
-      <w:proofErr w:type="spellEnd"/>
-      <w:r>
-        <w:t xml:space="preserve"> </w:t>
-      </w:r>
-      <w:proofErr w:type="spellStart"/>
-      <w:proofErr w:type="gramStart"/>
-      <w:r>
-        <w:t>varchar</w:t>
-      </w:r>
-      <w:proofErr w:type="spellEnd"/>
-      <w:r>
-        <w:t>(</w:t>
-      </w:r>
-      <w:proofErr w:type="gramEnd"/>
-      <w:r>
-        <w:t>50),</w:t>
-      </w:r>
-    </w:p>
-    <w:p>
-      <w:pPr>
-        <w:rPr>
-          <w:lang w:val="en-US"/>
-        </w:rPr>
-      </w:pPr>
+        <w:t>(50),</w:t>
+      </w:r>
+    </w:p>
+    <w:p>
       <w:r>
         <w:lastRenderedPageBreak/>
         <w:t xml:space="preserve">    </w:t>
       </w:r>
-      <w:r>
-        <w:rPr>
-          <w:lang w:val="en-US"/>
-        </w:rPr>
-        <w:t xml:space="preserve">color </w:t>
-      </w:r>
       <w:proofErr w:type="gramStart"/>
       <w:r>
-        <w:rPr>
-          <w:lang w:val="en-US"/>
-        </w:rPr>
-        <w:t>varchar(</w:t>
+        <w:t>color</w:t>
       </w:r>
       <w:proofErr w:type="gramEnd"/>
       <w:r>
-        <w:rPr>
-          <w:lang w:val="en-US"/>
-        </w:rPr>
-        <w:t>50),</w:t>
-      </w:r>
-    </w:p>
-    <w:p>
-      <w:pPr>
-        <w:rPr>
-          <w:lang w:val="en-US"/>
-        </w:rPr>
-      </w:pPr>
-      <w:r>
-        <w:rPr>
-          <w:lang w:val="en-US"/>
-        </w:rPr>
+        <w:t xml:space="preserve"> </w:t>
+      </w:r>
+      <w:proofErr w:type="spellStart"/>
+      <w:r>
+        <w:t>varchar</w:t>
+      </w:r>
+      <w:proofErr w:type="spellEnd"/>
+      <w:r>
+        <w:t>(50),</w:t>
+      </w:r>
+    </w:p>
+    <w:p>
+      <w:pPr>
+        <w:rPr>
+          <w:lang w:val="en-US"/>
+        </w:rPr>
+      </w:pPr>
+      <w:r>
         <w:t xml:space="preserve">    </w:t>
       </w:r>
       <w:proofErr w:type="spellStart"/>
+      <w:proofErr w:type="gramStart"/>
       <w:r>
         <w:rPr>
           <w:lang w:val="en-US"/>
@@ -4156,110 +4891,150 @@
         <w:t>carroId</w:t>
       </w:r>
       <w:proofErr w:type="spellEnd"/>
-      <w:r>
-        <w:rPr>
-          <w:lang w:val="en-US"/>
-        </w:rPr>
-        <w:t xml:space="preserve"> int not null,</w:t>
-      </w:r>
-    </w:p>
-    <w:p>
+      <w:proofErr w:type="gramEnd"/>
+      <w:r>
+        <w:rPr>
+          <w:lang w:val="en-US"/>
+        </w:rPr>
+        <w:t xml:space="preserve"> </w:t>
+      </w:r>
+      <w:proofErr w:type="spellStart"/>
+      <w:r>
+        <w:rPr>
+          <w:lang w:val="en-US"/>
+        </w:rPr>
+        <w:t>int</w:t>
+      </w:r>
+      <w:proofErr w:type="spellEnd"/>
+      <w:r>
+        <w:rPr>
+          <w:lang w:val="en-US"/>
+        </w:rPr>
+        <w:t xml:space="preserve"> not null,</w:t>
+      </w:r>
+    </w:p>
+    <w:p>
+      <w:pPr>
+        <w:rPr>
+          <w:lang w:val="en-US"/>
+        </w:rPr>
+      </w:pPr>
       <w:r>
         <w:rPr>
           <w:lang w:val="en-US"/>
         </w:rPr>
         <w:t xml:space="preserve">    </w:t>
       </w:r>
-      <w:proofErr w:type="spellStart"/>
-      <w:r>
-        <w:t>Primary</w:t>
-      </w:r>
-      <w:proofErr w:type="spellEnd"/>
-      <w:r>
-        <w:t xml:space="preserve"> </w:t>
-      </w:r>
-      <w:proofErr w:type="spellStart"/>
-      <w:r>
-        <w:t>key</w:t>
-      </w:r>
-      <w:proofErr w:type="spellEnd"/>
-      <w:r>
-        <w:t xml:space="preserve"> </w:t>
-      </w:r>
-      <w:proofErr w:type="spellStart"/>
-      <w:r>
+      <w:r>
+        <w:rPr>
+          <w:lang w:val="en-US"/>
+        </w:rPr>
+        <w:t xml:space="preserve">Primary key </w:t>
+      </w:r>
+      <w:proofErr w:type="spellStart"/>
+      <w:r>
+        <w:rPr>
+          <w:lang w:val="en-US"/>
+        </w:rPr>
         <w:t>PK_codigoDetalleCarro</w:t>
       </w:r>
       <w:proofErr w:type="spellEnd"/>
       <w:r>
+        <w:rPr>
+          <w:lang w:val="en-US"/>
+        </w:rPr>
         <w:t xml:space="preserve"> (</w:t>
       </w:r>
       <w:proofErr w:type="spellStart"/>
       <w:r>
+        <w:rPr>
+          <w:lang w:val="en-US"/>
+        </w:rPr>
         <w:t>codigoDetalleCarro</w:t>
       </w:r>
       <w:proofErr w:type="spellEnd"/>
       <w:r>
+        <w:rPr>
+          <w:lang w:val="en-US"/>
+        </w:rPr>
         <w:t>),</w:t>
       </w:r>
     </w:p>
     <w:p>
-      <w:r>
+      <w:pPr>
+        <w:rPr>
+          <w:lang w:val="en-US"/>
+        </w:rPr>
+      </w:pPr>
+      <w:r>
+        <w:rPr>
+          <w:lang w:val="en-US"/>
+        </w:rPr>
         <w:t xml:space="preserve">    </w:t>
       </w:r>
-      <w:proofErr w:type="spellStart"/>
-      <w:r>
+      <w:proofErr w:type="gramStart"/>
+      <w:r>
+        <w:rPr>
+          <w:lang w:val="en-US"/>
+        </w:rPr>
         <w:t>constraint</w:t>
       </w:r>
-      <w:proofErr w:type="spellEnd"/>
-      <w:r>
-        <w:t xml:space="preserve"> </w:t>
-      </w:r>
-      <w:proofErr w:type="spellStart"/>
-      <w:r>
+      <w:proofErr w:type="gramEnd"/>
+      <w:r>
+        <w:rPr>
+          <w:lang w:val="en-US"/>
+        </w:rPr>
+        <w:t xml:space="preserve"> </w:t>
+      </w:r>
+      <w:proofErr w:type="spellStart"/>
+      <w:r>
+        <w:rPr>
+          <w:lang w:val="en-US"/>
+        </w:rPr>
         <w:t>FK_DetalleCarro_Carro</w:t>
       </w:r>
       <w:proofErr w:type="spellEnd"/>
       <w:r>
-        <w:t xml:space="preserve"> </w:t>
-      </w:r>
-      <w:proofErr w:type="spellStart"/>
-      <w:r>
-        <w:t>foreign</w:t>
-      </w:r>
-      <w:proofErr w:type="spellEnd"/>
-      <w:r>
-        <w:t xml:space="preserve"> </w:t>
-      </w:r>
-      <w:proofErr w:type="spellStart"/>
-      <w:r>
-        <w:t>key</w:t>
-      </w:r>
-      <w:proofErr w:type="spellEnd"/>
-      <w:r>
-        <w:t xml:space="preserve"> (</w:t>
-      </w:r>
-      <w:proofErr w:type="spellStart"/>
-      <w:r>
+        <w:rPr>
+          <w:lang w:val="en-US"/>
+        </w:rPr>
+        <w:t xml:space="preserve"> foreign key (</w:t>
+      </w:r>
+      <w:proofErr w:type="spellStart"/>
+      <w:r>
+        <w:rPr>
+          <w:lang w:val="en-US"/>
+        </w:rPr>
         <w:t>carroId</w:t>
       </w:r>
       <w:proofErr w:type="spellEnd"/>
       <w:r>
+        <w:rPr>
+          <w:lang w:val="en-US"/>
+        </w:rPr>
         <w:t>)</w:t>
       </w:r>
     </w:p>
     <w:p>
       <w:r>
+        <w:rPr>
+          <w:lang w:val="en-US"/>
+        </w:rPr>
         <w:tab/>
       </w:r>
       <w:r>
+        <w:rPr>
+          <w:lang w:val="en-US"/>
+        </w:rPr>
         <w:tab/>
       </w:r>
       <w:proofErr w:type="spellStart"/>
+      <w:proofErr w:type="gramStart"/>
       <w:r>
         <w:t>references</w:t>
       </w:r>
       <w:proofErr w:type="spellEnd"/>
+      <w:proofErr w:type="gramEnd"/>
       <w:r>
         <w:t xml:space="preserve"> Carro (</w:t>
       </w:r>
@@ -4287,8 +5062,129 @@
 </w:document>
 </file>
 
+<file path=word/numbering.xml><?xml version="1.0" encoding="utf-8"?>
+<w:numbering xmlns:wpc="http://schemas.microsoft.com/office/word/2010/wordprocessingCanvas" xmlns:mc="http://schemas.openxmlformats.org/markup-compatibility/2006" xmlns:o="urn:schemas-microsoft-com:office:office" xmlns:r="http://schemas.openxmlformats.org/officeDocument/2006/relationships" xmlns:m="http://schemas.openxmlformats.org/officeDocument/2006/math" xmlns:v="urn:schemas-microsoft-com:vml" xmlns:wp14="http://schemas.microsoft.com/office/word/2010/wordprocessingDrawing" xmlns:wp="http://schemas.openxmlformats.org/drawingml/2006/wordprocessingDrawing" xmlns:w10="urn:schemas-microsoft-com:office:word" xmlns:w="http://schemas.openxmlformats.org/wordprocessingml/2006/main" xmlns:w14="http://schemas.microsoft.com/office/word/2010/wordml" xmlns:w15="http://schemas.microsoft.com/office/word/2012/wordml" xmlns:wpg="http://schemas.microsoft.com/office/word/2010/wordprocessingGroup" xmlns:wpi="http://schemas.microsoft.com/office/word/2010/wordprocessingInk" xmlns:wne="http://schemas.microsoft.com/office/word/2006/wordml" xmlns:wps="http://schemas.microsoft.com/office/word/2010/wordprocessingShape" mc:Ignorable="w14 w15 wp14">
+  <w:abstractNum w:abstractNumId="0" w15:restartNumberingAfterBreak="0">
+    <w:nsid w:val="28114F0A"/>
+    <w:multiLevelType w:val="multilevel"/>
+    <w:tmpl w:val="E39434A0"/>
+    <w:lvl w:ilvl="0">
+      <w:start w:val="1"/>
+      <w:numFmt w:val="decimal"/>
+      <w:lvlText w:val="%1."/>
+      <w:lvlJc w:val="left"/>
+      <w:pPr>
+        <w:tabs>
+          <w:tab w:val="num" w:pos="720"/>
+        </w:tabs>
+        <w:ind w:left="720" w:hanging="360"/>
+      </w:pPr>
+    </w:lvl>
+    <w:lvl w:ilvl="1" w:tentative="1">
+      <w:start w:val="1"/>
+      <w:numFmt w:val="decimal"/>
+      <w:lvlText w:val="%2."/>
+      <w:lvlJc w:val="left"/>
+      <w:pPr>
+        <w:tabs>
+          <w:tab w:val="num" w:pos="1440"/>
+        </w:tabs>
+        <w:ind w:left="1440" w:hanging="360"/>
+      </w:pPr>
+    </w:lvl>
+    <w:lvl w:ilvl="2" w:tentative="1">
+      <w:start w:val="1"/>
+      <w:numFmt w:val="decimal"/>
+      <w:lvlText w:val="%3."/>
+      <w:lvlJc w:val="left"/>
+      <w:pPr>
+        <w:tabs>
+          <w:tab w:val="num" w:pos="2160"/>
+        </w:tabs>
+        <w:ind w:left="2160" w:hanging="360"/>
+      </w:pPr>
+    </w:lvl>
+    <w:lvl w:ilvl="3" w:tentative="1">
+      <w:start w:val="1"/>
+      <w:numFmt w:val="decimal"/>
+      <w:lvlText w:val="%4."/>
+      <w:lvlJc w:val="left"/>
+      <w:pPr>
+        <w:tabs>
+          <w:tab w:val="num" w:pos="2880"/>
+        </w:tabs>
+        <w:ind w:left="2880" w:hanging="360"/>
+      </w:pPr>
+    </w:lvl>
+    <w:lvl w:ilvl="4" w:tentative="1">
+      <w:start w:val="1"/>
+      <w:numFmt w:val="decimal"/>
+      <w:lvlText w:val="%5."/>
+      <w:lvlJc w:val="left"/>
+      <w:pPr>
+        <w:tabs>
+          <w:tab w:val="num" w:pos="3600"/>
+        </w:tabs>
+        <w:ind w:left="3600" w:hanging="360"/>
+      </w:pPr>
+    </w:lvl>
+    <w:lvl w:ilvl="5" w:tentative="1">
+      <w:start w:val="1"/>
+      <w:numFmt w:val="decimal"/>
+      <w:lvlText w:val="%6."/>
+      <w:lvlJc w:val="left"/>
+      <w:pPr>
+        <w:tabs>
+          <w:tab w:val="num" w:pos="4320"/>
+        </w:tabs>
+        <w:ind w:left="4320" w:hanging="360"/>
+      </w:pPr>
+    </w:lvl>
+    <w:lvl w:ilvl="6" w:tentative="1">
+      <w:start w:val="1"/>
+      <w:numFmt w:val="decimal"/>
+      <w:lvlText w:val="%7."/>
+      <w:lvlJc w:val="left"/>
+      <w:pPr>
+        <w:tabs>
+          <w:tab w:val="num" w:pos="5040"/>
+        </w:tabs>
+        <w:ind w:left="5040" w:hanging="360"/>
+      </w:pPr>
+    </w:lvl>
+    <w:lvl w:ilvl="7" w:tentative="1">
+      <w:start w:val="1"/>
+      <w:numFmt w:val="decimal"/>
+      <w:lvlText w:val="%8."/>
+      <w:lvlJc w:val="left"/>
+      <w:pPr>
+        <w:tabs>
+          <w:tab w:val="num" w:pos="5760"/>
+        </w:tabs>
+        <w:ind w:left="5760" w:hanging="360"/>
+      </w:pPr>
+    </w:lvl>
+    <w:lvl w:ilvl="8" w:tentative="1">
+      <w:start w:val="1"/>
+      <w:numFmt w:val="decimal"/>
+      <w:lvlText w:val="%9."/>
+      <w:lvlJc w:val="left"/>
+      <w:pPr>
+        <w:tabs>
+          <w:tab w:val="num" w:pos="6480"/>
+        </w:tabs>
+        <w:ind w:left="6480" w:hanging="360"/>
+      </w:pPr>
+    </w:lvl>
+  </w:abstractNum>
+  <w:num w:numId="1">
+    <w:abstractNumId w:val="0"/>
+  </w:num>
+</w:numbering>
+</file>
+
 <file path=word/styles.xml><?xml version="1.0" encoding="utf-8"?>
-<w:styles xmlns:mc="http://schemas.openxmlformats.org/markup-compatibility/2006" xmlns:r="http://schemas.openxmlformats.org/officeDocument/2006/relationships" xmlns:w="http://schemas.openxmlformats.org/wordprocessingml/2006/main" xmlns:w14="http://schemas.microsoft.com/office/word/2010/wordml" xmlns:w15="http://schemas.microsoft.com/office/word/2012/wordml" xmlns:w16cex="http://schemas.microsoft.com/office/word/2018/wordml/cex" xmlns:w16cid="http://schemas.microsoft.com/office/word/2016/wordml/cid" xmlns:w16="http://schemas.microsoft.com/office/word/2018/wordml" xmlns:w16du="http://schemas.microsoft.com/office/word/2023/wordml/word16du" xmlns:w16sdtdh="http://schemas.microsoft.com/office/word/2020/wordml/sdtdatahash" xmlns:w16se="http://schemas.microsoft.com/office/word/2015/wordml/symex" mc:Ignorable="w14 w15 w16se w16cid w16 w16cex w16sdtdh w16du">
+<w:styles xmlns:mc="http://schemas.openxmlformats.org/markup-compatibility/2006" xmlns:r="http://schemas.openxmlformats.org/officeDocument/2006/relationships" xmlns:w="http://schemas.openxmlformats.org/wordprocessingml/2006/main" xmlns:w14="http://schemas.microsoft.com/office/word/2010/wordml" xmlns:w15="http://schemas.microsoft.com/office/word/2012/wordml" mc:Ignorable="w14 w15">
   <w:docDefaults>
     <w:rPrDefault>
       <w:rPr>
@@ -4304,7 +5200,7 @@
       </w:pPr>
     </w:pPrDefault>
   </w:docDefaults>
-  <w:latentStyles w:defLockedState="0" w:defUIPriority="99" w:defSemiHidden="0" w:defUnhideWhenUsed="0" w:defQFormat="0" w:count="376">
+  <w:latentStyles w:defLockedState="0" w:defUIPriority="99" w:defSemiHidden="0" w:defUnhideWhenUsed="0" w:defQFormat="0" w:count="371">
     <w:lsdException w:name="Normal" w:uiPriority="0" w:qFormat="1"/>
     <w:lsdException w:name="heading 1" w:uiPriority="9" w:qFormat="1"/>
     <w:lsdException w:name="heading 2" w:semiHidden="1" w:uiPriority="9" w:unhideWhenUsed="1" w:qFormat="1"/>
@@ -4676,11 +5572,6 @@
     <w:lsdException w:name="List Table 5 Dark Accent 6" w:uiPriority="50"/>
     <w:lsdException w:name="List Table 6 Colorful Accent 6" w:uiPriority="51"/>
     <w:lsdException w:name="List Table 7 Colorful Accent 6" w:uiPriority="52"/>
-    <w:lsdException w:name="Mention" w:semiHidden="1" w:unhideWhenUsed="1"/>
-    <w:lsdException w:name="Smart Hyperlink" w:semiHidden="1" w:unhideWhenUsed="1"/>
-    <w:lsdException w:name="Hashtag" w:semiHidden="1" w:unhideWhenUsed="1"/>
-    <w:lsdException w:name="Unresolved Mention" w:semiHidden="1" w:unhideWhenUsed="1"/>
-    <w:lsdException w:name="Smart Link" w:semiHidden="1" w:unhideWhenUsed="1"/>
   </w:latentStyles>
   <w:style w:type="paragraph" w:default="1" w:styleId="Normal">
     <w:name w:val="Normal"/>
@@ -4744,6 +5635,23 @@
         <w:insideV w:val="single" w:sz="4" w:space="0" w:color="auto"/>
       </w:tblBorders>
     </w:tblPr>
+  </w:style>
+  <w:style w:type="paragraph" w:styleId="NormalWeb">
+    <w:name w:val="Normal (Web)"/>
+    <w:basedOn w:val="Normal"/>
+    <w:uiPriority w:val="99"/>
+    <w:semiHidden/>
+    <w:unhideWhenUsed/>
+    <w:rsid w:val="00096FC4"/>
+    <w:pPr>
+      <w:spacing w:before="100" w:beforeAutospacing="1" w:after="100" w:afterAutospacing="1" w:line="240" w:lineRule="auto"/>
+    </w:pPr>
+    <w:rPr>
+      <w:rFonts w:ascii="Times New Roman" w:eastAsia="Times New Roman" w:hAnsi="Times New Roman" w:cs="Times New Roman"/>
+      <w:sz w:val="24"/>
+      <w:szCs w:val="24"/>
+      <w:lang w:eastAsia="es-GT"/>
+    </w:rPr>
   </w:style>
 </w:styles>
 </file>

</xml_diff>